<commit_message>
Updated references in report
</commit_message>
<xml_diff>
--- a/CMP305 Report - Fraser Barker(1600196).docx
+++ b/CMP305 Report - Fraser Barker(1600196).docx
@@ -1,6 +1,6 @@
 
 <file path=word/document.xml><?xml version="1.0" encoding="utf-8"?>
-<w:document xmlns:wpc="http://schemas.microsoft.com/office/word/2010/wordprocessingCanvas" xmlns:cx="http://schemas.microsoft.com/office/drawing/2014/chartex" xmlns:cx1="http://schemas.microsoft.com/office/drawing/2015/9/8/chartex" xmlns:mc="http://schemas.openxmlformats.org/markup-compatibility/2006" xmlns:o="urn:schemas-microsoft-com:office:office" xmlns:r="http://schemas.openxmlformats.org/officeDocument/2006/relationships" xmlns:m="http://schemas.openxmlformats.org/officeDocument/2006/math" xmlns:v="urn:schemas-microsoft-com:vml" xmlns:wp14="http://schemas.microsoft.com/office/word/2010/wordprocessingDrawing" xmlns:wp="http://schemas.openxmlformats.org/drawingml/2006/wordprocessingDrawing" xmlns:w10="urn:schemas-microsoft-com:office:word" xmlns:w="http://schemas.openxmlformats.org/wordprocessingml/2006/main" xmlns:w14="http://schemas.microsoft.com/office/word/2010/wordml" xmlns:w15="http://schemas.microsoft.com/office/word/2012/wordml" xmlns:w16se="http://schemas.microsoft.com/office/word/2015/wordml/symex" xmlns:wpg="http://schemas.microsoft.com/office/word/2010/wordprocessingGroup" xmlns:wpi="http://schemas.microsoft.com/office/word/2010/wordprocessingInk" xmlns:wne="http://schemas.microsoft.com/office/word/2006/wordml" xmlns:wps="http://schemas.microsoft.com/office/word/2010/wordprocessingShape" mc:Ignorable="w14 w15 w16se wp14">
+<w:document xmlns:wpc="http://schemas.microsoft.com/office/word/2010/wordprocessingCanvas" xmlns:cx="http://schemas.microsoft.com/office/drawing/2014/chartex" xmlns:cx1="http://schemas.microsoft.com/office/drawing/2015/9/8/chartex" xmlns:cx2="http://schemas.microsoft.com/office/drawing/2015/10/21/chartex" xmlns:cx3="http://schemas.microsoft.com/office/drawing/2016/5/9/chartex" xmlns:cx4="http://schemas.microsoft.com/office/drawing/2016/5/10/chartex" xmlns:cx5="http://schemas.microsoft.com/office/drawing/2016/5/11/chartex" xmlns:cx6="http://schemas.microsoft.com/office/drawing/2016/5/12/chartex" xmlns:cx7="http://schemas.microsoft.com/office/drawing/2016/5/13/chartex" xmlns:cx8="http://schemas.microsoft.com/office/drawing/2016/5/14/chartex" xmlns:mc="http://schemas.openxmlformats.org/markup-compatibility/2006" xmlns:aink="http://schemas.microsoft.com/office/drawing/2016/ink" xmlns:am3d="http://schemas.microsoft.com/office/drawing/2017/model3d" xmlns:o="urn:schemas-microsoft-com:office:office" xmlns:r="http://schemas.openxmlformats.org/officeDocument/2006/relationships" xmlns:m="http://schemas.openxmlformats.org/officeDocument/2006/math" xmlns:v="urn:schemas-microsoft-com:vml" xmlns:wp14="http://schemas.microsoft.com/office/word/2010/wordprocessingDrawing" xmlns:wp="http://schemas.openxmlformats.org/drawingml/2006/wordprocessingDrawing" xmlns:w10="urn:schemas-microsoft-com:office:word" xmlns:w="http://schemas.openxmlformats.org/wordprocessingml/2006/main" xmlns:w14="http://schemas.microsoft.com/office/word/2010/wordml" xmlns:w15="http://schemas.microsoft.com/office/word/2012/wordml" xmlns:w16cid="http://schemas.microsoft.com/office/word/2016/wordml/cid" xmlns:w16se="http://schemas.microsoft.com/office/word/2015/wordml/symex" xmlns:wpg="http://schemas.microsoft.com/office/word/2010/wordprocessingGroup" xmlns:wpi="http://schemas.microsoft.com/office/word/2010/wordprocessingInk" xmlns:wne="http://schemas.microsoft.com/office/word/2006/wordml" xmlns:wps="http://schemas.microsoft.com/office/word/2010/wordprocessingShape" mc:Ignorable="w14 w15 w16se w16cid wp14">
   <w:body>
     <w:sdt>
       <w:sdtPr>
@@ -10,6 +10,7 @@
           <w:docPartUnique/>
         </w:docPartObj>
       </w:sdtPr>
+      <w:sdtEndPr/>
       <w:sdtContent>
         <w:p>
           <w:r>
@@ -358,6 +359,7 @@
                                   <w:dataBinding w:prefixMappings="xmlns:ns0='http://purl.org/dc/elements/1.1/' xmlns:ns1='http://schemas.openxmlformats.org/package/2006/metadata/core-properties' " w:xpath="/ns1:coreProperties[1]/ns0:creator[1]" w:storeItemID="{6C3C8BC8-F283-45AE-878A-BAB7291924A1}"/>
                                   <w:text/>
                                 </w:sdtPr>
+                                <w:sdtEndPr/>
                                 <w:sdtContent>
                                   <w:p>
                                     <w:pPr>
@@ -403,6 +405,7 @@
                                     <w:dataBinding w:prefixMappings="xmlns:ns0='http://schemas.microsoft.com/office/2006/coverPageProps' " w:xpath="/ns0:CoverPageProperties[1]/ns0:CompanyEmail[1]" w:storeItemID="{55AF091B-3C7A-41E3-B477-F2FDAA23CFDA}"/>
                                     <w:text/>
                                   </w:sdtPr>
+                                  <w:sdtEndPr/>
                                   <w:sdtContent>
                                     <w:r>
                                       <w:rPr>
@@ -487,6 +490,7 @@
                             <w:dataBinding w:prefixMappings="xmlns:ns0='http://purl.org/dc/elements/1.1/' xmlns:ns1='http://schemas.openxmlformats.org/package/2006/metadata/core-properties' " w:xpath="/ns1:coreProperties[1]/ns0:creator[1]" w:storeItemID="{6C3C8BC8-F283-45AE-878A-BAB7291924A1}"/>
                             <w:text/>
                           </w:sdtPr>
+                          <w:sdtEndPr/>
                           <w:sdtContent>
                             <w:p>
                               <w:pPr>
@@ -532,6 +536,7 @@
                               <w:dataBinding w:prefixMappings="xmlns:ns0='http://schemas.microsoft.com/office/2006/coverPageProps' " w:xpath="/ns0:CoverPageProperties[1]/ns0:CompanyEmail[1]" w:storeItemID="{55AF091B-3C7A-41E3-B477-F2FDAA23CFDA}"/>
                               <w:text/>
                             </w:sdtPr>
+                            <w:sdtEndPr/>
                             <w:sdtContent>
                               <w:r>
                                 <w:rPr>
@@ -700,6 +705,7 @@
                                   <w:dataBinding w:prefixMappings="xmlns:ns0='http://purl.org/dc/elements/1.1/' xmlns:ns1='http://schemas.openxmlformats.org/package/2006/metadata/core-properties' " w:xpath="/ns1:coreProperties[1]/ns0:subject[1]" w:storeItemID="{6C3C8BC8-F283-45AE-878A-BAB7291924A1}"/>
                                   <w:text/>
                                 </w:sdtPr>
+                                <w:sdtEndPr/>
                                 <w:sdtContent>
                                   <w:p>
                                     <w:pPr>
@@ -744,7 +750,7 @@
               </mc:Choice>
               <mc:Fallback>
                 <w:pict>
-                  <v:shape id="Text Box 154" o:spid="_x0000_s1027" type="#_x0000_t202" style="position:absolute;margin-left:0;margin-top:0;width:8in;height:286.5pt;z-index:251659264;visibility:visible;mso-wrap-style:square;mso-width-percent:941;mso-height-percent:363;mso-top-percent:300;mso-wrap-distance-left:9pt;mso-wrap-distance-top:0;mso-wrap-distance-right:9pt;mso-wrap-distance-bottom:0;mso-position-horizontal:center;mso-position-horizontal-relative:page;mso-position-vertical-relative:page;mso-width-percent:941;mso-height-percent:363;mso-top-percent:300;mso-width-relative:page;mso-height-relative:page;v-text-anchor:bottom" o:gfxdata="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" filled="f" stroked="f" strokeweight=".5pt">
+                  <v:shape id="Text Box 154" o:spid="_x0000_s1027" type="#_x0000_t202" style="position:absolute;margin-left:0;margin-top:0;width:8in;height:286.5pt;z-index:251659264;visibility:visible;mso-wrap-style:square;mso-width-percent:941;mso-height-percent:363;mso-top-percent:300;mso-wrap-distance-left:9pt;mso-wrap-distance-top:0;mso-wrap-distance-right:9pt;mso-wrap-distance-bottom:0;mso-position-horizontal:center;mso-position-horizontal-relative:page;mso-position-vertical-relative:page;mso-width-percent:941;mso-height-percent:363;mso-top-percent:300;mso-width-relative:page;mso-height-relative:page;v-text-anchor:bottom" o:gfxdata="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" filled="f" stroked="f" strokeweight=".5pt">
                     <v:textbox inset="126pt,0,54pt,0">
                       <w:txbxContent>
                         <w:p>
@@ -801,6 +807,7 @@
                             <w:dataBinding w:prefixMappings="xmlns:ns0='http://purl.org/dc/elements/1.1/' xmlns:ns1='http://schemas.openxmlformats.org/package/2006/metadata/core-properties' " w:xpath="/ns1:coreProperties[1]/ns0:subject[1]" w:storeItemID="{6C3C8BC8-F283-45AE-878A-BAB7291924A1}"/>
                             <w:text/>
                           </w:sdtPr>
+                          <w:sdtEndPr/>
                           <w:sdtContent>
                             <w:p>
                               <w:pPr>
@@ -841,6 +848,13 @@
     </w:sdt>
     <w:sdt>
       <w:sdtPr>
+        <w:rPr>
+          <w:rFonts w:asciiTheme="minorHAnsi" w:eastAsiaTheme="minorHAnsi" w:hAnsiTheme="minorHAnsi" w:cstheme="minorBidi"/>
+          <w:color w:val="auto"/>
+          <w:sz w:val="22"/>
+          <w:szCs w:val="22"/>
+          <w:lang w:val="en-GB"/>
+        </w:rPr>
         <w:id w:val="-2099627043"/>
         <w:docPartObj>
           <w:docPartGallery w:val="Table of Contents"/>
@@ -849,14 +863,9 @@
       </w:sdtPr>
       <w:sdtEndPr>
         <w:rPr>
-          <w:rFonts w:asciiTheme="minorHAnsi" w:eastAsiaTheme="minorHAnsi" w:hAnsiTheme="minorHAnsi" w:cstheme="minorBidi"/>
           <w:b/>
           <w:bCs/>
           <w:noProof/>
-          <w:color w:val="auto"/>
-          <w:sz w:val="22"/>
-          <w:szCs w:val="22"/>
-          <w:lang w:val="en-GB"/>
         </w:rPr>
       </w:sdtEndPr>
       <w:sdtContent>
@@ -875,7 +884,9 @@
               <w:tab w:val="right" w:leader="dot" w:pos="9016"/>
             </w:tabs>
             <w:rPr>
+              <w:rFonts w:eastAsiaTheme="minorEastAsia"/>
               <w:noProof/>
+              <w:lang w:eastAsia="en-GB"/>
             </w:rPr>
           </w:pPr>
           <w:r>
@@ -902,7 +913,7 @@
             </w:rPr>
             <w:fldChar w:fldCharType="separate"/>
           </w:r>
-          <w:hyperlink w:anchor="_Toc6925118" w:history="1">
+          <w:hyperlink w:anchor="_Toc6946867" w:history="1">
             <w:r>
               <w:rPr>
                 <w:rStyle w:val="Hyperlink"/>
@@ -929,7 +940,619 @@
                 <w:noProof/>
                 <w:webHidden/>
               </w:rPr>
-              <w:instrText xml:space="preserve"> PAGEREF _Toc6925118 \h </w:instrText>
+              <w:instrText xml:space="preserve"> PAGEREF _Toc6946867 \h </w:instrText>
+            </w:r>
+            <w:r>
+              <w:rPr>
+                <w:noProof/>
+                <w:webHidden/>
+              </w:rPr>
+            </w:r>
+            <w:r>
+              <w:rPr>
+                <w:noProof/>
+                <w:webHidden/>
+              </w:rPr>
+              <w:fldChar w:fldCharType="separate"/>
+            </w:r>
+            <w:r>
+              <w:rPr>
+                <w:noProof/>
+                <w:webHidden/>
+              </w:rPr>
+              <w:t>2</w:t>
+            </w:r>
+            <w:r>
+              <w:rPr>
+                <w:noProof/>
+                <w:webHidden/>
+              </w:rPr>
+              <w:fldChar w:fldCharType="end"/>
+            </w:r>
+          </w:hyperlink>
+        </w:p>
+        <w:p>
+          <w:pPr>
+            <w:pStyle w:val="TOC2"/>
+            <w:tabs>
+              <w:tab w:val="right" w:leader="dot" w:pos="9016"/>
+            </w:tabs>
+            <w:rPr>
+              <w:noProof/>
+            </w:rPr>
+          </w:pPr>
+          <w:hyperlink w:anchor="_Toc6946868" w:history="1">
+            <w:r>
+              <w:rPr>
+                <w:rStyle w:val="Hyperlink"/>
+                <w:noProof/>
+              </w:rPr>
+              <w:t>Smoothing</w:t>
+            </w:r>
+            <w:r>
+              <w:rPr>
+                <w:noProof/>
+                <w:webHidden/>
+              </w:rPr>
+              <w:tab/>
+            </w:r>
+            <w:r>
+              <w:rPr>
+                <w:noProof/>
+                <w:webHidden/>
+              </w:rPr>
+              <w:fldChar w:fldCharType="begin"/>
+            </w:r>
+            <w:r>
+              <w:rPr>
+                <w:noProof/>
+                <w:webHidden/>
+              </w:rPr>
+              <w:instrText xml:space="preserve"> PAGEREF _Toc6946868 \h </w:instrText>
+            </w:r>
+            <w:r>
+              <w:rPr>
+                <w:noProof/>
+                <w:webHidden/>
+              </w:rPr>
+            </w:r>
+            <w:r>
+              <w:rPr>
+                <w:noProof/>
+                <w:webHidden/>
+              </w:rPr>
+              <w:fldChar w:fldCharType="separate"/>
+            </w:r>
+            <w:r>
+              <w:rPr>
+                <w:noProof/>
+                <w:webHidden/>
+              </w:rPr>
+              <w:t>2</w:t>
+            </w:r>
+            <w:r>
+              <w:rPr>
+                <w:noProof/>
+                <w:webHidden/>
+              </w:rPr>
+              <w:fldChar w:fldCharType="end"/>
+            </w:r>
+          </w:hyperlink>
+        </w:p>
+        <w:p>
+          <w:pPr>
+            <w:pStyle w:val="TOC2"/>
+            <w:tabs>
+              <w:tab w:val="right" w:leader="dot" w:pos="9016"/>
+            </w:tabs>
+            <w:rPr>
+              <w:noProof/>
+            </w:rPr>
+          </w:pPr>
+          <w:hyperlink w:anchor="_Toc6946869" w:history="1">
+            <w:r>
+              <w:rPr>
+                <w:rStyle w:val="Hyperlink"/>
+                <w:noProof/>
+              </w:rPr>
+              <w:t>Faulting</w:t>
+            </w:r>
+            <w:r>
+              <w:rPr>
+                <w:noProof/>
+                <w:webHidden/>
+              </w:rPr>
+              <w:tab/>
+            </w:r>
+            <w:r>
+              <w:rPr>
+                <w:noProof/>
+                <w:webHidden/>
+              </w:rPr>
+              <w:fldChar w:fldCharType="begin"/>
+            </w:r>
+            <w:r>
+              <w:rPr>
+                <w:noProof/>
+                <w:webHidden/>
+              </w:rPr>
+              <w:instrText xml:space="preserve"> PAGEREF _Toc6946869 \h </w:instrText>
+            </w:r>
+            <w:r>
+              <w:rPr>
+                <w:noProof/>
+                <w:webHidden/>
+              </w:rPr>
+            </w:r>
+            <w:r>
+              <w:rPr>
+                <w:noProof/>
+                <w:webHidden/>
+              </w:rPr>
+              <w:fldChar w:fldCharType="separate"/>
+            </w:r>
+            <w:r>
+              <w:rPr>
+                <w:noProof/>
+                <w:webHidden/>
+              </w:rPr>
+              <w:t>2</w:t>
+            </w:r>
+            <w:r>
+              <w:rPr>
+                <w:noProof/>
+                <w:webHidden/>
+              </w:rPr>
+              <w:fldChar w:fldCharType="end"/>
+            </w:r>
+          </w:hyperlink>
+        </w:p>
+        <w:p>
+          <w:pPr>
+            <w:pStyle w:val="TOC2"/>
+            <w:tabs>
+              <w:tab w:val="right" w:leader="dot" w:pos="9016"/>
+            </w:tabs>
+            <w:rPr>
+              <w:noProof/>
+            </w:rPr>
+          </w:pPr>
+          <w:hyperlink w:anchor="_Toc6946870" w:history="1">
+            <w:r>
+              <w:rPr>
+                <w:rStyle w:val="Hyperlink"/>
+                <w:noProof/>
+              </w:rPr>
+              <w:t>Circle Algorithm</w:t>
+            </w:r>
+            <w:r>
+              <w:rPr>
+                <w:noProof/>
+                <w:webHidden/>
+              </w:rPr>
+              <w:tab/>
+            </w:r>
+            <w:r>
+              <w:rPr>
+                <w:noProof/>
+                <w:webHidden/>
+              </w:rPr>
+              <w:fldChar w:fldCharType="begin"/>
+            </w:r>
+            <w:r>
+              <w:rPr>
+                <w:noProof/>
+                <w:webHidden/>
+              </w:rPr>
+              <w:instrText xml:space="preserve"> PAGEREF _Toc6946870 \h </w:instrText>
+            </w:r>
+            <w:r>
+              <w:rPr>
+                <w:noProof/>
+                <w:webHidden/>
+              </w:rPr>
+            </w:r>
+            <w:r>
+              <w:rPr>
+                <w:noProof/>
+                <w:webHidden/>
+              </w:rPr>
+              <w:fldChar w:fldCharType="separate"/>
+            </w:r>
+            <w:r>
+              <w:rPr>
+                <w:noProof/>
+                <w:webHidden/>
+              </w:rPr>
+              <w:t>2</w:t>
+            </w:r>
+            <w:r>
+              <w:rPr>
+                <w:noProof/>
+                <w:webHidden/>
+              </w:rPr>
+              <w:fldChar w:fldCharType="end"/>
+            </w:r>
+          </w:hyperlink>
+        </w:p>
+        <w:p>
+          <w:pPr>
+            <w:pStyle w:val="TOC2"/>
+            <w:tabs>
+              <w:tab w:val="right" w:leader="dot" w:pos="9016"/>
+            </w:tabs>
+            <w:rPr>
+              <w:noProof/>
+            </w:rPr>
+          </w:pPr>
+          <w:hyperlink w:anchor="_Toc6946871" w:history="1">
+            <w:r>
+              <w:rPr>
+                <w:rStyle w:val="Hyperlink"/>
+                <w:noProof/>
+              </w:rPr>
+              <w:t>Midpoint Displacement</w:t>
+            </w:r>
+            <w:r>
+              <w:rPr>
+                <w:noProof/>
+                <w:webHidden/>
+              </w:rPr>
+              <w:tab/>
+            </w:r>
+            <w:r>
+              <w:rPr>
+                <w:noProof/>
+                <w:webHidden/>
+              </w:rPr>
+              <w:fldChar w:fldCharType="begin"/>
+            </w:r>
+            <w:r>
+              <w:rPr>
+                <w:noProof/>
+                <w:webHidden/>
+              </w:rPr>
+              <w:instrText xml:space="preserve"> PAGEREF _Toc6946871 \h </w:instrText>
+            </w:r>
+            <w:r>
+              <w:rPr>
+                <w:noProof/>
+                <w:webHidden/>
+              </w:rPr>
+            </w:r>
+            <w:r>
+              <w:rPr>
+                <w:noProof/>
+                <w:webHidden/>
+              </w:rPr>
+              <w:fldChar w:fldCharType="separate"/>
+            </w:r>
+            <w:r>
+              <w:rPr>
+                <w:noProof/>
+                <w:webHidden/>
+              </w:rPr>
+              <w:t>2</w:t>
+            </w:r>
+            <w:r>
+              <w:rPr>
+                <w:noProof/>
+                <w:webHidden/>
+              </w:rPr>
+              <w:fldChar w:fldCharType="end"/>
+            </w:r>
+          </w:hyperlink>
+        </w:p>
+        <w:p>
+          <w:pPr>
+            <w:pStyle w:val="TOC2"/>
+            <w:tabs>
+              <w:tab w:val="right" w:leader="dot" w:pos="9016"/>
+            </w:tabs>
+            <w:rPr>
+              <w:noProof/>
+            </w:rPr>
+          </w:pPr>
+          <w:hyperlink w:anchor="_Toc6946872" w:history="1">
+            <w:r>
+              <w:rPr>
+                <w:rStyle w:val="Hyperlink"/>
+                <w:noProof/>
+              </w:rPr>
+              <w:t>Simplex Noise</w:t>
+            </w:r>
+            <w:r>
+              <w:rPr>
+                <w:noProof/>
+                <w:webHidden/>
+              </w:rPr>
+              <w:tab/>
+            </w:r>
+            <w:r>
+              <w:rPr>
+                <w:noProof/>
+                <w:webHidden/>
+              </w:rPr>
+              <w:fldChar w:fldCharType="begin"/>
+            </w:r>
+            <w:r>
+              <w:rPr>
+                <w:noProof/>
+                <w:webHidden/>
+              </w:rPr>
+              <w:instrText xml:space="preserve"> PAGEREF _Toc6946872 \h </w:instrText>
+            </w:r>
+            <w:r>
+              <w:rPr>
+                <w:noProof/>
+                <w:webHidden/>
+              </w:rPr>
+            </w:r>
+            <w:r>
+              <w:rPr>
+                <w:noProof/>
+                <w:webHidden/>
+              </w:rPr>
+              <w:fldChar w:fldCharType="separate"/>
+            </w:r>
+            <w:r>
+              <w:rPr>
+                <w:noProof/>
+                <w:webHidden/>
+              </w:rPr>
+              <w:t>2</w:t>
+            </w:r>
+            <w:r>
+              <w:rPr>
+                <w:noProof/>
+                <w:webHidden/>
+              </w:rPr>
+              <w:fldChar w:fldCharType="end"/>
+            </w:r>
+          </w:hyperlink>
+        </w:p>
+        <w:p>
+          <w:pPr>
+            <w:pStyle w:val="TOC2"/>
+            <w:tabs>
+              <w:tab w:val="right" w:leader="dot" w:pos="9016"/>
+            </w:tabs>
+            <w:rPr>
+              <w:noProof/>
+            </w:rPr>
+          </w:pPr>
+          <w:hyperlink w:anchor="_Toc6946873" w:history="1">
+            <w:r>
+              <w:rPr>
+                <w:rStyle w:val="Hyperlink"/>
+                <w:noProof/>
+              </w:rPr>
+              <w:t>Fractal Brownian Motion</w:t>
+            </w:r>
+            <w:r>
+              <w:rPr>
+                <w:noProof/>
+                <w:webHidden/>
+              </w:rPr>
+              <w:tab/>
+            </w:r>
+            <w:r>
+              <w:rPr>
+                <w:noProof/>
+                <w:webHidden/>
+              </w:rPr>
+              <w:fldChar w:fldCharType="begin"/>
+            </w:r>
+            <w:r>
+              <w:rPr>
+                <w:noProof/>
+                <w:webHidden/>
+              </w:rPr>
+              <w:instrText xml:space="preserve"> PAGEREF _Toc6946873 \h </w:instrText>
+            </w:r>
+            <w:r>
+              <w:rPr>
+                <w:noProof/>
+                <w:webHidden/>
+              </w:rPr>
+            </w:r>
+            <w:r>
+              <w:rPr>
+                <w:noProof/>
+                <w:webHidden/>
+              </w:rPr>
+              <w:fldChar w:fldCharType="separate"/>
+            </w:r>
+            <w:r>
+              <w:rPr>
+                <w:noProof/>
+                <w:webHidden/>
+              </w:rPr>
+              <w:t>2</w:t>
+            </w:r>
+            <w:r>
+              <w:rPr>
+                <w:noProof/>
+                <w:webHidden/>
+              </w:rPr>
+              <w:fldChar w:fldCharType="end"/>
+            </w:r>
+          </w:hyperlink>
+        </w:p>
+        <w:p>
+          <w:pPr>
+            <w:pStyle w:val="TOC2"/>
+            <w:tabs>
+              <w:tab w:val="right" w:leader="dot" w:pos="9016"/>
+            </w:tabs>
+            <w:rPr>
+              <w:noProof/>
+            </w:rPr>
+          </w:pPr>
+          <w:hyperlink w:anchor="_Toc6946874" w:history="1">
+            <w:r>
+              <w:rPr>
+                <w:rStyle w:val="Hyperlink"/>
+                <w:noProof/>
+              </w:rPr>
+              <w:t>Voronoi Regions</w:t>
+            </w:r>
+            <w:r>
+              <w:rPr>
+                <w:noProof/>
+                <w:webHidden/>
+              </w:rPr>
+              <w:tab/>
+            </w:r>
+            <w:r>
+              <w:rPr>
+                <w:noProof/>
+                <w:webHidden/>
+              </w:rPr>
+              <w:fldChar w:fldCharType="begin"/>
+            </w:r>
+            <w:r>
+              <w:rPr>
+                <w:noProof/>
+                <w:webHidden/>
+              </w:rPr>
+              <w:instrText xml:space="preserve"> PAGEREF _Toc6946874 \h </w:instrText>
+            </w:r>
+            <w:r>
+              <w:rPr>
+                <w:noProof/>
+                <w:webHidden/>
+              </w:rPr>
+            </w:r>
+            <w:r>
+              <w:rPr>
+                <w:noProof/>
+                <w:webHidden/>
+              </w:rPr>
+              <w:fldChar w:fldCharType="separate"/>
+            </w:r>
+            <w:r>
+              <w:rPr>
+                <w:noProof/>
+                <w:webHidden/>
+              </w:rPr>
+              <w:t>2</w:t>
+            </w:r>
+            <w:r>
+              <w:rPr>
+                <w:noProof/>
+                <w:webHidden/>
+              </w:rPr>
+              <w:fldChar w:fldCharType="end"/>
+            </w:r>
+          </w:hyperlink>
+        </w:p>
+        <w:p>
+          <w:pPr>
+            <w:pStyle w:val="TOC2"/>
+            <w:tabs>
+              <w:tab w:val="right" w:leader="dot" w:pos="9016"/>
+            </w:tabs>
+            <w:rPr>
+              <w:noProof/>
+            </w:rPr>
+          </w:pPr>
+          <w:hyperlink w:anchor="_Toc6946875" w:history="1">
+            <w:r>
+              <w:rPr>
+                <w:rStyle w:val="Hyperlink"/>
+                <w:noProof/>
+              </w:rPr>
+              <w:t>Terrain Picking</w:t>
+            </w:r>
+            <w:r>
+              <w:rPr>
+                <w:noProof/>
+                <w:webHidden/>
+              </w:rPr>
+              <w:tab/>
+            </w:r>
+            <w:r>
+              <w:rPr>
+                <w:noProof/>
+                <w:webHidden/>
+              </w:rPr>
+              <w:fldChar w:fldCharType="begin"/>
+            </w:r>
+            <w:r>
+              <w:rPr>
+                <w:noProof/>
+                <w:webHidden/>
+              </w:rPr>
+              <w:instrText xml:space="preserve"> PAGEREF _Toc6946875 \h </w:instrText>
+            </w:r>
+            <w:r>
+              <w:rPr>
+                <w:noProof/>
+                <w:webHidden/>
+              </w:rPr>
+            </w:r>
+            <w:r>
+              <w:rPr>
+                <w:noProof/>
+                <w:webHidden/>
+              </w:rPr>
+              <w:fldChar w:fldCharType="separate"/>
+            </w:r>
+            <w:r>
+              <w:rPr>
+                <w:noProof/>
+                <w:webHidden/>
+              </w:rPr>
+              <w:t>2</w:t>
+            </w:r>
+            <w:r>
+              <w:rPr>
+                <w:noProof/>
+                <w:webHidden/>
+              </w:rPr>
+              <w:fldChar w:fldCharType="end"/>
+            </w:r>
+          </w:hyperlink>
+        </w:p>
+        <w:p>
+          <w:pPr>
+            <w:pStyle w:val="TOC2"/>
+            <w:tabs>
+              <w:tab w:val="right" w:leader="dot" w:pos="9016"/>
+            </w:tabs>
+            <w:rPr>
+              <w:noProof/>
+            </w:rPr>
+          </w:pPr>
+          <w:hyperlink w:anchor="_Toc6946876" w:history="1">
+            <w:r>
+              <w:rPr>
+                <w:rStyle w:val="Hyperlink"/>
+                <w:noProof/>
+              </w:rPr>
+              <w:t>L-Systems</w:t>
+            </w:r>
+            <w:r>
+              <w:rPr>
+                <w:noProof/>
+                <w:webHidden/>
+              </w:rPr>
+              <w:tab/>
+            </w:r>
+            <w:r>
+              <w:rPr>
+                <w:noProof/>
+                <w:webHidden/>
+              </w:rPr>
+              <w:fldChar w:fldCharType="begin"/>
+            </w:r>
+            <w:r>
+              <w:rPr>
+                <w:noProof/>
+                <w:webHidden/>
+              </w:rPr>
+              <w:instrText xml:space="preserve"> PAGEREF _Toc6946876 \h </w:instrText>
             </w:r>
             <w:r>
               <w:rPr>
@@ -967,16 +1590,86 @@
               <w:tab w:val="right" w:leader="dot" w:pos="9016"/>
             </w:tabs>
             <w:rPr>
+              <w:rFonts w:eastAsiaTheme="minorEastAsia"/>
+              <w:noProof/>
+              <w:lang w:eastAsia="en-GB"/>
+            </w:rPr>
+          </w:pPr>
+          <w:hyperlink w:anchor="_Toc6946877" w:history="1">
+            <w:r>
+              <w:rPr>
+                <w:rStyle w:val="Hyperlink"/>
+                <w:noProof/>
+              </w:rPr>
+              <w:t>Organisation</w:t>
+            </w:r>
+            <w:r>
+              <w:rPr>
+                <w:noProof/>
+                <w:webHidden/>
+              </w:rPr>
+              <w:tab/>
+            </w:r>
+            <w:r>
+              <w:rPr>
+                <w:noProof/>
+                <w:webHidden/>
+              </w:rPr>
+              <w:fldChar w:fldCharType="begin"/>
+            </w:r>
+            <w:r>
+              <w:rPr>
+                <w:noProof/>
+                <w:webHidden/>
+              </w:rPr>
+              <w:instrText xml:space="preserve"> PAGEREF _Toc6946877 \h </w:instrText>
+            </w:r>
+            <w:r>
+              <w:rPr>
+                <w:noProof/>
+                <w:webHidden/>
+              </w:rPr>
+            </w:r>
+            <w:r>
+              <w:rPr>
+                <w:noProof/>
+                <w:webHidden/>
+              </w:rPr>
+              <w:fldChar w:fldCharType="separate"/>
+            </w:r>
+            <w:r>
+              <w:rPr>
+                <w:noProof/>
+                <w:webHidden/>
+              </w:rPr>
+              <w:t>3</w:t>
+            </w:r>
+            <w:r>
+              <w:rPr>
+                <w:noProof/>
+                <w:webHidden/>
+              </w:rPr>
+              <w:fldChar w:fldCharType="end"/>
+            </w:r>
+          </w:hyperlink>
+        </w:p>
+        <w:p>
+          <w:pPr>
+            <w:pStyle w:val="TOC2"/>
+            <w:tabs>
+              <w:tab w:val="right" w:leader="dot" w:pos="9016"/>
+            </w:tabs>
+            <w:rPr>
               <w:noProof/>
             </w:rPr>
           </w:pPr>
-          <w:hyperlink w:anchor="_Toc6925119" w:history="1">
+          <w:hyperlink w:anchor="_Toc6946878" w:history="1">
             <w:r>
               <w:rPr>
                 <w:rStyle w:val="Hyperlink"/>
                 <w:noProof/>
               </w:rPr>
-              <w:t>Organisation</w:t>
+              <w:t>Terrain</w:t>
             </w:r>
             <w:r>
               <w:rPr>
@@ -997,7 +1690,347 @@
                 <w:noProof/>
                 <w:webHidden/>
               </w:rPr>
-              <w:instrText xml:space="preserve"> PAGEREF _Toc6925119 \h </w:instrText>
+              <w:instrText xml:space="preserve"> PAGEREF _Toc6946878 \h </w:instrText>
+            </w:r>
+            <w:r>
+              <w:rPr>
+                <w:noProof/>
+                <w:webHidden/>
+              </w:rPr>
+            </w:r>
+            <w:r>
+              <w:rPr>
+                <w:noProof/>
+                <w:webHidden/>
+              </w:rPr>
+              <w:fldChar w:fldCharType="separate"/>
+            </w:r>
+            <w:r>
+              <w:rPr>
+                <w:noProof/>
+                <w:webHidden/>
+              </w:rPr>
+              <w:t>3</w:t>
+            </w:r>
+            <w:r>
+              <w:rPr>
+                <w:noProof/>
+                <w:webHidden/>
+              </w:rPr>
+              <w:fldChar w:fldCharType="end"/>
+            </w:r>
+          </w:hyperlink>
+        </w:p>
+        <w:p>
+          <w:pPr>
+            <w:pStyle w:val="TOC2"/>
+            <w:tabs>
+              <w:tab w:val="right" w:leader="dot" w:pos="9016"/>
+            </w:tabs>
+            <w:rPr>
+              <w:noProof/>
+            </w:rPr>
+          </w:pPr>
+          <w:hyperlink w:anchor="_Toc6946879" w:history="1">
+            <w:r>
+              <w:rPr>
+                <w:rStyle w:val="Hyperlink"/>
+                <w:noProof/>
+              </w:rPr>
+              <w:t>L-System</w:t>
+            </w:r>
+            <w:r>
+              <w:rPr>
+                <w:noProof/>
+                <w:webHidden/>
+              </w:rPr>
+              <w:tab/>
+            </w:r>
+            <w:r>
+              <w:rPr>
+                <w:noProof/>
+                <w:webHidden/>
+              </w:rPr>
+              <w:fldChar w:fldCharType="begin"/>
+            </w:r>
+            <w:r>
+              <w:rPr>
+                <w:noProof/>
+                <w:webHidden/>
+              </w:rPr>
+              <w:instrText xml:space="preserve"> PAGEREF _Toc6946879 \h </w:instrText>
+            </w:r>
+            <w:r>
+              <w:rPr>
+                <w:noProof/>
+                <w:webHidden/>
+              </w:rPr>
+            </w:r>
+            <w:r>
+              <w:rPr>
+                <w:noProof/>
+                <w:webHidden/>
+              </w:rPr>
+              <w:fldChar w:fldCharType="separate"/>
+            </w:r>
+            <w:r>
+              <w:rPr>
+                <w:noProof/>
+                <w:webHidden/>
+              </w:rPr>
+              <w:t>3</w:t>
+            </w:r>
+            <w:r>
+              <w:rPr>
+                <w:noProof/>
+                <w:webHidden/>
+              </w:rPr>
+              <w:fldChar w:fldCharType="end"/>
+            </w:r>
+          </w:hyperlink>
+        </w:p>
+        <w:p>
+          <w:pPr>
+            <w:pStyle w:val="TOC2"/>
+            <w:tabs>
+              <w:tab w:val="right" w:leader="dot" w:pos="9016"/>
+            </w:tabs>
+            <w:rPr>
+              <w:noProof/>
+            </w:rPr>
+          </w:pPr>
+          <w:hyperlink w:anchor="_Toc6946880" w:history="1">
+            <w:r>
+              <w:rPr>
+                <w:rStyle w:val="Hyperlink"/>
+                <w:noProof/>
+              </w:rPr>
+              <w:t>Sizeable Quad</w:t>
+            </w:r>
+            <w:r>
+              <w:rPr>
+                <w:noProof/>
+                <w:webHidden/>
+              </w:rPr>
+              <w:tab/>
+            </w:r>
+            <w:r>
+              <w:rPr>
+                <w:noProof/>
+                <w:webHidden/>
+              </w:rPr>
+              <w:fldChar w:fldCharType="begin"/>
+            </w:r>
+            <w:r>
+              <w:rPr>
+                <w:noProof/>
+                <w:webHidden/>
+              </w:rPr>
+              <w:instrText xml:space="preserve"> PAGEREF _Toc6946880 \h </w:instrText>
+            </w:r>
+            <w:r>
+              <w:rPr>
+                <w:noProof/>
+                <w:webHidden/>
+              </w:rPr>
+            </w:r>
+            <w:r>
+              <w:rPr>
+                <w:noProof/>
+                <w:webHidden/>
+              </w:rPr>
+              <w:fldChar w:fldCharType="separate"/>
+            </w:r>
+            <w:r>
+              <w:rPr>
+                <w:noProof/>
+                <w:webHidden/>
+              </w:rPr>
+              <w:t>3</w:t>
+            </w:r>
+            <w:r>
+              <w:rPr>
+                <w:noProof/>
+                <w:webHidden/>
+              </w:rPr>
+              <w:fldChar w:fldCharType="end"/>
+            </w:r>
+          </w:hyperlink>
+        </w:p>
+        <w:p>
+          <w:pPr>
+            <w:pStyle w:val="TOC2"/>
+            <w:tabs>
+              <w:tab w:val="right" w:leader="dot" w:pos="9016"/>
+            </w:tabs>
+            <w:rPr>
+              <w:noProof/>
+            </w:rPr>
+          </w:pPr>
+          <w:hyperlink w:anchor="_Toc6946881" w:history="1">
+            <w:r>
+              <w:rPr>
+                <w:rStyle w:val="Hyperlink"/>
+                <w:noProof/>
+              </w:rPr>
+              <w:t>Simplex Noise</w:t>
+            </w:r>
+            <w:r>
+              <w:rPr>
+                <w:noProof/>
+                <w:webHidden/>
+              </w:rPr>
+              <w:tab/>
+            </w:r>
+            <w:r>
+              <w:rPr>
+                <w:noProof/>
+                <w:webHidden/>
+              </w:rPr>
+              <w:fldChar w:fldCharType="begin"/>
+            </w:r>
+            <w:r>
+              <w:rPr>
+                <w:noProof/>
+                <w:webHidden/>
+              </w:rPr>
+              <w:instrText xml:space="preserve"> PAGEREF _Toc6946881 \h </w:instrText>
+            </w:r>
+            <w:r>
+              <w:rPr>
+                <w:noProof/>
+                <w:webHidden/>
+              </w:rPr>
+            </w:r>
+            <w:r>
+              <w:rPr>
+                <w:noProof/>
+                <w:webHidden/>
+              </w:rPr>
+              <w:fldChar w:fldCharType="separate"/>
+            </w:r>
+            <w:r>
+              <w:rPr>
+                <w:noProof/>
+                <w:webHidden/>
+              </w:rPr>
+              <w:t>3</w:t>
+            </w:r>
+            <w:r>
+              <w:rPr>
+                <w:noProof/>
+                <w:webHidden/>
+              </w:rPr>
+              <w:fldChar w:fldCharType="end"/>
+            </w:r>
+          </w:hyperlink>
+        </w:p>
+        <w:p>
+          <w:pPr>
+            <w:pStyle w:val="TOC2"/>
+            <w:tabs>
+              <w:tab w:val="right" w:leader="dot" w:pos="9016"/>
+            </w:tabs>
+            <w:rPr>
+              <w:noProof/>
+            </w:rPr>
+          </w:pPr>
+          <w:hyperlink w:anchor="_Toc6946882" w:history="1">
+            <w:r>
+              <w:rPr>
+                <w:rStyle w:val="Hyperlink"/>
+                <w:noProof/>
+              </w:rPr>
+              <w:t>Terrain Shader</w:t>
+            </w:r>
+            <w:r>
+              <w:rPr>
+                <w:noProof/>
+                <w:webHidden/>
+              </w:rPr>
+              <w:tab/>
+            </w:r>
+            <w:r>
+              <w:rPr>
+                <w:noProof/>
+                <w:webHidden/>
+              </w:rPr>
+              <w:fldChar w:fldCharType="begin"/>
+            </w:r>
+            <w:r>
+              <w:rPr>
+                <w:noProof/>
+                <w:webHidden/>
+              </w:rPr>
+              <w:instrText xml:space="preserve"> PAGEREF _Toc6946882 \h </w:instrText>
+            </w:r>
+            <w:r>
+              <w:rPr>
+                <w:noProof/>
+                <w:webHidden/>
+              </w:rPr>
+            </w:r>
+            <w:r>
+              <w:rPr>
+                <w:noProof/>
+                <w:webHidden/>
+              </w:rPr>
+              <w:fldChar w:fldCharType="separate"/>
+            </w:r>
+            <w:r>
+              <w:rPr>
+                <w:noProof/>
+                <w:webHidden/>
+              </w:rPr>
+              <w:t>3</w:t>
+            </w:r>
+            <w:r>
+              <w:rPr>
+                <w:noProof/>
+                <w:webHidden/>
+              </w:rPr>
+              <w:fldChar w:fldCharType="end"/>
+            </w:r>
+          </w:hyperlink>
+        </w:p>
+        <w:p>
+          <w:pPr>
+            <w:pStyle w:val="TOC2"/>
+            <w:tabs>
+              <w:tab w:val="right" w:leader="dot" w:pos="9016"/>
+            </w:tabs>
+            <w:rPr>
+              <w:noProof/>
+            </w:rPr>
+          </w:pPr>
+          <w:hyperlink w:anchor="_Toc6946883" w:history="1">
+            <w:r>
+              <w:rPr>
+                <w:rStyle w:val="Hyperlink"/>
+                <w:noProof/>
+              </w:rPr>
+              <w:t>Manipulation Shader</w:t>
+            </w:r>
+            <w:r>
+              <w:rPr>
+                <w:noProof/>
+                <w:webHidden/>
+              </w:rPr>
+              <w:tab/>
+            </w:r>
+            <w:r>
+              <w:rPr>
+                <w:noProof/>
+                <w:webHidden/>
+              </w:rPr>
+              <w:fldChar w:fldCharType="begin"/>
+            </w:r>
+            <w:r>
+              <w:rPr>
+                <w:noProof/>
+                <w:webHidden/>
+              </w:rPr>
+              <w:instrText xml:space="preserve"> PAGEREF _Toc6946883 \h </w:instrText>
             </w:r>
             <w:r>
               <w:rPr>
@@ -1035,16 +2068,86 @@
               <w:tab w:val="right" w:leader="dot" w:pos="9016"/>
             </w:tabs>
             <w:rPr>
+              <w:rFonts w:eastAsiaTheme="minorEastAsia"/>
+              <w:noProof/>
+              <w:lang w:eastAsia="en-GB"/>
+            </w:rPr>
+          </w:pPr>
+          <w:hyperlink w:anchor="_Toc6946884" w:history="1">
+            <w:r>
+              <w:rPr>
+                <w:rStyle w:val="Hyperlink"/>
+                <w:noProof/>
+              </w:rPr>
+              <w:t>Critical Appraisal</w:t>
+            </w:r>
+            <w:r>
+              <w:rPr>
+                <w:noProof/>
+                <w:webHidden/>
+              </w:rPr>
+              <w:tab/>
+            </w:r>
+            <w:r>
+              <w:rPr>
+                <w:noProof/>
+                <w:webHidden/>
+              </w:rPr>
+              <w:fldChar w:fldCharType="begin"/>
+            </w:r>
+            <w:r>
+              <w:rPr>
+                <w:noProof/>
+                <w:webHidden/>
+              </w:rPr>
+              <w:instrText xml:space="preserve"> PAGEREF _Toc6946884 \h </w:instrText>
+            </w:r>
+            <w:r>
+              <w:rPr>
+                <w:noProof/>
+                <w:webHidden/>
+              </w:rPr>
+            </w:r>
+            <w:r>
+              <w:rPr>
+                <w:noProof/>
+                <w:webHidden/>
+              </w:rPr>
+              <w:fldChar w:fldCharType="separate"/>
+            </w:r>
+            <w:r>
+              <w:rPr>
+                <w:noProof/>
+                <w:webHidden/>
+              </w:rPr>
+              <w:t>4</w:t>
+            </w:r>
+            <w:r>
+              <w:rPr>
+                <w:noProof/>
+                <w:webHidden/>
+              </w:rPr>
+              <w:fldChar w:fldCharType="end"/>
+            </w:r>
+          </w:hyperlink>
+        </w:p>
+        <w:p>
+          <w:pPr>
+            <w:pStyle w:val="TOC2"/>
+            <w:tabs>
+              <w:tab w:val="right" w:leader="dot" w:pos="9016"/>
+            </w:tabs>
+            <w:rPr>
               <w:noProof/>
             </w:rPr>
           </w:pPr>
-          <w:hyperlink w:anchor="_Toc6925120" w:history="1">
+          <w:hyperlink w:anchor="_Toc6946885" w:history="1">
             <w:r>
               <w:rPr>
                 <w:rStyle w:val="Hyperlink"/>
                 <w:noProof/>
               </w:rPr>
-              <w:t>Critical Appraisal</w:t>
+              <w:t>Terrain Class</w:t>
             </w:r>
             <w:r>
               <w:rPr>
@@ -1065,7 +2168,279 @@
                 <w:noProof/>
                 <w:webHidden/>
               </w:rPr>
-              <w:instrText xml:space="preserve"> PAGEREF _Toc6925120 \h </w:instrText>
+              <w:instrText xml:space="preserve"> PAGEREF _Toc6946885 \h </w:instrText>
+            </w:r>
+            <w:r>
+              <w:rPr>
+                <w:noProof/>
+                <w:webHidden/>
+              </w:rPr>
+            </w:r>
+            <w:r>
+              <w:rPr>
+                <w:noProof/>
+                <w:webHidden/>
+              </w:rPr>
+              <w:fldChar w:fldCharType="separate"/>
+            </w:r>
+            <w:r>
+              <w:rPr>
+                <w:noProof/>
+                <w:webHidden/>
+              </w:rPr>
+              <w:t>4</w:t>
+            </w:r>
+            <w:r>
+              <w:rPr>
+                <w:noProof/>
+                <w:webHidden/>
+              </w:rPr>
+              <w:fldChar w:fldCharType="end"/>
+            </w:r>
+          </w:hyperlink>
+        </w:p>
+        <w:p>
+          <w:pPr>
+            <w:pStyle w:val="TOC2"/>
+            <w:tabs>
+              <w:tab w:val="right" w:leader="dot" w:pos="9016"/>
+            </w:tabs>
+            <w:rPr>
+              <w:noProof/>
+            </w:rPr>
+          </w:pPr>
+          <w:hyperlink w:anchor="_Toc6946886" w:history="1">
+            <w:r>
+              <w:rPr>
+                <w:rStyle w:val="Hyperlink"/>
+                <w:noProof/>
+              </w:rPr>
+              <w:t>L-System</w:t>
+            </w:r>
+            <w:r>
+              <w:rPr>
+                <w:noProof/>
+                <w:webHidden/>
+              </w:rPr>
+              <w:tab/>
+            </w:r>
+            <w:r>
+              <w:rPr>
+                <w:noProof/>
+                <w:webHidden/>
+              </w:rPr>
+              <w:fldChar w:fldCharType="begin"/>
+            </w:r>
+            <w:r>
+              <w:rPr>
+                <w:noProof/>
+                <w:webHidden/>
+              </w:rPr>
+              <w:instrText xml:space="preserve"> PAGEREF _Toc6946886 \h </w:instrText>
+            </w:r>
+            <w:r>
+              <w:rPr>
+                <w:noProof/>
+                <w:webHidden/>
+              </w:rPr>
+            </w:r>
+            <w:r>
+              <w:rPr>
+                <w:noProof/>
+                <w:webHidden/>
+              </w:rPr>
+              <w:fldChar w:fldCharType="separate"/>
+            </w:r>
+            <w:r>
+              <w:rPr>
+                <w:noProof/>
+                <w:webHidden/>
+              </w:rPr>
+              <w:t>4</w:t>
+            </w:r>
+            <w:r>
+              <w:rPr>
+                <w:noProof/>
+                <w:webHidden/>
+              </w:rPr>
+              <w:fldChar w:fldCharType="end"/>
+            </w:r>
+          </w:hyperlink>
+        </w:p>
+        <w:p>
+          <w:pPr>
+            <w:pStyle w:val="TOC2"/>
+            <w:tabs>
+              <w:tab w:val="right" w:leader="dot" w:pos="9016"/>
+            </w:tabs>
+            <w:rPr>
+              <w:noProof/>
+            </w:rPr>
+          </w:pPr>
+          <w:hyperlink w:anchor="_Toc6946887" w:history="1">
+            <w:r>
+              <w:rPr>
+                <w:rStyle w:val="Hyperlink"/>
+                <w:noProof/>
+              </w:rPr>
+              <w:t>Tessellation</w:t>
+            </w:r>
+            <w:r>
+              <w:rPr>
+                <w:noProof/>
+                <w:webHidden/>
+              </w:rPr>
+              <w:tab/>
+            </w:r>
+            <w:r>
+              <w:rPr>
+                <w:noProof/>
+                <w:webHidden/>
+              </w:rPr>
+              <w:fldChar w:fldCharType="begin"/>
+            </w:r>
+            <w:r>
+              <w:rPr>
+                <w:noProof/>
+                <w:webHidden/>
+              </w:rPr>
+              <w:instrText xml:space="preserve"> PAGEREF _Toc6946887 \h </w:instrText>
+            </w:r>
+            <w:r>
+              <w:rPr>
+                <w:noProof/>
+                <w:webHidden/>
+              </w:rPr>
+            </w:r>
+            <w:r>
+              <w:rPr>
+                <w:noProof/>
+                <w:webHidden/>
+              </w:rPr>
+              <w:fldChar w:fldCharType="separate"/>
+            </w:r>
+            <w:r>
+              <w:rPr>
+                <w:noProof/>
+                <w:webHidden/>
+              </w:rPr>
+              <w:t>4</w:t>
+            </w:r>
+            <w:r>
+              <w:rPr>
+                <w:noProof/>
+                <w:webHidden/>
+              </w:rPr>
+              <w:fldChar w:fldCharType="end"/>
+            </w:r>
+          </w:hyperlink>
+        </w:p>
+        <w:p>
+          <w:pPr>
+            <w:pStyle w:val="TOC2"/>
+            <w:tabs>
+              <w:tab w:val="right" w:leader="dot" w:pos="9016"/>
+            </w:tabs>
+            <w:rPr>
+              <w:noProof/>
+            </w:rPr>
+          </w:pPr>
+          <w:hyperlink w:anchor="_Toc6946888" w:history="1">
+            <w:r>
+              <w:rPr>
+                <w:rStyle w:val="Hyperlink"/>
+                <w:noProof/>
+              </w:rPr>
+              <w:t>Overall</w:t>
+            </w:r>
+            <w:r>
+              <w:rPr>
+                <w:noProof/>
+                <w:webHidden/>
+              </w:rPr>
+              <w:tab/>
+            </w:r>
+            <w:r>
+              <w:rPr>
+                <w:noProof/>
+                <w:webHidden/>
+              </w:rPr>
+              <w:fldChar w:fldCharType="begin"/>
+            </w:r>
+            <w:r>
+              <w:rPr>
+                <w:noProof/>
+                <w:webHidden/>
+              </w:rPr>
+              <w:instrText xml:space="preserve"> PAGEREF _Toc6946888 \h </w:instrText>
+            </w:r>
+            <w:r>
+              <w:rPr>
+                <w:noProof/>
+                <w:webHidden/>
+              </w:rPr>
+            </w:r>
+            <w:r>
+              <w:rPr>
+                <w:noProof/>
+                <w:webHidden/>
+              </w:rPr>
+              <w:fldChar w:fldCharType="separate"/>
+            </w:r>
+            <w:r>
+              <w:rPr>
+                <w:noProof/>
+                <w:webHidden/>
+              </w:rPr>
+              <w:t>4</w:t>
+            </w:r>
+            <w:r>
+              <w:rPr>
+                <w:noProof/>
+                <w:webHidden/>
+              </w:rPr>
+              <w:fldChar w:fldCharType="end"/>
+            </w:r>
+          </w:hyperlink>
+        </w:p>
+        <w:p>
+          <w:pPr>
+            <w:pStyle w:val="TOC2"/>
+            <w:tabs>
+              <w:tab w:val="right" w:leader="dot" w:pos="9016"/>
+            </w:tabs>
+            <w:rPr>
+              <w:noProof/>
+            </w:rPr>
+          </w:pPr>
+          <w:hyperlink w:anchor="_Toc6946889" w:history="1">
+            <w:r>
+              <w:rPr>
+                <w:rStyle w:val="Hyperlink"/>
+                <w:noProof/>
+              </w:rPr>
+              <w:t>Changes</w:t>
+            </w:r>
+            <w:r>
+              <w:rPr>
+                <w:noProof/>
+                <w:webHidden/>
+              </w:rPr>
+              <w:tab/>
+            </w:r>
+            <w:r>
+              <w:rPr>
+                <w:noProof/>
+                <w:webHidden/>
+              </w:rPr>
+              <w:fldChar w:fldCharType="begin"/>
+            </w:r>
+            <w:r>
+              <w:rPr>
+                <w:noProof/>
+                <w:webHidden/>
+              </w:rPr>
+              <w:instrText xml:space="preserve"> PAGEREF _Toc6946889 \h </w:instrText>
             </w:r>
             <w:r>
               <w:rPr>
@@ -1103,16 +2478,86 @@
               <w:tab w:val="right" w:leader="dot" w:pos="9016"/>
             </w:tabs>
             <w:rPr>
+              <w:rFonts w:eastAsiaTheme="minorEastAsia"/>
+              <w:noProof/>
+              <w:lang w:eastAsia="en-GB"/>
+            </w:rPr>
+          </w:pPr>
+          <w:hyperlink w:anchor="_Toc6946890" w:history="1">
+            <w:r>
+              <w:rPr>
+                <w:rStyle w:val="Hyperlink"/>
+                <w:noProof/>
+              </w:rPr>
+              <w:t>Reflection</w:t>
+            </w:r>
+            <w:r>
+              <w:rPr>
+                <w:noProof/>
+                <w:webHidden/>
+              </w:rPr>
+              <w:tab/>
+            </w:r>
+            <w:r>
+              <w:rPr>
+                <w:noProof/>
+                <w:webHidden/>
+              </w:rPr>
+              <w:fldChar w:fldCharType="begin"/>
+            </w:r>
+            <w:r>
+              <w:rPr>
+                <w:noProof/>
+                <w:webHidden/>
+              </w:rPr>
+              <w:instrText xml:space="preserve"> PAGEREF _Toc6946890 \h </w:instrText>
+            </w:r>
+            <w:r>
+              <w:rPr>
+                <w:noProof/>
+                <w:webHidden/>
+              </w:rPr>
+            </w:r>
+            <w:r>
+              <w:rPr>
+                <w:noProof/>
+                <w:webHidden/>
+              </w:rPr>
+              <w:fldChar w:fldCharType="separate"/>
+            </w:r>
+            <w:r>
+              <w:rPr>
+                <w:noProof/>
+                <w:webHidden/>
+              </w:rPr>
+              <w:t>5</w:t>
+            </w:r>
+            <w:r>
+              <w:rPr>
+                <w:noProof/>
+                <w:webHidden/>
+              </w:rPr>
+              <w:fldChar w:fldCharType="end"/>
+            </w:r>
+          </w:hyperlink>
+        </w:p>
+        <w:p>
+          <w:pPr>
+            <w:pStyle w:val="TOC2"/>
+            <w:tabs>
+              <w:tab w:val="right" w:leader="dot" w:pos="9016"/>
+            </w:tabs>
+            <w:rPr>
               <w:noProof/>
             </w:rPr>
           </w:pPr>
-          <w:hyperlink w:anchor="_Toc6925121" w:history="1">
+          <w:hyperlink w:anchor="_Toc6946891" w:history="1">
             <w:r>
               <w:rPr>
                 <w:rStyle w:val="Hyperlink"/>
                 <w:noProof/>
               </w:rPr>
-              <w:t>Reflection</w:t>
+              <w:t>Topics</w:t>
             </w:r>
             <w:r>
               <w:rPr>
@@ -1133,7 +2578,75 @@
                 <w:noProof/>
                 <w:webHidden/>
               </w:rPr>
-              <w:instrText xml:space="preserve"> PAGEREF _Toc6925121 \h </w:instrText>
+              <w:instrText xml:space="preserve"> PAGEREF _Toc6946891 \h </w:instrText>
+            </w:r>
+            <w:r>
+              <w:rPr>
+                <w:noProof/>
+                <w:webHidden/>
+              </w:rPr>
+            </w:r>
+            <w:r>
+              <w:rPr>
+                <w:noProof/>
+                <w:webHidden/>
+              </w:rPr>
+              <w:fldChar w:fldCharType="separate"/>
+            </w:r>
+            <w:r>
+              <w:rPr>
+                <w:noProof/>
+                <w:webHidden/>
+              </w:rPr>
+              <w:t>5</w:t>
+            </w:r>
+            <w:r>
+              <w:rPr>
+                <w:noProof/>
+                <w:webHidden/>
+              </w:rPr>
+              <w:fldChar w:fldCharType="end"/>
+            </w:r>
+          </w:hyperlink>
+        </w:p>
+        <w:p>
+          <w:pPr>
+            <w:pStyle w:val="TOC2"/>
+            <w:tabs>
+              <w:tab w:val="right" w:leader="dot" w:pos="9016"/>
+            </w:tabs>
+            <w:rPr>
+              <w:noProof/>
+            </w:rPr>
+          </w:pPr>
+          <w:hyperlink w:anchor="_Toc6946892" w:history="1">
+            <w:r>
+              <w:rPr>
+                <w:rStyle w:val="Hyperlink"/>
+                <w:noProof/>
+              </w:rPr>
+              <w:t>Further/Alternative Applications</w:t>
+            </w:r>
+            <w:r>
+              <w:rPr>
+                <w:noProof/>
+                <w:webHidden/>
+              </w:rPr>
+              <w:tab/>
+            </w:r>
+            <w:r>
+              <w:rPr>
+                <w:noProof/>
+                <w:webHidden/>
+              </w:rPr>
+              <w:fldChar w:fldCharType="begin"/>
+            </w:r>
+            <w:r>
+              <w:rPr>
+                <w:noProof/>
+                <w:webHidden/>
+              </w:rPr>
+              <w:instrText xml:space="preserve"> PAGEREF _Toc6946892 \h </w:instrText>
             </w:r>
             <w:r>
               <w:rPr>
@@ -1171,10 +2684,12 @@
               <w:tab w:val="right" w:leader="dot" w:pos="9016"/>
             </w:tabs>
             <w:rPr>
+              <w:rFonts w:eastAsiaTheme="minorEastAsia"/>
               <w:noProof/>
+              <w:lang w:eastAsia="en-GB"/>
             </w:rPr>
           </w:pPr>
-          <w:hyperlink w:anchor="_Toc6925122" w:history="1">
+          <w:hyperlink w:anchor="_Toc6946893" w:history="1">
             <w:r>
               <w:rPr>
                 <w:rStyle w:val="Hyperlink"/>
@@ -1201,7 +2716,7 @@
                 <w:noProof/>
                 <w:webHidden/>
               </w:rPr>
-              <w:instrText xml:space="preserve"> PAGEREF _Toc6925122 \h </w:instrText>
+              <w:instrText xml:space="preserve"> PAGEREF _Toc6946893 \h </w:instrText>
             </w:r>
             <w:r>
               <w:rPr>
@@ -1253,7 +2768,7 @@
       <w:pPr>
         <w:pStyle w:val="Heading1"/>
       </w:pPr>
-      <w:bookmarkStart w:id="0" w:name="_Toc6925118"/>
+      <w:bookmarkStart w:id="0" w:name="_Toc6946867"/>
       <w:r>
         <w:lastRenderedPageBreak/>
         <w:t>Features</w:t>
@@ -1286,13 +2801,107 @@
     </w:p>
     <w:p>
       <w:pPr>
-        <w:rPr>
-          <w:rFonts w:asciiTheme="majorHAnsi" w:eastAsiaTheme="majorEastAsia" w:hAnsiTheme="majorHAnsi" w:cstheme="majorBidi"/>
-          <w:color w:val="2E74B5" w:themeColor="accent1" w:themeShade="BF"/>
+        <w:pStyle w:val="Heading2"/>
+      </w:pPr>
+      <w:r>
+        <w:t>Controls</w:t>
+      </w:r>
+      <w:bookmarkStart w:id="1" w:name="_GoBack"/>
+      <w:bookmarkEnd w:id="1"/>
+    </w:p>
+    <w:p>
+      <w:pPr>
+        <w:pStyle w:val="Heading2"/>
+      </w:pPr>
+      <w:bookmarkStart w:id="2" w:name="_Toc6946868"/>
+      <w:r>
+        <w:t>Smoothing</w:t>
+      </w:r>
+      <w:bookmarkEnd w:id="2"/>
+    </w:p>
+    <w:p>
+      <w:pPr>
+        <w:pStyle w:val="Heading2"/>
+      </w:pPr>
+      <w:bookmarkStart w:id="3" w:name="_Toc6946869"/>
+      <w:r>
+        <w:t>Faulting</w:t>
+      </w:r>
+      <w:bookmarkEnd w:id="3"/>
+    </w:p>
+    <w:p>
+      <w:pPr>
+        <w:pStyle w:val="Heading2"/>
+      </w:pPr>
+      <w:bookmarkStart w:id="4" w:name="_Toc6946870"/>
+      <w:r>
+        <w:t>Circle Algorithm</w:t>
+      </w:r>
+      <w:bookmarkEnd w:id="4"/>
+    </w:p>
+    <w:p>
+      <w:pPr>
+        <w:pStyle w:val="Heading2"/>
+      </w:pPr>
+      <w:bookmarkStart w:id="5" w:name="_Toc6946871"/>
+      <w:r>
+        <w:t>Midpoint Displacement</w:t>
+      </w:r>
+      <w:bookmarkEnd w:id="5"/>
+    </w:p>
+    <w:p>
+      <w:pPr>
+        <w:pStyle w:val="Heading2"/>
+      </w:pPr>
+      <w:bookmarkStart w:id="6" w:name="_Toc6946872"/>
+      <w:r>
+        <w:t>Simplex Noise</w:t>
+      </w:r>
+      <w:bookmarkEnd w:id="6"/>
+    </w:p>
+    <w:p>
+      <w:pPr>
+        <w:pStyle w:val="Heading2"/>
+      </w:pPr>
+      <w:bookmarkStart w:id="7" w:name="_Toc6946873"/>
+      <w:r>
+        <w:t>Fractal Brownian Motion</w:t>
+      </w:r>
+      <w:bookmarkEnd w:id="7"/>
+    </w:p>
+    <w:p>
+      <w:pPr>
+        <w:pStyle w:val="Heading2"/>
+      </w:pPr>
+      <w:bookmarkStart w:id="8" w:name="_Toc6946874"/>
+      <w:r>
+        <w:t>Voronoi Regions</w:t>
+      </w:r>
+      <w:bookmarkEnd w:id="8"/>
+    </w:p>
+    <w:p>
+      <w:pPr>
+        <w:pStyle w:val="Heading2"/>
+      </w:pPr>
+      <w:bookmarkStart w:id="9" w:name="_Toc6946875"/>
+      <w:r>
+        <w:t>Terrain Picking</w:t>
+      </w:r>
+      <w:bookmarkEnd w:id="9"/>
+    </w:p>
+    <w:p>
+      <w:pPr>
+        <w:pStyle w:val="Heading2"/>
+        <w:rPr>
           <w:sz w:val="32"/>
           <w:szCs w:val="32"/>
         </w:rPr>
       </w:pPr>
+      <w:bookmarkStart w:id="10" w:name="_Toc6946876"/>
+      <w:r>
+        <w:t>L-Systems</w:t>
+      </w:r>
+      <w:bookmarkEnd w:id="10"/>
       <w:r>
         <w:br w:type="page"/>
       </w:r>
@@ -1301,12 +2910,12 @@
       <w:pPr>
         <w:pStyle w:val="Heading1"/>
       </w:pPr>
-      <w:bookmarkStart w:id="1" w:name="_Toc6925119"/>
+      <w:bookmarkStart w:id="11" w:name="_Toc6946877"/>
       <w:r>
         <w:lastRenderedPageBreak/>
         <w:t>Organisation</w:t>
       </w:r>
-      <w:bookmarkEnd w:id="1"/>
+      <w:bookmarkEnd w:id="11"/>
     </w:p>
     <w:p>
       <w:pPr>
@@ -1322,13 +2931,67 @@
     </w:p>
     <w:p>
       <w:pPr>
-        <w:rPr>
-          <w:rFonts w:asciiTheme="majorHAnsi" w:eastAsiaTheme="majorEastAsia" w:hAnsiTheme="majorHAnsi" w:cstheme="majorBidi"/>
-          <w:color w:val="2E74B5" w:themeColor="accent1" w:themeShade="BF"/>
+        <w:pStyle w:val="Heading2"/>
+      </w:pPr>
+      <w:bookmarkStart w:id="12" w:name="_Toc6946878"/>
+      <w:r>
+        <w:t>Terrain</w:t>
+      </w:r>
+      <w:bookmarkEnd w:id="12"/>
+    </w:p>
+    <w:p>
+      <w:pPr>
+        <w:pStyle w:val="Heading2"/>
+      </w:pPr>
+      <w:bookmarkStart w:id="13" w:name="_Toc6946879"/>
+      <w:r>
+        <w:t>L-System</w:t>
+      </w:r>
+      <w:bookmarkEnd w:id="13"/>
+    </w:p>
+    <w:p>
+      <w:pPr>
+        <w:pStyle w:val="Heading2"/>
+      </w:pPr>
+      <w:bookmarkStart w:id="14" w:name="_Toc6946880"/>
+      <w:r>
+        <w:t>Sizeable Quad</w:t>
+      </w:r>
+      <w:bookmarkEnd w:id="14"/>
+    </w:p>
+    <w:p>
+      <w:pPr>
+        <w:pStyle w:val="Heading2"/>
+      </w:pPr>
+      <w:bookmarkStart w:id="15" w:name="_Toc6946881"/>
+      <w:r>
+        <w:t>Simplex Noise</w:t>
+      </w:r>
+      <w:bookmarkEnd w:id="15"/>
+    </w:p>
+    <w:p>
+      <w:pPr>
+        <w:pStyle w:val="Heading2"/>
+      </w:pPr>
+      <w:bookmarkStart w:id="16" w:name="_Toc6946882"/>
+      <w:r>
+        <w:t>Terrain Shader</w:t>
+      </w:r>
+      <w:bookmarkEnd w:id="16"/>
+    </w:p>
+    <w:p>
+      <w:pPr>
+        <w:pStyle w:val="Heading2"/>
+        <w:rPr>
           <w:sz w:val="32"/>
           <w:szCs w:val="32"/>
         </w:rPr>
       </w:pPr>
+      <w:bookmarkStart w:id="17" w:name="_Toc6946883"/>
+      <w:r>
+        <w:t>Manipulation Shader</w:t>
+      </w:r>
+      <w:bookmarkEnd w:id="17"/>
       <w:r>
         <w:br w:type="page"/>
       </w:r>
@@ -1337,12 +3000,12 @@
       <w:pPr>
         <w:pStyle w:val="Heading1"/>
       </w:pPr>
-      <w:bookmarkStart w:id="2" w:name="_Toc6925120"/>
+      <w:bookmarkStart w:id="18" w:name="_Toc6946884"/>
       <w:r>
         <w:lastRenderedPageBreak/>
         <w:t>Critical Appraisal</w:t>
       </w:r>
-      <w:bookmarkEnd w:id="2"/>
+      <w:bookmarkEnd w:id="18"/>
     </w:p>
     <w:p>
       <w:pPr>
@@ -1358,13 +3021,78 @@
     </w:p>
     <w:p>
       <w:pPr>
-        <w:rPr>
-          <w:rFonts w:asciiTheme="majorHAnsi" w:eastAsiaTheme="majorEastAsia" w:hAnsiTheme="majorHAnsi" w:cstheme="majorBidi"/>
-          <w:color w:val="2E74B5" w:themeColor="accent1" w:themeShade="BF"/>
-          <w:sz w:val="32"/>
-          <w:szCs w:val="32"/>
-        </w:rPr>
-      </w:pPr>
+        <w:pStyle w:val="Heading2"/>
+      </w:pPr>
+      <w:bookmarkStart w:id="19" w:name="_Toc6946885"/>
+      <w:r>
+        <w:t>Terrain Class</w:t>
+      </w:r>
+      <w:bookmarkEnd w:id="19"/>
+    </w:p>
+    <w:p>
+      <w:r>
+        <w:t>Non-utilisation of the GPU for semi-expensive calculations.</w:t>
+      </w:r>
+    </w:p>
+    <w:p>
+      <w:pPr>
+        <w:pStyle w:val="Heading2"/>
+      </w:pPr>
+      <w:bookmarkStart w:id="20" w:name="_Toc6946886"/>
+      <w:r>
+        <w:t>L-System</w:t>
+      </w:r>
+      <w:bookmarkEnd w:id="20"/>
+    </w:p>
+    <w:p>
+      <w:r>
+        <w:t>More central integration with the terrain.</w:t>
+      </w:r>
+    </w:p>
+    <w:p>
+      <w:pPr>
+        <w:pStyle w:val="Heading2"/>
+      </w:pPr>
+      <w:bookmarkStart w:id="21" w:name="_Toc6946887"/>
+      <w:r>
+        <w:t>Tessellation</w:t>
+      </w:r>
+      <w:bookmarkEnd w:id="21"/>
+    </w:p>
+    <w:p>
+      <w:r>
+        <w:t>Should have been utilised for both terrain and l-system.</w:t>
+      </w:r>
+    </w:p>
+    <w:p>
+      <w:pPr>
+        <w:pStyle w:val="Heading2"/>
+      </w:pPr>
+      <w:bookmarkStart w:id="22" w:name="_Toc6946888"/>
+      <w:r>
+        <w:t>Overall</w:t>
+      </w:r>
+      <w:bookmarkEnd w:id="22"/>
+    </w:p>
+    <w:p>
+      <w:r>
+        <w:t>Giant success!</w:t>
+      </w:r>
+    </w:p>
+    <w:p>
+      <w:pPr>
+        <w:pStyle w:val="Heading2"/>
+      </w:pPr>
+      <w:bookmarkStart w:id="23" w:name="_Toc6946889"/>
+      <w:r>
+        <w:t>Changes</w:t>
+      </w:r>
+      <w:bookmarkEnd w:id="23"/>
+    </w:p>
+    <w:p>
+      <w:r>
+        <w:t>Better texturing, lighting, use of tessellation.</w:t>
+      </w:r>
       <w:r>
         <w:br w:type="page"/>
       </w:r>
@@ -1373,12 +3101,12 @@
       <w:pPr>
         <w:pStyle w:val="Heading1"/>
       </w:pPr>
-      <w:bookmarkStart w:id="3" w:name="_Toc6925121"/>
+      <w:bookmarkStart w:id="24" w:name="_Toc6946890"/>
       <w:r>
         <w:lastRenderedPageBreak/>
         <w:t>Reflection</w:t>
       </w:r>
-      <w:bookmarkEnd w:id="3"/>
+      <w:bookmarkEnd w:id="24"/>
     </w:p>
     <w:p>
       <w:pPr>
@@ -1394,15 +3122,32 @@
     </w:p>
     <w:p>
       <w:pPr>
-        <w:rPr>
-          <w:rFonts w:asciiTheme="majorHAnsi" w:eastAsiaTheme="majorEastAsia" w:hAnsiTheme="majorHAnsi" w:cstheme="majorBidi"/>
-          <w:color w:val="2E74B5" w:themeColor="accent1" w:themeShade="BF"/>
+        <w:pStyle w:val="Heading2"/>
+      </w:pPr>
+      <w:bookmarkStart w:id="25" w:name="_Toc6946891"/>
+      <w:r>
+        <w:t>Topics</w:t>
+      </w:r>
+      <w:bookmarkEnd w:id="25"/>
+    </w:p>
+    <w:p>
+      <w:pPr>
+        <w:pStyle w:val="Heading2"/>
+      </w:pPr>
+      <w:bookmarkStart w:id="26" w:name="_Toc6946892"/>
+      <w:r>
+        <w:t>Further/Alternative Applications</w:t>
+      </w:r>
+      <w:bookmarkEnd w:id="26"/>
+    </w:p>
+    <w:p>
+      <w:pPr>
+        <w:pStyle w:val="Heading2"/>
+        <w:rPr>
           <w:sz w:val="32"/>
           <w:szCs w:val="32"/>
         </w:rPr>
       </w:pPr>
-      <w:bookmarkStart w:id="4" w:name="_GoBack"/>
-      <w:bookmarkEnd w:id="4"/>
       <w:r>
         <w:br w:type="page"/>
       </w:r>
@@ -1411,15 +3156,874 @@
       <w:pPr>
         <w:pStyle w:val="Heading1"/>
       </w:pPr>
-      <w:bookmarkStart w:id="5" w:name="_Toc6925122"/>
+      <w:bookmarkStart w:id="27" w:name="_Toc6946893"/>
       <w:r>
         <w:lastRenderedPageBreak/>
         <w:t>References</w:t>
       </w:r>
-      <w:bookmarkEnd w:id="5"/>
+      <w:bookmarkEnd w:id="27"/>
+    </w:p>
+    <w:p>
+      <w:pPr>
+        <w:rPr>
+          <w:sz w:val="20"/>
+        </w:rPr>
+      </w:pPr>
+      <w:r>
+        <w:rPr>
+          <w:sz w:val="20"/>
+        </w:rPr>
+        <w:t>Nic</w:t>
+      </w:r>
+      <w:r>
+        <w:rPr>
+          <w:sz w:val="20"/>
+        </w:rPr>
+        <w:t xml:space="preserve">. </w:t>
+      </w:r>
+      <w:r>
+        <w:rPr>
+          <w:sz w:val="20"/>
+        </w:rPr>
+        <w:t>2013</w:t>
+      </w:r>
+      <w:r>
+        <w:rPr>
+          <w:sz w:val="20"/>
+        </w:rPr>
+        <w:t xml:space="preserve">. </w:t>
+      </w:r>
+      <w:r>
+        <w:rPr>
+          <w:sz w:val="20"/>
+        </w:rPr>
+        <w:t>Simple terrain smoothing</w:t>
+      </w:r>
+      <w:r>
+        <w:rPr>
+          <w:sz w:val="20"/>
+        </w:rPr>
+        <w:t>. [ONLINE] Available at:</w:t>
+      </w:r>
+    </w:p>
+    <w:p>
+      <w:pPr>
+        <w:rPr>
+          <w:sz w:val="20"/>
+        </w:rPr>
+      </w:pPr>
+      <w:hyperlink r:id="rId11" w:history="1">
+        <w:r>
+          <w:rPr>
+            <w:rStyle w:val="Hyperlink"/>
+            <w:sz w:val="20"/>
+          </w:rPr>
+          <w:t>http://nic-gamedev.blogspot.com/2013/02/simple-terrain-smoothing.html</w:t>
+        </w:r>
+      </w:hyperlink>
+      <w:r>
+        <w:rPr>
+          <w:sz w:val="20"/>
+        </w:rPr>
+        <w:t xml:space="preserve"> [Accessed </w:t>
+      </w:r>
+      <w:r>
+        <w:rPr>
+          <w:sz w:val="20"/>
+        </w:rPr>
+        <w:t>23</w:t>
+      </w:r>
+      <w:r>
+        <w:rPr>
+          <w:sz w:val="20"/>
+        </w:rPr>
+        <w:t>/04/2019]</w:t>
+      </w:r>
+    </w:p>
+    <w:p>
+      <w:pPr>
+        <w:rPr>
+          <w:sz w:val="20"/>
+        </w:rPr>
+      </w:pPr>
+      <w:r>
+        <w:rPr>
+          <w:sz w:val="20"/>
+        </w:rPr>
+        <w:t xml:space="preserve">Antonio </w:t>
+      </w:r>
+      <w:proofErr w:type="spellStart"/>
+      <w:r>
+        <w:rPr>
+          <w:sz w:val="20"/>
+        </w:rPr>
+        <w:t>Ramires</w:t>
+      </w:r>
+      <w:proofErr w:type="spellEnd"/>
+      <w:r>
+        <w:rPr>
+          <w:sz w:val="20"/>
+        </w:rPr>
+        <w:t xml:space="preserve"> Fernandes. 2019. The Fault Algorithm. [ONLINE] Available at:</w:t>
+      </w:r>
+    </w:p>
+    <w:p>
+      <w:pPr>
+        <w:rPr>
+          <w:sz w:val="20"/>
+        </w:rPr>
+      </w:pPr>
+      <w:hyperlink r:id="rId12" w:history="1">
+        <w:r>
+          <w:rPr>
+            <w:rStyle w:val="Hyperlink"/>
+            <w:sz w:val="20"/>
+          </w:rPr>
+          <w:t>http://www.lighthouse3d.com/opengl/terrain/index.php?fault</w:t>
+        </w:r>
+      </w:hyperlink>
+      <w:r>
+        <w:rPr>
+          <w:sz w:val="20"/>
+        </w:rPr>
+        <w:t xml:space="preserve"> </w:t>
+      </w:r>
+      <w:r>
+        <w:rPr>
+          <w:sz w:val="20"/>
+        </w:rPr>
+        <w:t>[Accessed 23/04/2019]</w:t>
+      </w:r>
+    </w:p>
+    <w:p>
+      <w:pPr>
+        <w:rPr>
+          <w:sz w:val="20"/>
+        </w:rPr>
+      </w:pPr>
+      <w:r>
+        <w:rPr>
+          <w:sz w:val="20"/>
+        </w:rPr>
+        <w:t xml:space="preserve">Steve </w:t>
+      </w:r>
+      <w:proofErr w:type="spellStart"/>
+      <w:r>
+        <w:rPr>
+          <w:sz w:val="20"/>
+        </w:rPr>
+        <w:t>Losh</w:t>
+      </w:r>
+      <w:proofErr w:type="spellEnd"/>
+      <w:r>
+        <w:rPr>
+          <w:sz w:val="20"/>
+        </w:rPr>
+        <w:t>. 2016. Terrain Generation with Midpoint Displacement. [ONLINE] Available at:</w:t>
+      </w:r>
+    </w:p>
+    <w:p>
+      <w:pPr>
+        <w:rPr>
+          <w:sz w:val="20"/>
+        </w:rPr>
+      </w:pPr>
+      <w:hyperlink r:id="rId13" w:history="1">
+        <w:r>
+          <w:rPr>
+            <w:rStyle w:val="Hyperlink"/>
+            <w:sz w:val="20"/>
+          </w:rPr>
+          <w:t>http://stevelosh.com/blog/2016/02/midpoint-displacement/</w:t>
+        </w:r>
+      </w:hyperlink>
+      <w:r>
+        <w:rPr>
+          <w:sz w:val="20"/>
+        </w:rPr>
+        <w:t xml:space="preserve"> </w:t>
+      </w:r>
+      <w:r>
+        <w:rPr>
+          <w:sz w:val="20"/>
+        </w:rPr>
+        <w:t>[Accessed 23/04/2019]</w:t>
+      </w:r>
+    </w:p>
+    <w:p>
+      <w:pPr>
+        <w:rPr>
+          <w:sz w:val="20"/>
+        </w:rPr>
+      </w:pPr>
+      <w:r>
+        <w:rPr>
+          <w:sz w:val="20"/>
+        </w:rPr>
+        <w:t xml:space="preserve">Stefan </w:t>
+      </w:r>
+      <w:proofErr w:type="spellStart"/>
+      <w:r>
+        <w:rPr>
+          <w:sz w:val="20"/>
+        </w:rPr>
+        <w:t>Gustavson</w:t>
+      </w:r>
+      <w:proofErr w:type="spellEnd"/>
+      <w:r>
+        <w:rPr>
+          <w:sz w:val="20"/>
+        </w:rPr>
+        <w:t>. 2005. Simplex noise demystified. [ONLINE] Available at:</w:t>
+      </w:r>
+    </w:p>
+    <w:p>
+      <w:pPr>
+        <w:rPr>
+          <w:sz w:val="20"/>
+        </w:rPr>
+      </w:pPr>
+      <w:hyperlink r:id="rId14" w:history="1">
+        <w:r>
+          <w:rPr>
+            <w:rStyle w:val="Hyperlink"/>
+            <w:sz w:val="20"/>
+          </w:rPr>
+          <w:t>http://staffwww.itn.liu.se/~stegu/simplexnoise/simplexnoise.pdf</w:t>
+        </w:r>
+      </w:hyperlink>
+      <w:r>
+        <w:rPr>
+          <w:sz w:val="20"/>
+        </w:rPr>
+        <w:t xml:space="preserve"> </w:t>
+      </w:r>
+      <w:r>
+        <w:rPr>
+          <w:sz w:val="20"/>
+        </w:rPr>
+        <w:t>[Accessed 23/04/2019]</w:t>
+      </w:r>
+    </w:p>
+    <w:p>
+      <w:pPr>
+        <w:rPr>
+          <w:sz w:val="20"/>
+        </w:rPr>
+      </w:pPr>
+      <w:r>
+        <w:rPr>
+          <w:sz w:val="20"/>
+        </w:rPr>
+        <w:t>Patricio Gonzalez Vivo &amp; Jen Lowe. 2015. Fractal Brownian Motion. [ONLINE] Available at:</w:t>
+      </w:r>
+    </w:p>
+    <w:p>
+      <w:pPr>
+        <w:rPr>
+          <w:sz w:val="20"/>
+        </w:rPr>
+      </w:pPr>
+      <w:hyperlink r:id="rId15" w:history="1">
+        <w:r>
+          <w:rPr>
+            <w:rStyle w:val="Hyperlink"/>
+            <w:sz w:val="20"/>
+          </w:rPr>
+          <w:t>https://thebookofshaders.com/13/</w:t>
+        </w:r>
+      </w:hyperlink>
+      <w:r>
+        <w:rPr>
+          <w:sz w:val="20"/>
+        </w:rPr>
+        <w:t xml:space="preserve"> </w:t>
+      </w:r>
+      <w:r>
+        <w:rPr>
+          <w:sz w:val="20"/>
+        </w:rPr>
+        <w:t>[Accessed 23/04/2019]</w:t>
+      </w:r>
+    </w:p>
+    <w:p>
+      <w:pPr>
+        <w:rPr>
+          <w:sz w:val="20"/>
+        </w:rPr>
+      </w:pPr>
+      <w:r>
+        <w:rPr>
+          <w:sz w:val="20"/>
+        </w:rPr>
+        <w:t>Glare Technologies. 2019. Advanced Fractional Brownian Motion Noise. [ONLINE] Available at:</w:t>
+      </w:r>
+    </w:p>
+    <w:p>
+      <w:pPr>
+        <w:rPr>
+          <w:sz w:val="20"/>
+        </w:rPr>
+      </w:pPr>
+      <w:hyperlink r:id="rId16" w:history="1">
+        <w:r>
+          <w:rPr>
+            <w:rStyle w:val="Hyperlink"/>
+            <w:sz w:val="20"/>
+          </w:rPr>
+          <w:t>https://www.indigorenderer.com/indigo-technical-reference/indigo-shader-language-reference/built-functions-%E2%80%93-procedural-noise-fun-0</w:t>
+        </w:r>
+      </w:hyperlink>
+      <w:r>
+        <w:rPr>
+          <w:sz w:val="20"/>
+        </w:rPr>
+        <w:t xml:space="preserve"> </w:t>
+      </w:r>
+      <w:r>
+        <w:rPr>
+          <w:sz w:val="20"/>
+        </w:rPr>
+        <w:t>[Accessed 23/04/2019]</w:t>
+      </w:r>
+    </w:p>
+    <w:p>
+      <w:pPr>
+        <w:rPr>
+          <w:sz w:val="20"/>
+        </w:rPr>
+      </w:pPr>
+      <w:r>
+        <w:rPr>
+          <w:sz w:val="20"/>
+        </w:rPr>
+        <w:t xml:space="preserve">Matej </w:t>
+      </w:r>
+      <w:proofErr w:type="spellStart"/>
+      <w:r>
+        <w:rPr>
+          <w:sz w:val="20"/>
+        </w:rPr>
+        <w:t>Zabsky</w:t>
+      </w:r>
+      <w:proofErr w:type="spellEnd"/>
+      <w:r>
+        <w:rPr>
+          <w:sz w:val="20"/>
+        </w:rPr>
+        <w:t xml:space="preserve">. 2016. Procedural Terrain with Ridged Fractal Noise. [ONLINE] Available at: </w:t>
+      </w:r>
+      <w:hyperlink r:id="rId17" w:history="1">
+        <w:r>
+          <w:rPr>
+            <w:rStyle w:val="Hyperlink"/>
+            <w:sz w:val="20"/>
+          </w:rPr>
+          <w:t>https://stackoverflow.com/questions/36796829/procedural-terrain-with-ridged-fractal-noise</w:t>
+        </w:r>
+      </w:hyperlink>
+      <w:r>
+        <w:rPr>
+          <w:sz w:val="20"/>
+        </w:rPr>
+        <w:t xml:space="preserve"> </w:t>
+      </w:r>
+      <w:r>
+        <w:rPr>
+          <w:sz w:val="20"/>
+        </w:rPr>
+        <w:t>[Accessed 23/04/2019]</w:t>
+      </w:r>
+    </w:p>
+    <w:p>
+      <w:pPr>
+        <w:rPr>
+          <w:sz w:val="20"/>
+        </w:rPr>
+      </w:pPr>
+      <w:r>
+        <w:rPr>
+          <w:sz w:val="20"/>
+        </w:rPr>
+        <w:t xml:space="preserve">Red Blob Games. 2016. Making maps with noise functions. [ONLINE] Available </w:t>
+      </w:r>
+      <w:r>
+        <w:rPr>
+          <w:sz w:val="20"/>
+        </w:rPr>
+        <w:t>at:</w:t>
+      </w:r>
+    </w:p>
+    <w:p>
+      <w:pPr>
+        <w:rPr>
+          <w:sz w:val="20"/>
+        </w:rPr>
+      </w:pPr>
+      <w:hyperlink r:id="rId18" w:history="1">
+        <w:r>
+          <w:rPr>
+            <w:rStyle w:val="Hyperlink"/>
+            <w:sz w:val="20"/>
+          </w:rPr>
+          <w:t>https://www.redblobgames.com/maps/terrain-from-noise/</w:t>
+        </w:r>
+      </w:hyperlink>
+      <w:r>
+        <w:rPr>
+          <w:sz w:val="20"/>
+        </w:rPr>
+        <w:t xml:space="preserve"> </w:t>
+      </w:r>
+      <w:r>
+        <w:rPr>
+          <w:sz w:val="20"/>
+        </w:rPr>
+        <w:t>[Accessed 23/04/2019]</w:t>
+      </w:r>
+    </w:p>
+    <w:p>
+      <w:pPr>
+        <w:rPr>
+          <w:sz w:val="20"/>
+        </w:rPr>
+      </w:pPr>
+      <w:r>
+        <w:rPr>
+          <w:sz w:val="20"/>
+        </w:rPr>
+        <w:t xml:space="preserve">Paul Bourke. 1989. Efficient Triangulation Algorithm Suitable for Terrain Modelling. [ONLINE] Available at: </w:t>
+      </w:r>
+      <w:hyperlink r:id="rId19" w:history="1">
+        <w:r>
+          <w:rPr>
+            <w:rStyle w:val="Hyperlink"/>
+            <w:sz w:val="20"/>
+          </w:rPr>
+          <w:t>http://paulbourke.net/papers/triangulate/</w:t>
+        </w:r>
+      </w:hyperlink>
+      <w:r>
+        <w:rPr>
+          <w:sz w:val="20"/>
+        </w:rPr>
+        <w:t xml:space="preserve">  </w:t>
+      </w:r>
+      <w:r>
+        <w:rPr>
+          <w:sz w:val="20"/>
+        </w:rPr>
+        <w:t>[Accessed 23/04/2019]</w:t>
+      </w:r>
+    </w:p>
+    <w:p>
+      <w:pPr>
+        <w:rPr>
+          <w:sz w:val="20"/>
+        </w:rPr>
+      </w:pPr>
+      <w:proofErr w:type="spellStart"/>
+      <w:r>
+        <w:rPr>
+          <w:sz w:val="20"/>
+        </w:rPr>
+        <w:t>Iedoc</w:t>
+      </w:r>
+      <w:proofErr w:type="spellEnd"/>
+      <w:r>
+        <w:rPr>
+          <w:sz w:val="20"/>
+        </w:rPr>
+        <w:t xml:space="preserve">. 2015. Picking. [ONLINE] Available at: </w:t>
+      </w:r>
+      <w:hyperlink r:id="rId20" w:history="1">
+        <w:r>
+          <w:rPr>
+            <w:rStyle w:val="Hyperlink"/>
+            <w:sz w:val="20"/>
+          </w:rPr>
+          <w:t>https://www.braynzarsoft.net/viewtutorial/q16390-24-picking</w:t>
+        </w:r>
+      </w:hyperlink>
+      <w:r>
+        <w:rPr>
+          <w:sz w:val="20"/>
+        </w:rPr>
+        <w:t xml:space="preserve"> </w:t>
+      </w:r>
+      <w:r>
+        <w:rPr>
+          <w:sz w:val="20"/>
+        </w:rPr>
+        <w:t>[Accessed 23/04/2019]</w:t>
+      </w:r>
+    </w:p>
+    <w:p>
+      <w:pPr>
+        <w:rPr>
+          <w:sz w:val="20"/>
+        </w:rPr>
+      </w:pPr>
+      <w:proofErr w:type="spellStart"/>
+      <w:r>
+        <w:rPr>
+          <w:sz w:val="20"/>
+        </w:rPr>
+        <w:t>Przemyslaw</w:t>
+      </w:r>
+      <w:proofErr w:type="spellEnd"/>
+      <w:r>
+        <w:rPr>
+          <w:sz w:val="20"/>
+        </w:rPr>
+        <w:t xml:space="preserve"> </w:t>
+      </w:r>
+      <w:proofErr w:type="spellStart"/>
+      <w:r>
+        <w:rPr>
+          <w:sz w:val="20"/>
+        </w:rPr>
+        <w:t>Prusinkiewicz</w:t>
+      </w:r>
+      <w:proofErr w:type="spellEnd"/>
+      <w:r>
+        <w:rPr>
+          <w:sz w:val="20"/>
+        </w:rPr>
+        <w:t xml:space="preserve"> &amp; James Hanan. 2016. </w:t>
+      </w:r>
+      <w:proofErr w:type="spellStart"/>
+      <w:r>
+        <w:rPr>
+          <w:sz w:val="20"/>
+        </w:rPr>
+        <w:t>Lindenmayer</w:t>
+      </w:r>
+      <w:proofErr w:type="spellEnd"/>
+      <w:r>
+        <w:rPr>
+          <w:sz w:val="20"/>
+        </w:rPr>
+        <w:t xml:space="preserve"> Systems, Fractals, and Plants. [ONLINE] Available at: </w:t>
+      </w:r>
+      <w:hyperlink r:id="rId21" w:history="1">
+        <w:r>
+          <w:rPr>
+            <w:rStyle w:val="Hyperlink"/>
+            <w:sz w:val="20"/>
+          </w:rPr>
+          <w:t>http://algorithmicbotany.org/papers/lsfp.pdf</w:t>
+        </w:r>
+      </w:hyperlink>
+      <w:r>
+        <w:rPr>
+          <w:sz w:val="20"/>
+        </w:rPr>
+        <w:t xml:space="preserve"> </w:t>
+      </w:r>
+      <w:r>
+        <w:rPr>
+          <w:sz w:val="20"/>
+        </w:rPr>
+        <w:t>[Accessed 23/04/2019]</w:t>
+      </w:r>
+    </w:p>
+    <w:p>
+      <w:pPr>
+        <w:rPr>
+          <w:sz w:val="20"/>
+        </w:rPr>
+      </w:pPr>
+      <w:r>
+        <w:rPr>
+          <w:sz w:val="20"/>
+        </w:rPr>
+        <w:t xml:space="preserve">Richard Hawkes. 2016. Unity Algorithms – The </w:t>
+      </w:r>
+      <w:proofErr w:type="spellStart"/>
+      <w:r>
+        <w:rPr>
+          <w:sz w:val="20"/>
+        </w:rPr>
+        <w:t>Lindenmayer</w:t>
+      </w:r>
+      <w:proofErr w:type="spellEnd"/>
+      <w:r>
+        <w:rPr>
+          <w:sz w:val="20"/>
+        </w:rPr>
+        <w:t xml:space="preserve"> Series (L Series). </w:t>
+      </w:r>
+      <w:r>
+        <w:rPr>
+          <w:sz w:val="20"/>
+        </w:rPr>
+        <w:t xml:space="preserve">[ONLINE] Available at: </w:t>
+      </w:r>
+      <w:hyperlink r:id="rId22" w:history="1">
+        <w:r>
+          <w:rPr>
+            <w:rStyle w:val="Hyperlink"/>
+            <w:sz w:val="20"/>
+          </w:rPr>
+          <w:t>https://www.youtube.com/watch?v=uBEA6VSUybk</w:t>
+        </w:r>
+      </w:hyperlink>
+      <w:r>
+        <w:rPr>
+          <w:sz w:val="20"/>
+        </w:rPr>
+        <w:t xml:space="preserve">  </w:t>
+      </w:r>
+      <w:r>
+        <w:rPr>
+          <w:sz w:val="20"/>
+        </w:rPr>
+        <w:t>[Accessed 23/04/2019]</w:t>
+      </w:r>
+    </w:p>
+    <w:p>
+      <w:pPr>
+        <w:rPr>
+          <w:sz w:val="20"/>
+        </w:rPr>
+      </w:pPr>
+      <w:r>
+        <w:rPr>
+          <w:sz w:val="20"/>
+        </w:rPr>
+        <w:t xml:space="preserve">Sher </w:t>
+      </w:r>
+      <w:proofErr w:type="spellStart"/>
+      <w:r>
+        <w:rPr>
+          <w:sz w:val="20"/>
+        </w:rPr>
+        <w:t>Minn</w:t>
+      </w:r>
+      <w:proofErr w:type="spellEnd"/>
+      <w:r>
+        <w:rPr>
+          <w:sz w:val="20"/>
+        </w:rPr>
+        <w:t xml:space="preserve"> Chong. 2018. L-Systems Renderer. [ONLINE] Available at: </w:t>
+      </w:r>
+      <w:hyperlink r:id="rId23" w:history="1">
+        <w:r>
+          <w:rPr>
+            <w:rStyle w:val="Hyperlink"/>
+            <w:sz w:val="20"/>
+          </w:rPr>
+          <w:t>http://piratefsh.github.io/p5js-art/public/lsystems/</w:t>
+        </w:r>
+      </w:hyperlink>
+      <w:r>
+        <w:rPr>
+          <w:sz w:val="20"/>
+        </w:rPr>
+        <w:t xml:space="preserve"> </w:t>
+      </w:r>
+      <w:r>
+        <w:rPr>
+          <w:sz w:val="20"/>
+        </w:rPr>
+        <w:t>[Accessed 23/04/2019]</w:t>
+      </w:r>
+    </w:p>
+    <w:p>
+      <w:pPr>
+        <w:rPr>
+          <w:sz w:val="20"/>
+        </w:rPr>
+      </w:pPr>
+      <w:proofErr w:type="spellStart"/>
+      <w:r>
+        <w:rPr>
+          <w:sz w:val="20"/>
+        </w:rPr>
+        <w:t>Rastertek</w:t>
+      </w:r>
+      <w:proofErr w:type="spellEnd"/>
+      <w:r>
+        <w:rPr>
+          <w:sz w:val="20"/>
+        </w:rPr>
+        <w:t>. Unknown. Slop</w:t>
+      </w:r>
+      <w:r>
+        <w:rPr>
+          <w:sz w:val="20"/>
+        </w:rPr>
+        <w:t>e</w:t>
+      </w:r>
+      <w:r>
+        <w:rPr>
+          <w:sz w:val="20"/>
+        </w:rPr>
+        <w:t xml:space="preserve"> Based Texturing. [ONLINE] Available at: </w:t>
+      </w:r>
+      <w:hyperlink r:id="rId24" w:history="1">
+        <w:r>
+          <w:rPr>
+            <w:rStyle w:val="Hyperlink"/>
+            <w:sz w:val="20"/>
+          </w:rPr>
+          <w:t>http://www.rastertek.com/tertut14.html</w:t>
+        </w:r>
+      </w:hyperlink>
+      <w:r>
+        <w:rPr>
+          <w:sz w:val="20"/>
+        </w:rPr>
+        <w:t xml:space="preserve"> </w:t>
+      </w:r>
+      <w:r>
+        <w:rPr>
+          <w:sz w:val="20"/>
+        </w:rPr>
+        <w:t>[Accessed 23/04/2019]</w:t>
+      </w:r>
+    </w:p>
+    <w:p>
+      <w:pPr>
+        <w:rPr>
+          <w:sz w:val="20"/>
+        </w:rPr>
+      </w:pPr>
+      <w:r>
+        <w:rPr>
+          <w:sz w:val="20"/>
+        </w:rPr>
+        <w:t xml:space="preserve">Xing Mei, Philippe </w:t>
+      </w:r>
+      <w:proofErr w:type="spellStart"/>
+      <w:r>
+        <w:rPr>
+          <w:sz w:val="20"/>
+        </w:rPr>
+        <w:t>Decaudin</w:t>
+      </w:r>
+      <w:proofErr w:type="spellEnd"/>
+      <w:r>
+        <w:rPr>
+          <w:sz w:val="20"/>
+        </w:rPr>
+        <w:t xml:space="preserve"> &amp; Bao-Gang Hu. 2007. Fast Hydraulic Erosion Simulation and Visualization on GPU. [ONLINE] Available at: </w:t>
+      </w:r>
+      <w:hyperlink r:id="rId25" w:history="1">
+        <w:r>
+          <w:rPr>
+            <w:rStyle w:val="Hyperlink"/>
+            <w:sz w:val="20"/>
+          </w:rPr>
+          <w:t>http://www-evasion.imag.fr/Publications/2007/MDH07/FastErosion_PG07.pdf</w:t>
+        </w:r>
+      </w:hyperlink>
+      <w:r>
+        <w:rPr>
+          <w:sz w:val="20"/>
+        </w:rPr>
+        <w:t xml:space="preserve"> </w:t>
+      </w:r>
+      <w:r>
+        <w:rPr>
+          <w:sz w:val="20"/>
+        </w:rPr>
+        <w:t>[Accessed 23/04/2019]</w:t>
+      </w:r>
+    </w:p>
+    <w:p>
+      <w:pPr>
+        <w:rPr>
+          <w:sz w:val="20"/>
+        </w:rPr>
+      </w:pPr>
+      <w:proofErr w:type="spellStart"/>
+      <w:r>
+        <w:rPr>
+          <w:sz w:val="20"/>
+        </w:rPr>
+        <w:t>Balazs</w:t>
+      </w:r>
+      <w:proofErr w:type="spellEnd"/>
+      <w:r>
+        <w:rPr>
+          <w:sz w:val="20"/>
+        </w:rPr>
+        <w:t xml:space="preserve"> </w:t>
+      </w:r>
+      <w:proofErr w:type="spellStart"/>
+      <w:r>
+        <w:rPr>
+          <w:sz w:val="20"/>
+        </w:rPr>
+        <w:t>Jako</w:t>
+      </w:r>
+      <w:proofErr w:type="spellEnd"/>
+      <w:r>
+        <w:rPr>
+          <w:sz w:val="20"/>
+        </w:rPr>
+        <w:t xml:space="preserve">. 2011. Fast Hydraulic and Thermal Erosion on the GPU. [ONLINE] Available at: </w:t>
+      </w:r>
+      <w:hyperlink r:id="rId26" w:history="1">
+        <w:r>
+          <w:rPr>
+            <w:rStyle w:val="Hyperlink"/>
+            <w:sz w:val="20"/>
+          </w:rPr>
+          <w:t>http://old.cescg.org/CESCG-2011/papers/TUBudapest-Jako-Balazs.pdf</w:t>
+        </w:r>
+      </w:hyperlink>
+      <w:r>
+        <w:rPr>
+          <w:sz w:val="20"/>
+        </w:rPr>
+        <w:t xml:space="preserve"> </w:t>
+      </w:r>
+      <w:r>
+        <w:rPr>
+          <w:sz w:val="20"/>
+        </w:rPr>
+        <w:t>[Accessed 23/04/2019]</w:t>
+      </w:r>
+    </w:p>
+    <w:p>
+      <w:pPr>
+        <w:rPr>
+          <w:sz w:val="20"/>
+        </w:rPr>
+      </w:pPr>
+      <w:r>
+        <w:rPr>
+          <w:sz w:val="20"/>
+        </w:rPr>
+        <w:t xml:space="preserve">Florian Bosch. 2011. WebGL Landscaping and Erosion. [ONLINE] Available at: </w:t>
+      </w:r>
+      <w:hyperlink r:id="rId27" w:history="1">
+        <w:r>
+          <w:rPr>
+            <w:rStyle w:val="Hyperlink"/>
+            <w:sz w:val="20"/>
+          </w:rPr>
+          <w:t>http://codeflow.org/webgl/craftscape/</w:t>
+        </w:r>
+      </w:hyperlink>
+      <w:r>
+        <w:rPr>
+          <w:sz w:val="20"/>
+        </w:rPr>
+        <w:t xml:space="preserve"> </w:t>
+      </w:r>
+      <w:r>
+        <w:rPr>
+          <w:sz w:val="20"/>
+        </w:rPr>
+        <w:t>[Accessed 23/04/2019]</w:t>
+      </w:r>
     </w:p>
     <w:sectPr>
-      <w:footerReference w:type="default" r:id="rId11"/>
+      <w:footerReference w:type="default" r:id="rId28"/>
       <w:pgSz w:w="11906" w:h="16838"/>
       <w:pgMar w:top="1440" w:right="1440" w:bottom="1440" w:left="1440" w:header="708" w:footer="708" w:gutter="0"/>
       <w:pgNumType w:start="0"/>
@@ -1432,7 +4036,7 @@
 </file>
 
 <file path=word/endnotes.xml><?xml version="1.0" encoding="utf-8"?>
-<w:endnotes xmlns:wpc="http://schemas.microsoft.com/office/word/2010/wordprocessingCanvas" xmlns:cx="http://schemas.microsoft.com/office/drawing/2014/chartex" xmlns:cx1="http://schemas.microsoft.com/office/drawing/2015/9/8/chartex" xmlns:mc="http://schemas.openxmlformats.org/markup-compatibility/2006" xmlns:o="urn:schemas-microsoft-com:office:office" xmlns:r="http://schemas.openxmlformats.org/officeDocument/2006/relationships" xmlns:m="http://schemas.openxmlformats.org/officeDocument/2006/math" xmlns:v="urn:schemas-microsoft-com:vml" xmlns:wp14="http://schemas.microsoft.com/office/word/2010/wordprocessingDrawing" xmlns:wp="http://schemas.openxmlformats.org/drawingml/2006/wordprocessingDrawing" xmlns:w10="urn:schemas-microsoft-com:office:word" xmlns:w="http://schemas.openxmlformats.org/wordprocessingml/2006/main" xmlns:w14="http://schemas.microsoft.com/office/word/2010/wordml" xmlns:w15="http://schemas.microsoft.com/office/word/2012/wordml" xmlns:w16se="http://schemas.microsoft.com/office/word/2015/wordml/symex" xmlns:wpg="http://schemas.microsoft.com/office/word/2010/wordprocessingGroup" xmlns:wpi="http://schemas.microsoft.com/office/word/2010/wordprocessingInk" xmlns:wne="http://schemas.microsoft.com/office/word/2006/wordml" xmlns:wps="http://schemas.microsoft.com/office/word/2010/wordprocessingShape" mc:Ignorable="w14 w15 w16se wp14">
+<w:endnotes xmlns:wpc="http://schemas.microsoft.com/office/word/2010/wordprocessingCanvas" xmlns:cx="http://schemas.microsoft.com/office/drawing/2014/chartex" xmlns:cx1="http://schemas.microsoft.com/office/drawing/2015/9/8/chartex" xmlns:cx2="http://schemas.microsoft.com/office/drawing/2015/10/21/chartex" xmlns:cx3="http://schemas.microsoft.com/office/drawing/2016/5/9/chartex" xmlns:cx4="http://schemas.microsoft.com/office/drawing/2016/5/10/chartex" xmlns:cx5="http://schemas.microsoft.com/office/drawing/2016/5/11/chartex" xmlns:cx6="http://schemas.microsoft.com/office/drawing/2016/5/12/chartex" xmlns:cx7="http://schemas.microsoft.com/office/drawing/2016/5/13/chartex" xmlns:cx8="http://schemas.microsoft.com/office/drawing/2016/5/14/chartex" xmlns:mc="http://schemas.openxmlformats.org/markup-compatibility/2006" xmlns:aink="http://schemas.microsoft.com/office/drawing/2016/ink" xmlns:am3d="http://schemas.microsoft.com/office/drawing/2017/model3d" xmlns:o="urn:schemas-microsoft-com:office:office" xmlns:r="http://schemas.openxmlformats.org/officeDocument/2006/relationships" xmlns:m="http://schemas.openxmlformats.org/officeDocument/2006/math" xmlns:v="urn:schemas-microsoft-com:vml" xmlns:wp14="http://schemas.microsoft.com/office/word/2010/wordprocessingDrawing" xmlns:wp="http://schemas.openxmlformats.org/drawingml/2006/wordprocessingDrawing" xmlns:w10="urn:schemas-microsoft-com:office:word" xmlns:w="http://schemas.openxmlformats.org/wordprocessingml/2006/main" xmlns:w14="http://schemas.microsoft.com/office/word/2010/wordml" xmlns:w15="http://schemas.microsoft.com/office/word/2012/wordml" xmlns:w16cid="http://schemas.microsoft.com/office/word/2016/wordml/cid" xmlns:w16se="http://schemas.microsoft.com/office/word/2015/wordml/symex" xmlns:wpg="http://schemas.microsoft.com/office/word/2010/wordprocessingGroup" xmlns:wpi="http://schemas.microsoft.com/office/word/2010/wordprocessingInk" xmlns:wne="http://schemas.microsoft.com/office/word/2006/wordml" xmlns:wps="http://schemas.microsoft.com/office/word/2010/wordprocessingShape" mc:Ignorable="w14 w15 w16se w16cid wp14">
   <w:endnote w:type="separator" w:id="-1">
     <w:p>
       <w:pPr>
@@ -1457,7 +4061,7 @@
 </file>
 
 <file path=word/footer1.xml><?xml version="1.0" encoding="utf-8"?>
-<w:ftr xmlns:wpc="http://schemas.microsoft.com/office/word/2010/wordprocessingCanvas" xmlns:cx="http://schemas.microsoft.com/office/drawing/2014/chartex" xmlns:cx1="http://schemas.microsoft.com/office/drawing/2015/9/8/chartex" xmlns:mc="http://schemas.openxmlformats.org/markup-compatibility/2006" xmlns:o="urn:schemas-microsoft-com:office:office" xmlns:r="http://schemas.openxmlformats.org/officeDocument/2006/relationships" xmlns:m="http://schemas.openxmlformats.org/officeDocument/2006/math" xmlns:v="urn:schemas-microsoft-com:vml" xmlns:wp14="http://schemas.microsoft.com/office/word/2010/wordprocessingDrawing" xmlns:wp="http://schemas.openxmlformats.org/drawingml/2006/wordprocessingDrawing" xmlns:w10="urn:schemas-microsoft-com:office:word" xmlns:w="http://schemas.openxmlformats.org/wordprocessingml/2006/main" xmlns:w14="http://schemas.microsoft.com/office/word/2010/wordml" xmlns:w15="http://schemas.microsoft.com/office/word/2012/wordml" xmlns:w16se="http://schemas.microsoft.com/office/word/2015/wordml/symex" xmlns:wpg="http://schemas.microsoft.com/office/word/2010/wordprocessingGroup" xmlns:wpi="http://schemas.microsoft.com/office/word/2010/wordprocessingInk" xmlns:wne="http://schemas.microsoft.com/office/word/2006/wordml" xmlns:wps="http://schemas.microsoft.com/office/word/2010/wordprocessingShape" mc:Ignorable="w14 w15 w16se wp14">
+<w:ftr xmlns:wpc="http://schemas.microsoft.com/office/word/2010/wordprocessingCanvas" xmlns:cx="http://schemas.microsoft.com/office/drawing/2014/chartex" xmlns:cx1="http://schemas.microsoft.com/office/drawing/2015/9/8/chartex" xmlns:cx2="http://schemas.microsoft.com/office/drawing/2015/10/21/chartex" xmlns:cx3="http://schemas.microsoft.com/office/drawing/2016/5/9/chartex" xmlns:cx4="http://schemas.microsoft.com/office/drawing/2016/5/10/chartex" xmlns:cx5="http://schemas.microsoft.com/office/drawing/2016/5/11/chartex" xmlns:cx6="http://schemas.microsoft.com/office/drawing/2016/5/12/chartex" xmlns:cx7="http://schemas.microsoft.com/office/drawing/2016/5/13/chartex" xmlns:cx8="http://schemas.microsoft.com/office/drawing/2016/5/14/chartex" xmlns:mc="http://schemas.openxmlformats.org/markup-compatibility/2006" xmlns:aink="http://schemas.microsoft.com/office/drawing/2016/ink" xmlns:am3d="http://schemas.microsoft.com/office/drawing/2017/model3d" xmlns:o="urn:schemas-microsoft-com:office:office" xmlns:r="http://schemas.openxmlformats.org/officeDocument/2006/relationships" xmlns:m="http://schemas.openxmlformats.org/officeDocument/2006/math" xmlns:v="urn:schemas-microsoft-com:vml" xmlns:wp14="http://schemas.microsoft.com/office/word/2010/wordprocessingDrawing" xmlns:wp="http://schemas.openxmlformats.org/drawingml/2006/wordprocessingDrawing" xmlns:w10="urn:schemas-microsoft-com:office:word" xmlns:w="http://schemas.openxmlformats.org/wordprocessingml/2006/main" xmlns:w14="http://schemas.microsoft.com/office/word/2010/wordml" xmlns:w15="http://schemas.microsoft.com/office/word/2012/wordml" xmlns:w16cid="http://schemas.microsoft.com/office/word/2016/wordml/cid" xmlns:w16se="http://schemas.microsoft.com/office/word/2015/wordml/symex" xmlns:wpg="http://schemas.microsoft.com/office/word/2010/wordprocessingGroup" xmlns:wpi="http://schemas.microsoft.com/office/word/2010/wordprocessingInk" xmlns:wne="http://schemas.microsoft.com/office/word/2006/wordml" xmlns:wps="http://schemas.microsoft.com/office/word/2010/wordprocessingShape" mc:Ignorable="w14 w15 w16se w16cid wp14">
   <w:sdt>
     <w:sdtPr>
       <w:id w:val="-1740546576"/>
@@ -1510,7 +4114,7 @@
 </file>
 
 <file path=word/footnotes.xml><?xml version="1.0" encoding="utf-8"?>
-<w:footnotes xmlns:wpc="http://schemas.microsoft.com/office/word/2010/wordprocessingCanvas" xmlns:cx="http://schemas.microsoft.com/office/drawing/2014/chartex" xmlns:cx1="http://schemas.microsoft.com/office/drawing/2015/9/8/chartex" xmlns:mc="http://schemas.openxmlformats.org/markup-compatibility/2006" xmlns:o="urn:schemas-microsoft-com:office:office" xmlns:r="http://schemas.openxmlformats.org/officeDocument/2006/relationships" xmlns:m="http://schemas.openxmlformats.org/officeDocument/2006/math" xmlns:v="urn:schemas-microsoft-com:vml" xmlns:wp14="http://schemas.microsoft.com/office/word/2010/wordprocessingDrawing" xmlns:wp="http://schemas.openxmlformats.org/drawingml/2006/wordprocessingDrawing" xmlns:w10="urn:schemas-microsoft-com:office:word" xmlns:w="http://schemas.openxmlformats.org/wordprocessingml/2006/main" xmlns:w14="http://schemas.microsoft.com/office/word/2010/wordml" xmlns:w15="http://schemas.microsoft.com/office/word/2012/wordml" xmlns:w16se="http://schemas.microsoft.com/office/word/2015/wordml/symex" xmlns:wpg="http://schemas.microsoft.com/office/word/2010/wordprocessingGroup" xmlns:wpi="http://schemas.microsoft.com/office/word/2010/wordprocessingInk" xmlns:wne="http://schemas.microsoft.com/office/word/2006/wordml" xmlns:wps="http://schemas.microsoft.com/office/word/2010/wordprocessingShape" mc:Ignorable="w14 w15 w16se wp14">
+<w:footnotes xmlns:wpc="http://schemas.microsoft.com/office/word/2010/wordprocessingCanvas" xmlns:cx="http://schemas.microsoft.com/office/drawing/2014/chartex" xmlns:cx1="http://schemas.microsoft.com/office/drawing/2015/9/8/chartex" xmlns:cx2="http://schemas.microsoft.com/office/drawing/2015/10/21/chartex" xmlns:cx3="http://schemas.microsoft.com/office/drawing/2016/5/9/chartex" xmlns:cx4="http://schemas.microsoft.com/office/drawing/2016/5/10/chartex" xmlns:cx5="http://schemas.microsoft.com/office/drawing/2016/5/11/chartex" xmlns:cx6="http://schemas.microsoft.com/office/drawing/2016/5/12/chartex" xmlns:cx7="http://schemas.microsoft.com/office/drawing/2016/5/13/chartex" xmlns:cx8="http://schemas.microsoft.com/office/drawing/2016/5/14/chartex" xmlns:mc="http://schemas.openxmlformats.org/markup-compatibility/2006" xmlns:aink="http://schemas.microsoft.com/office/drawing/2016/ink" xmlns:am3d="http://schemas.microsoft.com/office/drawing/2017/model3d" xmlns:o="urn:schemas-microsoft-com:office:office" xmlns:r="http://schemas.openxmlformats.org/officeDocument/2006/relationships" xmlns:m="http://schemas.openxmlformats.org/officeDocument/2006/math" xmlns:v="urn:schemas-microsoft-com:vml" xmlns:wp14="http://schemas.microsoft.com/office/word/2010/wordprocessingDrawing" xmlns:wp="http://schemas.openxmlformats.org/drawingml/2006/wordprocessingDrawing" xmlns:w10="urn:schemas-microsoft-com:office:word" xmlns:w="http://schemas.openxmlformats.org/wordprocessingml/2006/main" xmlns:w14="http://schemas.microsoft.com/office/word/2010/wordml" xmlns:w15="http://schemas.microsoft.com/office/word/2012/wordml" xmlns:w16cid="http://schemas.microsoft.com/office/word/2016/wordml/cid" xmlns:w16se="http://schemas.microsoft.com/office/word/2015/wordml/symex" xmlns:wpg="http://schemas.microsoft.com/office/word/2010/wordprocessingGroup" xmlns:wpi="http://schemas.microsoft.com/office/word/2010/wordprocessingInk" xmlns:wne="http://schemas.microsoft.com/office/word/2006/wordml" xmlns:wps="http://schemas.microsoft.com/office/word/2010/wordprocessingShape" mc:Ignorable="w14 w15 w16se w16cid wp14">
   <w:footnote w:type="separator" w:id="-1">
     <w:p>
       <w:pPr>
@@ -1535,7 +4139,7 @@
 </file>
 
 <file path=word/numbering.xml><?xml version="1.0" encoding="utf-8"?>
-<w:numbering xmlns:wpc="http://schemas.microsoft.com/office/word/2010/wordprocessingCanvas" xmlns:cx="http://schemas.microsoft.com/office/drawing/2014/chartex" xmlns:cx1="http://schemas.microsoft.com/office/drawing/2015/9/8/chartex" xmlns:mc="http://schemas.openxmlformats.org/markup-compatibility/2006" xmlns:o="urn:schemas-microsoft-com:office:office" xmlns:r="http://schemas.openxmlformats.org/officeDocument/2006/relationships" xmlns:m="http://schemas.openxmlformats.org/officeDocument/2006/math" xmlns:v="urn:schemas-microsoft-com:vml" xmlns:wp14="http://schemas.microsoft.com/office/word/2010/wordprocessingDrawing" xmlns:wp="http://schemas.openxmlformats.org/drawingml/2006/wordprocessingDrawing" xmlns:w10="urn:schemas-microsoft-com:office:word" xmlns:w="http://schemas.openxmlformats.org/wordprocessingml/2006/main" xmlns:w14="http://schemas.microsoft.com/office/word/2010/wordml" xmlns:w15="http://schemas.microsoft.com/office/word/2012/wordml" xmlns:w16se="http://schemas.microsoft.com/office/word/2015/wordml/symex" xmlns:wpg="http://schemas.microsoft.com/office/word/2010/wordprocessingGroup" xmlns:wpi="http://schemas.microsoft.com/office/word/2010/wordprocessingInk" xmlns:wne="http://schemas.microsoft.com/office/word/2006/wordml" xmlns:wps="http://schemas.microsoft.com/office/word/2010/wordprocessingShape" mc:Ignorable="w14 w15 w16se wp14">
+<w:numbering xmlns:wpc="http://schemas.microsoft.com/office/word/2010/wordprocessingCanvas" xmlns:cx="http://schemas.microsoft.com/office/drawing/2014/chartex" xmlns:cx1="http://schemas.microsoft.com/office/drawing/2015/9/8/chartex" xmlns:cx2="http://schemas.microsoft.com/office/drawing/2015/10/21/chartex" xmlns:cx3="http://schemas.microsoft.com/office/drawing/2016/5/9/chartex" xmlns:cx4="http://schemas.microsoft.com/office/drawing/2016/5/10/chartex" xmlns:cx5="http://schemas.microsoft.com/office/drawing/2016/5/11/chartex" xmlns:cx6="http://schemas.microsoft.com/office/drawing/2016/5/12/chartex" xmlns:cx7="http://schemas.microsoft.com/office/drawing/2016/5/13/chartex" xmlns:cx8="http://schemas.microsoft.com/office/drawing/2016/5/14/chartex" xmlns:mc="http://schemas.openxmlformats.org/markup-compatibility/2006" xmlns:aink="http://schemas.microsoft.com/office/drawing/2016/ink" xmlns:am3d="http://schemas.microsoft.com/office/drawing/2017/model3d" xmlns:o="urn:schemas-microsoft-com:office:office" xmlns:r="http://schemas.openxmlformats.org/officeDocument/2006/relationships" xmlns:m="http://schemas.openxmlformats.org/officeDocument/2006/math" xmlns:v="urn:schemas-microsoft-com:vml" xmlns:wp14="http://schemas.microsoft.com/office/word/2010/wordprocessingDrawing" xmlns:wp="http://schemas.openxmlformats.org/drawingml/2006/wordprocessingDrawing" xmlns:w10="urn:schemas-microsoft-com:office:word" xmlns:w="http://schemas.openxmlformats.org/wordprocessingml/2006/main" xmlns:w14="http://schemas.microsoft.com/office/word/2010/wordml" xmlns:w15="http://schemas.microsoft.com/office/word/2012/wordml" xmlns:w16cid="http://schemas.microsoft.com/office/word/2016/wordml/cid" xmlns:w16se="http://schemas.microsoft.com/office/word/2015/wordml/symex" xmlns:wpg="http://schemas.microsoft.com/office/word/2010/wordprocessingGroup" xmlns:wpi="http://schemas.microsoft.com/office/word/2010/wordprocessingInk" xmlns:wne="http://schemas.microsoft.com/office/word/2006/wordml" xmlns:wps="http://schemas.microsoft.com/office/word/2010/wordprocessingShape" mc:Ignorable="w14 w15 w16se w16cid wp14">
   <w:abstractNum w:abstractNumId="0" w15:restartNumberingAfterBreak="0">
     <w:nsid w:val="1B897B21"/>
     <w:multiLevelType w:val="hybridMultilevel"/>
@@ -2016,7 +4620,7 @@
 </file>
 
 <file path=word/styles.xml><?xml version="1.0" encoding="utf-8"?>
-<w:styles xmlns:mc="http://schemas.openxmlformats.org/markup-compatibility/2006" xmlns:r="http://schemas.openxmlformats.org/officeDocument/2006/relationships" xmlns:w="http://schemas.openxmlformats.org/wordprocessingml/2006/main" xmlns:w14="http://schemas.microsoft.com/office/word/2010/wordml" xmlns:w15="http://schemas.microsoft.com/office/word/2012/wordml" xmlns:w16se="http://schemas.microsoft.com/office/word/2015/wordml/symex" mc:Ignorable="w14 w15 w16se">
+<w:styles xmlns:mc="http://schemas.openxmlformats.org/markup-compatibility/2006" xmlns:r="http://schemas.openxmlformats.org/officeDocument/2006/relationships" xmlns:w="http://schemas.openxmlformats.org/wordprocessingml/2006/main" xmlns:w14="http://schemas.microsoft.com/office/word/2010/wordml" xmlns:w15="http://schemas.microsoft.com/office/word/2012/wordml" xmlns:w16cid="http://schemas.microsoft.com/office/word/2016/wordml/cid" xmlns:w16se="http://schemas.microsoft.com/office/word/2015/wordml/symex" mc:Ignorable="w14 w15 w16se w16cid">
   <w:docDefaults>
     <w:rPrDefault>
       <w:rPr>
@@ -2032,7 +4636,7 @@
       </w:pPr>
     </w:pPrDefault>
   </w:docDefaults>
-  <w:latentStyles w:defLockedState="0" w:defUIPriority="99" w:defSemiHidden="0" w:defUnhideWhenUsed="0" w:defQFormat="0" w:count="371">
+  <w:latentStyles w:defLockedState="0" w:defUIPriority="99" w:defSemiHidden="0" w:defUnhideWhenUsed="0" w:defQFormat="0" w:count="375">
     <w:lsdException w:name="Normal" w:uiPriority="0" w:qFormat="1"/>
     <w:lsdException w:name="heading 1" w:uiPriority="9" w:qFormat="1"/>
     <w:lsdException w:name="heading 2" w:semiHidden="1" w:uiPriority="9" w:unhideWhenUsed="1" w:qFormat="1"/>
@@ -2138,7 +4742,6 @@
     <w:lsdException w:name="HTML Sample" w:semiHidden="1" w:unhideWhenUsed="1"/>
     <w:lsdException w:name="HTML Typewriter" w:semiHidden="1" w:unhideWhenUsed="1"/>
     <w:lsdException w:name="HTML Variable" w:semiHidden="1" w:unhideWhenUsed="1"/>
-    <w:lsdException w:name="Normal Table" w:semiHidden="1" w:unhideWhenUsed="1"/>
     <w:lsdException w:name="annotation subject" w:semiHidden="1" w:unhideWhenUsed="1"/>
     <w:lsdException w:name="No List" w:semiHidden="1" w:unhideWhenUsed="1"/>
     <w:lsdException w:name="Outline List 1" w:semiHidden="1" w:unhideWhenUsed="1"/>
@@ -2182,10 +4785,8 @@
     <w:lsdException w:name="Table Elegant" w:semiHidden="1" w:unhideWhenUsed="1"/>
     <w:lsdException w:name="Table Professional" w:semiHidden="1" w:unhideWhenUsed="1"/>
     <w:lsdException w:name="Table Subtle 1" w:semiHidden="1" w:unhideWhenUsed="1"/>
-    <w:lsdException w:name="Table Subtle 2" w:semiHidden="1" w:unhideWhenUsed="1"/>
     <w:lsdException w:name="Table Web 1" w:semiHidden="1" w:unhideWhenUsed="1"/>
     <w:lsdException w:name="Table Web 2" w:semiHidden="1" w:unhideWhenUsed="1"/>
-    <w:lsdException w:name="Table Web 3" w:semiHidden="1" w:unhideWhenUsed="1"/>
     <w:lsdException w:name="Balloon Text" w:semiHidden="1" w:unhideWhenUsed="1"/>
     <w:lsdException w:name="Table Grid" w:uiPriority="39"/>
     <w:lsdException w:name="Table Theme" w:semiHidden="1" w:unhideWhenUsed="1"/>
@@ -2404,6 +5005,10 @@
     <w:lsdException w:name="List Table 5 Dark Accent 6" w:uiPriority="50"/>
     <w:lsdException w:name="List Table 6 Colorful Accent 6" w:uiPriority="51"/>
     <w:lsdException w:name="List Table 7 Colorful Accent 6" w:uiPriority="52"/>
+    <w:lsdException w:name="Mention" w:semiHidden="1" w:unhideWhenUsed="1"/>
+    <w:lsdException w:name="Smart Hyperlink" w:semiHidden="1" w:unhideWhenUsed="1"/>
+    <w:lsdException w:name="Hashtag" w:semiHidden="1" w:unhideWhenUsed="1"/>
+    <w:lsdException w:name="Unresolved Mention" w:semiHidden="1" w:unhideWhenUsed="1"/>
   </w:latentStyles>
   <w:style w:type="paragraph" w:default="1" w:styleId="Normal">
     <w:name w:val="Normal"/>
@@ -2428,6 +5033,28 @@
       <w:color w:val="2E74B5" w:themeColor="accent1" w:themeShade="BF"/>
       <w:sz w:val="32"/>
       <w:szCs w:val="32"/>
+    </w:rPr>
+  </w:style>
+  <w:style w:type="paragraph" w:styleId="Heading2">
+    <w:name w:val="heading 2"/>
+    <w:basedOn w:val="Normal"/>
+    <w:next w:val="Normal"/>
+    <w:link w:val="Heading2Char"/>
+    <w:uiPriority w:val="9"/>
+    <w:unhideWhenUsed/>
+    <w:qFormat/>
+    <w:rsid w:val="00DF2C58"/>
+    <w:pPr>
+      <w:keepNext/>
+      <w:keepLines/>
+      <w:spacing w:before="40" w:after="0"/>
+      <w:outlineLvl w:val="1"/>
+    </w:pPr>
+    <w:rPr>
+      <w:rFonts w:asciiTheme="majorHAnsi" w:eastAsiaTheme="majorEastAsia" w:hAnsiTheme="majorHAnsi" w:cstheme="majorBidi"/>
+      <w:color w:val="2E74B5" w:themeColor="accent1" w:themeShade="BF"/>
+      <w:sz w:val="26"/>
+      <w:szCs w:val="26"/>
     </w:rPr>
   </w:style>
   <w:style w:type="character" w:default="1" w:styleId="DefaultParagraphFont">
@@ -2576,6 +5203,32 @@
     <w:link w:val="Footer"/>
     <w:uiPriority w:val="99"/>
     <w:rsid w:val="00AE61CB"/>
+  </w:style>
+  <w:style w:type="character" w:customStyle="1" w:styleId="Heading2Char">
+    <w:name w:val="Heading 2 Char"/>
+    <w:basedOn w:val="DefaultParagraphFont"/>
+    <w:link w:val="Heading2"/>
+    <w:uiPriority w:val="9"/>
+    <w:rsid w:val="00DF2C58"/>
+    <w:rPr>
+      <w:rFonts w:asciiTheme="majorHAnsi" w:eastAsiaTheme="majorEastAsia" w:hAnsiTheme="majorHAnsi" w:cstheme="majorBidi"/>
+      <w:color w:val="2E74B5" w:themeColor="accent1" w:themeShade="BF"/>
+      <w:sz w:val="26"/>
+      <w:szCs w:val="26"/>
+    </w:rPr>
+  </w:style>
+  <w:style w:type="paragraph" w:styleId="TOC2">
+    <w:name w:val="toc 2"/>
+    <w:basedOn w:val="Normal"/>
+    <w:next w:val="Normal"/>
+    <w:autoRedefine/>
+    <w:uiPriority w:val="39"/>
+    <w:unhideWhenUsed/>
+    <w:rsid w:val="002C451F"/>
+    <w:pPr>
+      <w:spacing w:after="100"/>
+      <w:ind w:left="220"/>
+    </w:pPr>
   </w:style>
 </w:styles>
 </file>
@@ -2865,7 +5518,7 @@
 </file>
 
 <file path=customXml/itemProps2.xml><?xml version="1.0" encoding="utf-8"?>
-<ds:datastoreItem xmlns:ds="http://schemas.openxmlformats.org/officeDocument/2006/customXml" ds:itemID="{5213764B-93E8-4F8F-92C6-2599B94E2987}">
+<ds:datastoreItem xmlns:ds="http://schemas.openxmlformats.org/officeDocument/2006/customXml" ds:itemID="{B043729C-4B39-4FBE-94EC-AFEF9D59FFA0}">
   <ds:schemaRefs>
     <ds:schemaRef ds:uri="http://schemas.openxmlformats.org/officeDocument/2006/bibliography"/>
   </ds:schemaRefs>

</xml_diff>

<commit_message>
Altered ImGui layout, updated Feature section of report, added pictures
</commit_message>
<xml_diff>
--- a/CMP305 Report - Fraser Barker(1600196).docx
+++ b/CMP305 Report - Fraser Barker(1600196).docx
@@ -10,7 +10,6 @@
           <w:docPartUnique/>
         </w:docPartObj>
       </w:sdtPr>
-      <w:sdtEndPr/>
       <w:sdtContent>
         <w:p>
           <w:r>
@@ -359,7 +358,6 @@
                                   <w:dataBinding w:prefixMappings="xmlns:ns0='http://purl.org/dc/elements/1.1/' xmlns:ns1='http://schemas.openxmlformats.org/package/2006/metadata/core-properties' " w:xpath="/ns1:coreProperties[1]/ns0:creator[1]" w:storeItemID="{6C3C8BC8-F283-45AE-878A-BAB7291924A1}"/>
                                   <w:text/>
                                 </w:sdtPr>
-                                <w:sdtEndPr/>
                                 <w:sdtContent>
                                   <w:p>
                                     <w:pPr>
@@ -405,7 +403,6 @@
                                     <w:dataBinding w:prefixMappings="xmlns:ns0='http://schemas.microsoft.com/office/2006/coverPageProps' " w:xpath="/ns0:CoverPageProperties[1]/ns0:CompanyEmail[1]" w:storeItemID="{55AF091B-3C7A-41E3-B477-F2FDAA23CFDA}"/>
                                     <w:text/>
                                   </w:sdtPr>
-                                  <w:sdtEndPr/>
                                   <w:sdtContent>
                                     <w:r>
                                       <w:rPr>
@@ -490,7 +487,6 @@
                             <w:dataBinding w:prefixMappings="xmlns:ns0='http://purl.org/dc/elements/1.1/' xmlns:ns1='http://schemas.openxmlformats.org/package/2006/metadata/core-properties' " w:xpath="/ns1:coreProperties[1]/ns0:creator[1]" w:storeItemID="{6C3C8BC8-F283-45AE-878A-BAB7291924A1}"/>
                             <w:text/>
                           </w:sdtPr>
-                          <w:sdtEndPr/>
                           <w:sdtContent>
                             <w:p>
                               <w:pPr>
@@ -536,7 +532,6 @@
                               <w:dataBinding w:prefixMappings="xmlns:ns0='http://schemas.microsoft.com/office/2006/coverPageProps' " w:xpath="/ns0:CoverPageProperties[1]/ns0:CompanyEmail[1]" w:storeItemID="{55AF091B-3C7A-41E3-B477-F2FDAA23CFDA}"/>
                               <w:text/>
                             </w:sdtPr>
-                            <w:sdtEndPr/>
                             <w:sdtContent>
                               <w:r>
                                 <w:rPr>
@@ -705,7 +700,6 @@
                                   <w:dataBinding w:prefixMappings="xmlns:ns0='http://purl.org/dc/elements/1.1/' xmlns:ns1='http://schemas.openxmlformats.org/package/2006/metadata/core-properties' " w:xpath="/ns1:coreProperties[1]/ns0:subject[1]" w:storeItemID="{6C3C8BC8-F283-45AE-878A-BAB7291924A1}"/>
                                   <w:text/>
                                 </w:sdtPr>
-                                <w:sdtEndPr/>
                                 <w:sdtContent>
                                   <w:p>
                                     <w:pPr>
@@ -807,7 +801,6 @@
                             <w:dataBinding w:prefixMappings="xmlns:ns0='http://purl.org/dc/elements/1.1/' xmlns:ns1='http://schemas.openxmlformats.org/package/2006/metadata/core-properties' " w:xpath="/ns1:coreProperties[1]/ns0:subject[1]" w:storeItemID="{6C3C8BC8-F283-45AE-878A-BAB7291924A1}"/>
                             <w:text/>
                           </w:sdtPr>
-                          <w:sdtEndPr/>
                           <w:sdtContent>
                             <w:p>
                               <w:pPr>
@@ -913,7 +906,7 @@
             </w:rPr>
             <w:fldChar w:fldCharType="separate"/>
           </w:r>
-          <w:hyperlink w:anchor="_Toc6946867" w:history="1">
+          <w:hyperlink w:anchor="_Toc6948390" w:history="1">
             <w:r>
               <w:rPr>
                 <w:rStyle w:val="Hyperlink"/>
@@ -940,7 +933,7 @@
                 <w:noProof/>
                 <w:webHidden/>
               </w:rPr>
-              <w:instrText xml:space="preserve"> PAGEREF _Toc6946867 \h </w:instrText>
+              <w:instrText xml:space="preserve"> PAGEREF _Toc6948390 \h </w:instrText>
             </w:r>
             <w:r>
               <w:rPr>
@@ -978,16 +971,86 @@
               <w:tab w:val="right" w:leader="dot" w:pos="9016"/>
             </w:tabs>
             <w:rPr>
+              <w:rFonts w:eastAsiaTheme="minorEastAsia"/>
+              <w:noProof/>
+              <w:lang w:eastAsia="en-GB"/>
+            </w:rPr>
+          </w:pPr>
+          <w:hyperlink w:anchor="_Toc6948391" w:history="1">
+            <w:r>
+              <w:rPr>
+                <w:rStyle w:val="Hyperlink"/>
+                <w:noProof/>
+              </w:rPr>
+              <w:t>Controls</w:t>
+            </w:r>
+            <w:r>
+              <w:rPr>
+                <w:noProof/>
+                <w:webHidden/>
+              </w:rPr>
+              <w:tab/>
+            </w:r>
+            <w:r>
+              <w:rPr>
+                <w:noProof/>
+                <w:webHidden/>
+              </w:rPr>
+              <w:fldChar w:fldCharType="begin"/>
+            </w:r>
+            <w:r>
+              <w:rPr>
+                <w:noProof/>
+                <w:webHidden/>
+              </w:rPr>
+              <w:instrText xml:space="preserve"> PAGEREF _Toc6948391 \h </w:instrText>
+            </w:r>
+            <w:r>
+              <w:rPr>
+                <w:noProof/>
+                <w:webHidden/>
+              </w:rPr>
+            </w:r>
+            <w:r>
+              <w:rPr>
+                <w:noProof/>
+                <w:webHidden/>
+              </w:rPr>
+              <w:fldChar w:fldCharType="separate"/>
+            </w:r>
+            <w:r>
+              <w:rPr>
+                <w:noProof/>
+                <w:webHidden/>
+              </w:rPr>
+              <w:t>2</w:t>
+            </w:r>
+            <w:r>
+              <w:rPr>
+                <w:noProof/>
+                <w:webHidden/>
+              </w:rPr>
+              <w:fldChar w:fldCharType="end"/>
+            </w:r>
+          </w:hyperlink>
+        </w:p>
+        <w:p>
+          <w:pPr>
+            <w:pStyle w:val="TOC3"/>
+            <w:tabs>
+              <w:tab w:val="right" w:leader="dot" w:pos="9016"/>
+            </w:tabs>
+            <w:rPr>
               <w:noProof/>
             </w:rPr>
           </w:pPr>
-          <w:hyperlink w:anchor="_Toc6946868" w:history="1">
+          <w:hyperlink w:anchor="_Toc6948392" w:history="1">
             <w:r>
               <w:rPr>
                 <w:rStyle w:val="Hyperlink"/>
                 <w:noProof/>
               </w:rPr>
-              <w:t>Smoothing</w:t>
+              <w:t>Camera</w:t>
             </w:r>
             <w:r>
               <w:rPr>
@@ -1008,7 +1071,75 @@
                 <w:noProof/>
                 <w:webHidden/>
               </w:rPr>
-              <w:instrText xml:space="preserve"> PAGEREF _Toc6946868 \h </w:instrText>
+              <w:instrText xml:space="preserve"> PAGEREF _Toc6948392 \h </w:instrText>
+            </w:r>
+            <w:r>
+              <w:rPr>
+                <w:noProof/>
+                <w:webHidden/>
+              </w:rPr>
+            </w:r>
+            <w:r>
+              <w:rPr>
+                <w:noProof/>
+                <w:webHidden/>
+              </w:rPr>
+              <w:fldChar w:fldCharType="separate"/>
+            </w:r>
+            <w:r>
+              <w:rPr>
+                <w:noProof/>
+                <w:webHidden/>
+              </w:rPr>
+              <w:t>2</w:t>
+            </w:r>
+            <w:r>
+              <w:rPr>
+                <w:noProof/>
+                <w:webHidden/>
+              </w:rPr>
+              <w:fldChar w:fldCharType="end"/>
+            </w:r>
+          </w:hyperlink>
+        </w:p>
+        <w:p>
+          <w:pPr>
+            <w:pStyle w:val="TOC3"/>
+            <w:tabs>
+              <w:tab w:val="right" w:leader="dot" w:pos="9016"/>
+            </w:tabs>
+            <w:rPr>
+              <w:noProof/>
+            </w:rPr>
+          </w:pPr>
+          <w:hyperlink w:anchor="_Toc6948393" w:history="1">
+            <w:r>
+              <w:rPr>
+                <w:rStyle w:val="Hyperlink"/>
+                <w:noProof/>
+              </w:rPr>
+              <w:t>ImGui</w:t>
+            </w:r>
+            <w:r>
+              <w:rPr>
+                <w:noProof/>
+                <w:webHidden/>
+              </w:rPr>
+              <w:tab/>
+            </w:r>
+            <w:r>
+              <w:rPr>
+                <w:noProof/>
+                <w:webHidden/>
+              </w:rPr>
+              <w:fldChar w:fldCharType="begin"/>
+            </w:r>
+            <w:r>
+              <w:rPr>
+                <w:noProof/>
+                <w:webHidden/>
+              </w:rPr>
+              <w:instrText xml:space="preserve"> PAGEREF _Toc6948393 \h </w:instrText>
             </w:r>
             <w:r>
               <w:rPr>
@@ -1046,16 +1177,18 @@
               <w:tab w:val="right" w:leader="dot" w:pos="9016"/>
             </w:tabs>
             <w:rPr>
+              <w:rFonts w:eastAsiaTheme="minorEastAsia"/>
               <w:noProof/>
+              <w:lang w:eastAsia="en-GB"/>
             </w:rPr>
           </w:pPr>
-          <w:hyperlink w:anchor="_Toc6946869" w:history="1">
+          <w:hyperlink w:anchor="_Toc6948394" w:history="1">
             <w:r>
               <w:rPr>
                 <w:rStyle w:val="Hyperlink"/>
                 <w:noProof/>
               </w:rPr>
-              <w:t>Faulting</w:t>
+              <w:t>Smoothing</w:t>
             </w:r>
             <w:r>
               <w:rPr>
@@ -1076,7 +1209,7 @@
                 <w:noProof/>
                 <w:webHidden/>
               </w:rPr>
-              <w:instrText xml:space="preserve"> PAGEREF _Toc6946869 \h </w:instrText>
+              <w:instrText xml:space="preserve"> PAGEREF _Toc6948394 \h </w:instrText>
             </w:r>
             <w:r>
               <w:rPr>
@@ -1096,7 +1229,7 @@
                 <w:noProof/>
                 <w:webHidden/>
               </w:rPr>
-              <w:t>2</w:t>
+              <w:t>3</w:t>
             </w:r>
             <w:r>
               <w:rPr>
@@ -1114,16 +1247,18 @@
               <w:tab w:val="right" w:leader="dot" w:pos="9016"/>
             </w:tabs>
             <w:rPr>
+              <w:rFonts w:eastAsiaTheme="minorEastAsia"/>
               <w:noProof/>
+              <w:lang w:eastAsia="en-GB"/>
             </w:rPr>
           </w:pPr>
-          <w:hyperlink w:anchor="_Toc6946870" w:history="1">
+          <w:hyperlink w:anchor="_Toc6948395" w:history="1">
             <w:r>
               <w:rPr>
                 <w:rStyle w:val="Hyperlink"/>
                 <w:noProof/>
               </w:rPr>
-              <w:t>Circle Algorithm</w:t>
+              <w:t>Faulting</w:t>
             </w:r>
             <w:r>
               <w:rPr>
@@ -1144,7 +1279,7 @@
                 <w:noProof/>
                 <w:webHidden/>
               </w:rPr>
-              <w:instrText xml:space="preserve"> PAGEREF _Toc6946870 \h </w:instrText>
+              <w:instrText xml:space="preserve"> PAGEREF _Toc6948395 \h </w:instrText>
             </w:r>
             <w:r>
               <w:rPr>
@@ -1164,7 +1299,7 @@
                 <w:noProof/>
                 <w:webHidden/>
               </w:rPr>
-              <w:t>2</w:t>
+              <w:t>3</w:t>
             </w:r>
             <w:r>
               <w:rPr>
@@ -1182,16 +1317,18 @@
               <w:tab w:val="right" w:leader="dot" w:pos="9016"/>
             </w:tabs>
             <w:rPr>
+              <w:rFonts w:eastAsiaTheme="minorEastAsia"/>
               <w:noProof/>
+              <w:lang w:eastAsia="en-GB"/>
             </w:rPr>
           </w:pPr>
-          <w:hyperlink w:anchor="_Toc6946871" w:history="1">
+          <w:hyperlink w:anchor="_Toc6948396" w:history="1">
             <w:r>
               <w:rPr>
                 <w:rStyle w:val="Hyperlink"/>
                 <w:noProof/>
               </w:rPr>
-              <w:t>Midpoint Displacement</w:t>
+              <w:t>Circle Algorithm</w:t>
             </w:r>
             <w:r>
               <w:rPr>
@@ -1212,7 +1349,7 @@
                 <w:noProof/>
                 <w:webHidden/>
               </w:rPr>
-              <w:instrText xml:space="preserve"> PAGEREF _Toc6946871 \h </w:instrText>
+              <w:instrText xml:space="preserve"> PAGEREF _Toc6948396 \h </w:instrText>
             </w:r>
             <w:r>
               <w:rPr>
@@ -1232,7 +1369,7 @@
                 <w:noProof/>
                 <w:webHidden/>
               </w:rPr>
-              <w:t>2</w:t>
+              <w:t>3</w:t>
             </w:r>
             <w:r>
               <w:rPr>
@@ -1250,16 +1387,18 @@
               <w:tab w:val="right" w:leader="dot" w:pos="9016"/>
             </w:tabs>
             <w:rPr>
+              <w:rFonts w:eastAsiaTheme="minorEastAsia"/>
               <w:noProof/>
+              <w:lang w:eastAsia="en-GB"/>
             </w:rPr>
           </w:pPr>
-          <w:hyperlink w:anchor="_Toc6946872" w:history="1">
+          <w:hyperlink w:anchor="_Toc6948397" w:history="1">
             <w:r>
               <w:rPr>
                 <w:rStyle w:val="Hyperlink"/>
                 <w:noProof/>
               </w:rPr>
-              <w:t>Simplex Noise</w:t>
+              <w:t>Midpoint Displacement</w:t>
             </w:r>
             <w:r>
               <w:rPr>
@@ -1280,7 +1419,7 @@
                 <w:noProof/>
                 <w:webHidden/>
               </w:rPr>
-              <w:instrText xml:space="preserve"> PAGEREF _Toc6946872 \h </w:instrText>
+              <w:instrText xml:space="preserve"> PAGEREF _Toc6948397 \h </w:instrText>
             </w:r>
             <w:r>
               <w:rPr>
@@ -1300,7 +1439,7 @@
                 <w:noProof/>
                 <w:webHidden/>
               </w:rPr>
-              <w:t>2</w:t>
+              <w:t>3</w:t>
             </w:r>
             <w:r>
               <w:rPr>
@@ -1318,16 +1457,18 @@
               <w:tab w:val="right" w:leader="dot" w:pos="9016"/>
             </w:tabs>
             <w:rPr>
+              <w:rFonts w:eastAsiaTheme="minorEastAsia"/>
               <w:noProof/>
+              <w:lang w:eastAsia="en-GB"/>
             </w:rPr>
           </w:pPr>
-          <w:hyperlink w:anchor="_Toc6946873" w:history="1">
+          <w:hyperlink w:anchor="_Toc6948398" w:history="1">
             <w:r>
               <w:rPr>
                 <w:rStyle w:val="Hyperlink"/>
                 <w:noProof/>
               </w:rPr>
-              <w:t>Fractal Brownian Motion</w:t>
+              <w:t>Simplex Noise</w:t>
             </w:r>
             <w:r>
               <w:rPr>
@@ -1348,7 +1489,7 @@
                 <w:noProof/>
                 <w:webHidden/>
               </w:rPr>
-              <w:instrText xml:space="preserve"> PAGEREF _Toc6946873 \h </w:instrText>
+              <w:instrText xml:space="preserve"> PAGEREF _Toc6948398 \h </w:instrText>
             </w:r>
             <w:r>
               <w:rPr>
@@ -1368,7 +1509,7 @@
                 <w:noProof/>
                 <w:webHidden/>
               </w:rPr>
-              <w:t>2</w:t>
+              <w:t>3</w:t>
             </w:r>
             <w:r>
               <w:rPr>
@@ -1386,16 +1527,18 @@
               <w:tab w:val="right" w:leader="dot" w:pos="9016"/>
             </w:tabs>
             <w:rPr>
+              <w:rFonts w:eastAsiaTheme="minorEastAsia"/>
               <w:noProof/>
+              <w:lang w:eastAsia="en-GB"/>
             </w:rPr>
           </w:pPr>
-          <w:hyperlink w:anchor="_Toc6946874" w:history="1">
+          <w:hyperlink w:anchor="_Toc6948399" w:history="1">
             <w:r>
               <w:rPr>
                 <w:rStyle w:val="Hyperlink"/>
                 <w:noProof/>
               </w:rPr>
-              <w:t>Voronoi Regions</w:t>
+              <w:t>Fractal Brownian Motion</w:t>
             </w:r>
             <w:r>
               <w:rPr>
@@ -1416,7 +1559,7 @@
                 <w:noProof/>
                 <w:webHidden/>
               </w:rPr>
-              <w:instrText xml:space="preserve"> PAGEREF _Toc6946874 \h </w:instrText>
+              <w:instrText xml:space="preserve"> PAGEREF _Toc6948399 \h </w:instrText>
             </w:r>
             <w:r>
               <w:rPr>
@@ -1436,7 +1579,7 @@
                 <w:noProof/>
                 <w:webHidden/>
               </w:rPr>
-              <w:t>2</w:t>
+              <w:t>3</w:t>
             </w:r>
             <w:r>
               <w:rPr>
@@ -1454,16 +1597,18 @@
               <w:tab w:val="right" w:leader="dot" w:pos="9016"/>
             </w:tabs>
             <w:rPr>
+              <w:rFonts w:eastAsiaTheme="minorEastAsia"/>
               <w:noProof/>
+              <w:lang w:eastAsia="en-GB"/>
             </w:rPr>
           </w:pPr>
-          <w:hyperlink w:anchor="_Toc6946875" w:history="1">
+          <w:hyperlink w:anchor="_Toc6948400" w:history="1">
             <w:r>
               <w:rPr>
                 <w:rStyle w:val="Hyperlink"/>
                 <w:noProof/>
               </w:rPr>
-              <w:t>Terrain Picking</w:t>
+              <w:t>Voronoi Regions</w:t>
             </w:r>
             <w:r>
               <w:rPr>
@@ -1484,7 +1629,7 @@
                 <w:noProof/>
                 <w:webHidden/>
               </w:rPr>
-              <w:instrText xml:space="preserve"> PAGEREF _Toc6946875 \h </w:instrText>
+              <w:instrText xml:space="preserve"> PAGEREF _Toc6948400 \h </w:instrText>
             </w:r>
             <w:r>
               <w:rPr>
@@ -1504,7 +1649,7 @@
                 <w:noProof/>
                 <w:webHidden/>
               </w:rPr>
-              <w:t>2</w:t>
+              <w:t>3</w:t>
             </w:r>
             <w:r>
               <w:rPr>
@@ -1522,15 +1667,87 @@
               <w:tab w:val="right" w:leader="dot" w:pos="9016"/>
             </w:tabs>
             <w:rPr>
+              <w:rFonts w:eastAsiaTheme="minorEastAsia"/>
               <w:noProof/>
+              <w:lang w:eastAsia="en-GB"/>
             </w:rPr>
           </w:pPr>
-          <w:hyperlink w:anchor="_Toc6946876" w:history="1">
+          <w:hyperlink w:anchor="_Toc6948401" w:history="1">
             <w:r>
               <w:rPr>
                 <w:rStyle w:val="Hyperlink"/>
                 <w:noProof/>
               </w:rPr>
+              <w:t>Terrain Picking</w:t>
+            </w:r>
+            <w:r>
+              <w:rPr>
+                <w:noProof/>
+                <w:webHidden/>
+              </w:rPr>
+              <w:tab/>
+            </w:r>
+            <w:r>
+              <w:rPr>
+                <w:noProof/>
+                <w:webHidden/>
+              </w:rPr>
+              <w:fldChar w:fldCharType="begin"/>
+            </w:r>
+            <w:r>
+              <w:rPr>
+                <w:noProof/>
+                <w:webHidden/>
+              </w:rPr>
+              <w:instrText xml:space="preserve"> PAGEREF _Toc6948401 \h </w:instrText>
+            </w:r>
+            <w:r>
+              <w:rPr>
+                <w:noProof/>
+                <w:webHidden/>
+              </w:rPr>
+            </w:r>
+            <w:r>
+              <w:rPr>
+                <w:noProof/>
+                <w:webHidden/>
+              </w:rPr>
+              <w:fldChar w:fldCharType="separate"/>
+            </w:r>
+            <w:r>
+              <w:rPr>
+                <w:noProof/>
+                <w:webHidden/>
+              </w:rPr>
+              <w:t>3</w:t>
+            </w:r>
+            <w:r>
+              <w:rPr>
+                <w:noProof/>
+                <w:webHidden/>
+              </w:rPr>
+              <w:fldChar w:fldCharType="end"/>
+            </w:r>
+          </w:hyperlink>
+        </w:p>
+        <w:p>
+          <w:pPr>
+            <w:pStyle w:val="TOC2"/>
+            <w:tabs>
+              <w:tab w:val="right" w:leader="dot" w:pos="9016"/>
+            </w:tabs>
+            <w:rPr>
+              <w:rFonts w:eastAsiaTheme="minorEastAsia"/>
+              <w:noProof/>
+              <w:lang w:eastAsia="en-GB"/>
+            </w:rPr>
+          </w:pPr>
+          <w:hyperlink w:anchor="_Toc6948402" w:history="1">
+            <w:r>
+              <w:rPr>
+                <w:rStyle w:val="Hyperlink"/>
+                <w:noProof/>
+              </w:rPr>
               <w:t>L-Systems</w:t>
             </w:r>
             <w:r>
@@ -1552,7 +1769,7 @@
                 <w:noProof/>
                 <w:webHidden/>
               </w:rPr>
-              <w:instrText xml:space="preserve"> PAGEREF _Toc6946876 \h </w:instrText>
+              <w:instrText xml:space="preserve"> PAGEREF _Toc6948402 \h </w:instrText>
             </w:r>
             <w:r>
               <w:rPr>
@@ -1572,7 +1789,7 @@
                 <w:noProof/>
                 <w:webHidden/>
               </w:rPr>
-              <w:t>2</w:t>
+              <w:t>3</w:t>
             </w:r>
             <w:r>
               <w:rPr>
@@ -1595,7 +1812,7 @@
               <w:lang w:eastAsia="en-GB"/>
             </w:rPr>
           </w:pPr>
-          <w:hyperlink w:anchor="_Toc6946877" w:history="1">
+          <w:hyperlink w:anchor="_Toc6948403" w:history="1">
             <w:r>
               <w:rPr>
                 <w:rStyle w:val="Hyperlink"/>
@@ -1622,7 +1839,7 @@
                 <w:noProof/>
                 <w:webHidden/>
               </w:rPr>
-              <w:instrText xml:space="preserve"> PAGEREF _Toc6946877 \h </w:instrText>
+              <w:instrText xml:space="preserve"> PAGEREF _Toc6948403 \h </w:instrText>
             </w:r>
             <w:r>
               <w:rPr>
@@ -1642,7 +1859,7 @@
                 <w:noProof/>
                 <w:webHidden/>
               </w:rPr>
-              <w:t>3</w:t>
+              <w:t>4</w:t>
             </w:r>
             <w:r>
               <w:rPr>
@@ -1660,10 +1877,12 @@
               <w:tab w:val="right" w:leader="dot" w:pos="9016"/>
             </w:tabs>
             <w:rPr>
+              <w:rFonts w:eastAsiaTheme="minorEastAsia"/>
               <w:noProof/>
+              <w:lang w:eastAsia="en-GB"/>
             </w:rPr>
           </w:pPr>
-          <w:hyperlink w:anchor="_Toc6946878" w:history="1">
+          <w:hyperlink w:anchor="_Toc6948404" w:history="1">
             <w:r>
               <w:rPr>
                 <w:rStyle w:val="Hyperlink"/>
@@ -1690,7 +1909,7 @@
                 <w:noProof/>
                 <w:webHidden/>
               </w:rPr>
-              <w:instrText xml:space="preserve"> PAGEREF _Toc6946878 \h </w:instrText>
+              <w:instrText xml:space="preserve"> PAGEREF _Toc6948404 \h </w:instrText>
             </w:r>
             <w:r>
               <w:rPr>
@@ -1710,7 +1929,7 @@
                 <w:noProof/>
                 <w:webHidden/>
               </w:rPr>
-              <w:t>3</w:t>
+              <w:t>4</w:t>
             </w:r>
             <w:r>
               <w:rPr>
@@ -1728,10 +1947,12 @@
               <w:tab w:val="right" w:leader="dot" w:pos="9016"/>
             </w:tabs>
             <w:rPr>
+              <w:rFonts w:eastAsiaTheme="minorEastAsia"/>
               <w:noProof/>
+              <w:lang w:eastAsia="en-GB"/>
             </w:rPr>
           </w:pPr>
-          <w:hyperlink w:anchor="_Toc6946879" w:history="1">
+          <w:hyperlink w:anchor="_Toc6948405" w:history="1">
             <w:r>
               <w:rPr>
                 <w:rStyle w:val="Hyperlink"/>
@@ -1758,7 +1979,7 @@
                 <w:noProof/>
                 <w:webHidden/>
               </w:rPr>
-              <w:instrText xml:space="preserve"> PAGEREF _Toc6946879 \h </w:instrText>
+              <w:instrText xml:space="preserve"> PAGEREF _Toc6948405 \h </w:instrText>
             </w:r>
             <w:r>
               <w:rPr>
@@ -1778,7 +1999,7 @@
                 <w:noProof/>
                 <w:webHidden/>
               </w:rPr>
-              <w:t>3</w:t>
+              <w:t>4</w:t>
             </w:r>
             <w:r>
               <w:rPr>
@@ -1796,10 +2017,12 @@
               <w:tab w:val="right" w:leader="dot" w:pos="9016"/>
             </w:tabs>
             <w:rPr>
+              <w:rFonts w:eastAsiaTheme="minorEastAsia"/>
               <w:noProof/>
+              <w:lang w:eastAsia="en-GB"/>
             </w:rPr>
           </w:pPr>
-          <w:hyperlink w:anchor="_Toc6946880" w:history="1">
+          <w:hyperlink w:anchor="_Toc6948406" w:history="1">
             <w:r>
               <w:rPr>
                 <w:rStyle w:val="Hyperlink"/>
@@ -1826,7 +2049,7 @@
                 <w:noProof/>
                 <w:webHidden/>
               </w:rPr>
-              <w:instrText xml:space="preserve"> PAGEREF _Toc6946880 \h </w:instrText>
+              <w:instrText xml:space="preserve"> PAGEREF _Toc6948406 \h </w:instrText>
             </w:r>
             <w:r>
               <w:rPr>
@@ -1846,7 +2069,7 @@
                 <w:noProof/>
                 <w:webHidden/>
               </w:rPr>
-              <w:t>3</w:t>
+              <w:t>4</w:t>
             </w:r>
             <w:r>
               <w:rPr>
@@ -1864,10 +2087,12 @@
               <w:tab w:val="right" w:leader="dot" w:pos="9016"/>
             </w:tabs>
             <w:rPr>
+              <w:rFonts w:eastAsiaTheme="minorEastAsia"/>
               <w:noProof/>
+              <w:lang w:eastAsia="en-GB"/>
             </w:rPr>
           </w:pPr>
-          <w:hyperlink w:anchor="_Toc6946881" w:history="1">
+          <w:hyperlink w:anchor="_Toc6948407" w:history="1">
             <w:r>
               <w:rPr>
                 <w:rStyle w:val="Hyperlink"/>
@@ -1894,7 +2119,7 @@
                 <w:noProof/>
                 <w:webHidden/>
               </w:rPr>
-              <w:instrText xml:space="preserve"> PAGEREF _Toc6946881 \h </w:instrText>
+              <w:instrText xml:space="preserve"> PAGEREF _Toc6948407 \h </w:instrText>
             </w:r>
             <w:r>
               <w:rPr>
@@ -1914,7 +2139,7 @@
                 <w:noProof/>
                 <w:webHidden/>
               </w:rPr>
-              <w:t>3</w:t>
+              <w:t>4</w:t>
             </w:r>
             <w:r>
               <w:rPr>
@@ -1932,10 +2157,12 @@
               <w:tab w:val="right" w:leader="dot" w:pos="9016"/>
             </w:tabs>
             <w:rPr>
+              <w:rFonts w:eastAsiaTheme="minorEastAsia"/>
               <w:noProof/>
+              <w:lang w:eastAsia="en-GB"/>
             </w:rPr>
           </w:pPr>
-          <w:hyperlink w:anchor="_Toc6946882" w:history="1">
+          <w:hyperlink w:anchor="_Toc6948408" w:history="1">
             <w:r>
               <w:rPr>
                 <w:rStyle w:val="Hyperlink"/>
@@ -1962,7 +2189,7 @@
                 <w:noProof/>
                 <w:webHidden/>
               </w:rPr>
-              <w:instrText xml:space="preserve"> PAGEREF _Toc6946882 \h </w:instrText>
+              <w:instrText xml:space="preserve"> PAGEREF _Toc6948408 \h </w:instrText>
             </w:r>
             <w:r>
               <w:rPr>
@@ -1982,7 +2209,7 @@
                 <w:noProof/>
                 <w:webHidden/>
               </w:rPr>
-              <w:t>3</w:t>
+              <w:t>4</w:t>
             </w:r>
             <w:r>
               <w:rPr>
@@ -2000,10 +2227,12 @@
               <w:tab w:val="right" w:leader="dot" w:pos="9016"/>
             </w:tabs>
             <w:rPr>
+              <w:rFonts w:eastAsiaTheme="minorEastAsia"/>
               <w:noProof/>
+              <w:lang w:eastAsia="en-GB"/>
             </w:rPr>
           </w:pPr>
-          <w:hyperlink w:anchor="_Toc6946883" w:history="1">
+          <w:hyperlink w:anchor="_Toc6948409" w:history="1">
             <w:r>
               <w:rPr>
                 <w:rStyle w:val="Hyperlink"/>
@@ -2030,7 +2259,7 @@
                 <w:noProof/>
                 <w:webHidden/>
               </w:rPr>
-              <w:instrText xml:space="preserve"> PAGEREF _Toc6946883 \h </w:instrText>
+              <w:instrText xml:space="preserve"> PAGEREF _Toc6948409 \h </w:instrText>
             </w:r>
             <w:r>
               <w:rPr>
@@ -2050,7 +2279,7 @@
                 <w:noProof/>
                 <w:webHidden/>
               </w:rPr>
-              <w:t>3</w:t>
+              <w:t>4</w:t>
             </w:r>
             <w:r>
               <w:rPr>
@@ -2073,7 +2302,7 @@
               <w:lang w:eastAsia="en-GB"/>
             </w:rPr>
           </w:pPr>
-          <w:hyperlink w:anchor="_Toc6946884" w:history="1">
+          <w:hyperlink w:anchor="_Toc6948410" w:history="1">
             <w:r>
               <w:rPr>
                 <w:rStyle w:val="Hyperlink"/>
@@ -2100,7 +2329,7 @@
                 <w:noProof/>
                 <w:webHidden/>
               </w:rPr>
-              <w:instrText xml:space="preserve"> PAGEREF _Toc6946884 \h </w:instrText>
+              <w:instrText xml:space="preserve"> PAGEREF _Toc6948410 \h </w:instrText>
             </w:r>
             <w:r>
               <w:rPr>
@@ -2120,7 +2349,7 @@
                 <w:noProof/>
                 <w:webHidden/>
               </w:rPr>
-              <w:t>4</w:t>
+              <w:t>5</w:t>
             </w:r>
             <w:r>
               <w:rPr>
@@ -2138,10 +2367,12 @@
               <w:tab w:val="right" w:leader="dot" w:pos="9016"/>
             </w:tabs>
             <w:rPr>
+              <w:rFonts w:eastAsiaTheme="minorEastAsia"/>
               <w:noProof/>
+              <w:lang w:eastAsia="en-GB"/>
             </w:rPr>
           </w:pPr>
-          <w:hyperlink w:anchor="_Toc6946885" w:history="1">
+          <w:hyperlink w:anchor="_Toc6948411" w:history="1">
             <w:r>
               <w:rPr>
                 <w:rStyle w:val="Hyperlink"/>
@@ -2168,7 +2399,7 @@
                 <w:noProof/>
                 <w:webHidden/>
               </w:rPr>
-              <w:instrText xml:space="preserve"> PAGEREF _Toc6946885 \h </w:instrText>
+              <w:instrText xml:space="preserve"> PAGEREF _Toc6948411 \h </w:instrText>
             </w:r>
             <w:r>
               <w:rPr>
@@ -2188,7 +2419,7 @@
                 <w:noProof/>
                 <w:webHidden/>
               </w:rPr>
-              <w:t>4</w:t>
+              <w:t>5</w:t>
             </w:r>
             <w:r>
               <w:rPr>
@@ -2206,10 +2437,12 @@
               <w:tab w:val="right" w:leader="dot" w:pos="9016"/>
             </w:tabs>
             <w:rPr>
+              <w:rFonts w:eastAsiaTheme="minorEastAsia"/>
               <w:noProof/>
+              <w:lang w:eastAsia="en-GB"/>
             </w:rPr>
           </w:pPr>
-          <w:hyperlink w:anchor="_Toc6946886" w:history="1">
+          <w:hyperlink w:anchor="_Toc6948412" w:history="1">
             <w:r>
               <w:rPr>
                 <w:rStyle w:val="Hyperlink"/>
@@ -2236,7 +2469,7 @@
                 <w:noProof/>
                 <w:webHidden/>
               </w:rPr>
-              <w:instrText xml:space="preserve"> PAGEREF _Toc6946886 \h </w:instrText>
+              <w:instrText xml:space="preserve"> PAGEREF _Toc6948412 \h </w:instrText>
             </w:r>
             <w:r>
               <w:rPr>
@@ -2256,7 +2489,7 @@
                 <w:noProof/>
                 <w:webHidden/>
               </w:rPr>
-              <w:t>4</w:t>
+              <w:t>5</w:t>
             </w:r>
             <w:r>
               <w:rPr>
@@ -2274,10 +2507,12 @@
               <w:tab w:val="right" w:leader="dot" w:pos="9016"/>
             </w:tabs>
             <w:rPr>
+              <w:rFonts w:eastAsiaTheme="minorEastAsia"/>
               <w:noProof/>
+              <w:lang w:eastAsia="en-GB"/>
             </w:rPr>
           </w:pPr>
-          <w:hyperlink w:anchor="_Toc6946887" w:history="1">
+          <w:hyperlink w:anchor="_Toc6948413" w:history="1">
             <w:r>
               <w:rPr>
                 <w:rStyle w:val="Hyperlink"/>
@@ -2304,7 +2539,7 @@
                 <w:noProof/>
                 <w:webHidden/>
               </w:rPr>
-              <w:instrText xml:space="preserve"> PAGEREF _Toc6946887 \h </w:instrText>
+              <w:instrText xml:space="preserve"> PAGEREF _Toc6948413 \h </w:instrText>
             </w:r>
             <w:r>
               <w:rPr>
@@ -2324,7 +2559,7 @@
                 <w:noProof/>
                 <w:webHidden/>
               </w:rPr>
-              <w:t>4</w:t>
+              <w:t>5</w:t>
             </w:r>
             <w:r>
               <w:rPr>
@@ -2342,10 +2577,12 @@
               <w:tab w:val="right" w:leader="dot" w:pos="9016"/>
             </w:tabs>
             <w:rPr>
+              <w:rFonts w:eastAsiaTheme="minorEastAsia"/>
               <w:noProof/>
+              <w:lang w:eastAsia="en-GB"/>
             </w:rPr>
           </w:pPr>
-          <w:hyperlink w:anchor="_Toc6946888" w:history="1">
+          <w:hyperlink w:anchor="_Toc6948414" w:history="1">
             <w:r>
               <w:rPr>
                 <w:rStyle w:val="Hyperlink"/>
@@ -2372,7 +2609,7 @@
                 <w:noProof/>
                 <w:webHidden/>
               </w:rPr>
-              <w:instrText xml:space="preserve"> PAGEREF _Toc6946888 \h </w:instrText>
+              <w:instrText xml:space="preserve"> PAGEREF _Toc6948414 \h </w:instrText>
             </w:r>
             <w:r>
               <w:rPr>
@@ -2392,7 +2629,7 @@
                 <w:noProof/>
                 <w:webHidden/>
               </w:rPr>
-              <w:t>4</w:t>
+              <w:t>5</w:t>
             </w:r>
             <w:r>
               <w:rPr>
@@ -2410,10 +2647,12 @@
               <w:tab w:val="right" w:leader="dot" w:pos="9016"/>
             </w:tabs>
             <w:rPr>
+              <w:rFonts w:eastAsiaTheme="minorEastAsia"/>
               <w:noProof/>
+              <w:lang w:eastAsia="en-GB"/>
             </w:rPr>
           </w:pPr>
-          <w:hyperlink w:anchor="_Toc6946889" w:history="1">
+          <w:hyperlink w:anchor="_Toc6948415" w:history="1">
             <w:r>
               <w:rPr>
                 <w:rStyle w:val="Hyperlink"/>
@@ -2440,7 +2679,7 @@
                 <w:noProof/>
                 <w:webHidden/>
               </w:rPr>
-              <w:instrText xml:space="preserve"> PAGEREF _Toc6946889 \h </w:instrText>
+              <w:instrText xml:space="preserve"> PAGEREF _Toc6948415 \h </w:instrText>
             </w:r>
             <w:r>
               <w:rPr>
@@ -2460,7 +2699,7 @@
                 <w:noProof/>
                 <w:webHidden/>
               </w:rPr>
-              <w:t>4</w:t>
+              <w:t>5</w:t>
             </w:r>
             <w:r>
               <w:rPr>
@@ -2483,7 +2722,7 @@
               <w:lang w:eastAsia="en-GB"/>
             </w:rPr>
           </w:pPr>
-          <w:hyperlink w:anchor="_Toc6946890" w:history="1">
+          <w:hyperlink w:anchor="_Toc6948416" w:history="1">
             <w:r>
               <w:rPr>
                 <w:rStyle w:val="Hyperlink"/>
@@ -2510,7 +2749,7 @@
                 <w:noProof/>
                 <w:webHidden/>
               </w:rPr>
-              <w:instrText xml:space="preserve"> PAGEREF _Toc6946890 \h </w:instrText>
+              <w:instrText xml:space="preserve"> PAGEREF _Toc6948416 \h </w:instrText>
             </w:r>
             <w:r>
               <w:rPr>
@@ -2530,7 +2769,7 @@
                 <w:noProof/>
                 <w:webHidden/>
               </w:rPr>
-              <w:t>5</w:t>
+              <w:t>6</w:t>
             </w:r>
             <w:r>
               <w:rPr>
@@ -2548,10 +2787,12 @@
               <w:tab w:val="right" w:leader="dot" w:pos="9016"/>
             </w:tabs>
             <w:rPr>
+              <w:rFonts w:eastAsiaTheme="minorEastAsia"/>
               <w:noProof/>
+              <w:lang w:eastAsia="en-GB"/>
             </w:rPr>
           </w:pPr>
-          <w:hyperlink w:anchor="_Toc6946891" w:history="1">
+          <w:hyperlink w:anchor="_Toc6948417" w:history="1">
             <w:r>
               <w:rPr>
                 <w:rStyle w:val="Hyperlink"/>
@@ -2578,7 +2819,7 @@
                 <w:noProof/>
                 <w:webHidden/>
               </w:rPr>
-              <w:instrText xml:space="preserve"> PAGEREF _Toc6946891 \h </w:instrText>
+              <w:instrText xml:space="preserve"> PAGEREF _Toc6948417 \h </w:instrText>
             </w:r>
             <w:r>
               <w:rPr>
@@ -2598,7 +2839,7 @@
                 <w:noProof/>
                 <w:webHidden/>
               </w:rPr>
-              <w:t>5</w:t>
+              <w:t>6</w:t>
             </w:r>
             <w:r>
               <w:rPr>
@@ -2616,10 +2857,12 @@
               <w:tab w:val="right" w:leader="dot" w:pos="9016"/>
             </w:tabs>
             <w:rPr>
+              <w:rFonts w:eastAsiaTheme="minorEastAsia"/>
               <w:noProof/>
+              <w:lang w:eastAsia="en-GB"/>
             </w:rPr>
           </w:pPr>
-          <w:hyperlink w:anchor="_Toc6946892" w:history="1">
+          <w:hyperlink w:anchor="_Toc6948418" w:history="1">
             <w:r>
               <w:rPr>
                 <w:rStyle w:val="Hyperlink"/>
@@ -2646,7 +2889,7 @@
                 <w:noProof/>
                 <w:webHidden/>
               </w:rPr>
-              <w:instrText xml:space="preserve"> PAGEREF _Toc6946892 \h </w:instrText>
+              <w:instrText xml:space="preserve"> PAGEREF _Toc6948418 \h </w:instrText>
             </w:r>
             <w:r>
               <w:rPr>
@@ -2666,7 +2909,7 @@
                 <w:noProof/>
                 <w:webHidden/>
               </w:rPr>
-              <w:t>5</w:t>
+              <w:t>6</w:t>
             </w:r>
             <w:r>
               <w:rPr>
@@ -2689,13 +2932,27 @@
               <w:lang w:eastAsia="en-GB"/>
             </w:rPr>
           </w:pPr>
-          <w:hyperlink w:anchor="_Toc6946893" w:history="1">
+          <w:hyperlink w:anchor="_Toc6948419" w:history="1">
             <w:r>
               <w:rPr>
                 <w:rStyle w:val="Hyperlink"/>
                 <w:noProof/>
               </w:rPr>
-              <w:t>References</w:t>
+              <w:t>Refe</w:t>
+            </w:r>
+            <w:r>
+              <w:rPr>
+                <w:rStyle w:val="Hyperlink"/>
+                <w:noProof/>
+              </w:rPr>
+              <w:t>r</w:t>
+            </w:r>
+            <w:r>
+              <w:rPr>
+                <w:rStyle w:val="Hyperlink"/>
+                <w:noProof/>
+              </w:rPr>
+              <w:t>ences</w:t>
             </w:r>
             <w:r>
               <w:rPr>
@@ -2716,7 +2973,7 @@
                 <w:noProof/>
                 <w:webHidden/>
               </w:rPr>
-              <w:instrText xml:space="preserve"> PAGEREF _Toc6946893 \h </w:instrText>
+              <w:instrText xml:space="preserve"> PAGEREF _Toc6948419 \h </w:instrText>
             </w:r>
             <w:r>
               <w:rPr>
@@ -2736,7 +2993,7 @@
                 <w:noProof/>
                 <w:webHidden/>
               </w:rPr>
-              <w:t>6</w:t>
+              <w:t>7</w:t>
             </w:r>
             <w:r>
               <w:rPr>
@@ -2768,7 +3025,7 @@
       <w:pPr>
         <w:pStyle w:val="Heading1"/>
       </w:pPr>
-      <w:bookmarkStart w:id="0" w:name="_Toc6946867"/>
+      <w:bookmarkStart w:id="0" w:name="_Toc6948390"/>
       <w:r>
         <w:lastRenderedPageBreak/>
         <w:t>Features</w:t>
@@ -2803,105 +3060,655 @@
       <w:pPr>
         <w:pStyle w:val="Heading2"/>
       </w:pPr>
+      <w:bookmarkStart w:id="1" w:name="_Toc6948391"/>
       <w:r>
         <w:t>Controls</w:t>
       </w:r>
-      <w:bookmarkStart w:id="1" w:name="_GoBack"/>
       <w:bookmarkEnd w:id="1"/>
     </w:p>
     <w:p>
       <w:pPr>
+        <w:pStyle w:val="Heading3"/>
+      </w:pPr>
+      <w:bookmarkStart w:id="2" w:name="_Toc6948392"/>
+      <w:r>
+        <w:t>Camera</w:t>
+      </w:r>
+      <w:bookmarkEnd w:id="2"/>
+    </w:p>
+    <w:p>
+      <w:r>
+        <w:t>The camera can be moved around the scene using the following controls.</w:t>
+      </w:r>
+    </w:p>
+    <w:p>
+      <w:pPr>
+        <w:pStyle w:val="ListParagraph"/>
+        <w:numPr>
+          <w:ilvl w:val="0"/>
+          <w:numId w:val="5"/>
+        </w:numPr>
+      </w:pPr>
+      <w:r>
+        <w:t>W – Move forward.</w:t>
+      </w:r>
+    </w:p>
+    <w:p>
+      <w:pPr>
+        <w:pStyle w:val="ListParagraph"/>
+        <w:numPr>
+          <w:ilvl w:val="0"/>
+          <w:numId w:val="5"/>
+        </w:numPr>
+      </w:pPr>
+      <w:r>
+        <w:t>S – Move backwards.</w:t>
+      </w:r>
+    </w:p>
+    <w:p>
+      <w:pPr>
+        <w:pStyle w:val="ListParagraph"/>
+        <w:numPr>
+          <w:ilvl w:val="0"/>
+          <w:numId w:val="5"/>
+        </w:numPr>
+      </w:pPr>
+      <w:r>
+        <w:t>A – Move left.</w:t>
+      </w:r>
+    </w:p>
+    <w:p>
+      <w:pPr>
+        <w:pStyle w:val="ListParagraph"/>
+        <w:numPr>
+          <w:ilvl w:val="0"/>
+          <w:numId w:val="5"/>
+        </w:numPr>
+      </w:pPr>
+      <w:r>
+        <w:t>D – Move Right</w:t>
+      </w:r>
+    </w:p>
+    <w:p>
+      <w:pPr>
+        <w:pStyle w:val="ListParagraph"/>
+        <w:numPr>
+          <w:ilvl w:val="0"/>
+          <w:numId w:val="5"/>
+        </w:numPr>
+      </w:pPr>
+      <w:r>
+        <w:t>Q – Move down.</w:t>
+      </w:r>
+    </w:p>
+    <w:p>
+      <w:pPr>
+        <w:pStyle w:val="ListParagraph"/>
+        <w:numPr>
+          <w:ilvl w:val="0"/>
+          <w:numId w:val="5"/>
+        </w:numPr>
+      </w:pPr>
+      <w:r>
+        <w:t>E – Move up.</w:t>
+      </w:r>
+    </w:p>
+    <w:p>
+      <w:pPr>
+        <w:pStyle w:val="ListParagraph"/>
+        <w:numPr>
+          <w:ilvl w:val="0"/>
+          <w:numId w:val="5"/>
+        </w:numPr>
+      </w:pPr>
+      <w:r>
+        <w:t>Spacebar – Toggle camera rotation via mouse/free mouse from screen boundaries.</w:t>
+      </w:r>
+    </w:p>
+    <w:p>
+      <w:pPr>
+        <w:pStyle w:val="ListParagraph"/>
+        <w:numPr>
+          <w:ilvl w:val="0"/>
+          <w:numId w:val="5"/>
+        </w:numPr>
+      </w:pPr>
+      <w:r>
+        <w:t>Up Arrow – Tilt up.</w:t>
+      </w:r>
+    </w:p>
+    <w:p>
+      <w:pPr>
+        <w:pStyle w:val="ListParagraph"/>
+        <w:numPr>
+          <w:ilvl w:val="0"/>
+          <w:numId w:val="5"/>
+        </w:numPr>
+      </w:pPr>
+      <w:r>
+        <w:t>Down Arrow – Tilt down.</w:t>
+      </w:r>
+    </w:p>
+    <w:p>
+      <w:pPr>
+        <w:pStyle w:val="ListParagraph"/>
+        <w:numPr>
+          <w:ilvl w:val="0"/>
+          <w:numId w:val="5"/>
+        </w:numPr>
+      </w:pPr>
+      <w:r>
+        <w:t>Left Arrow – Rotate left.</w:t>
+      </w:r>
+    </w:p>
+    <w:p>
+      <w:pPr>
+        <w:pStyle w:val="ListParagraph"/>
+        <w:numPr>
+          <w:ilvl w:val="0"/>
+          <w:numId w:val="5"/>
+        </w:numPr>
+      </w:pPr>
+      <w:r>
+        <w:t>Right Arrow – Rotate right.</w:t>
+      </w:r>
+    </w:p>
+    <w:p>
+      <w:pPr>
+        <w:pStyle w:val="ListParagraph"/>
+        <w:numPr>
+          <w:ilvl w:val="0"/>
+          <w:numId w:val="5"/>
+        </w:numPr>
+      </w:pPr>
+      <w:r>
+        <w:t>Mouse – Used to rotate the camera more freely around the scene. Can be toggle</w:t>
+      </w:r>
+      <w:r>
+        <w:t>d</w:t>
+      </w:r>
+      <w:r>
+        <w:t xml:space="preserve"> via Spacebar.</w:t>
+      </w:r>
+    </w:p>
+    <w:p>
+      <w:pPr>
+        <w:pStyle w:val="Heading3"/>
+      </w:pPr>
+      <w:bookmarkStart w:id="3" w:name="_Toc6948393"/>
+      <w:r>
+        <w:t>ImGui</w:t>
+      </w:r>
+      <w:bookmarkEnd w:id="3"/>
+    </w:p>
+    <w:p>
+      <w:r>
+        <w:t xml:space="preserve">The application has </w:t>
+      </w:r>
+      <w:r>
+        <w:t>a GUI integrated into which allows the user to alter specific values relating to the terrain in real-time rather than having to map</w:t>
+      </w:r>
+      <w:r>
+        <w:t xml:space="preserve"> specific function to certain keys.</w:t>
+      </w:r>
+    </w:p>
+    <w:p>
+      <w:pPr>
+        <w:jc w:val="center"/>
+      </w:pPr>
+      <w:r>
+        <w:rPr>
+          <w:noProof/>
+        </w:rPr>
+        <w:drawing>
+          <wp:inline distT="0" distB="0" distL="0" distR="0">
+            <wp:extent cx="2574936" cy="3384000"/>
+            <wp:effectExtent l="0" t="0" r="0" b="6985"/>
+            <wp:docPr id="1" name="Picture 1"/>
+            <wp:cNvGraphicFramePr>
+              <a:graphicFrameLocks xmlns:a="http://schemas.openxmlformats.org/drawingml/2006/main" noChangeAspect="1"/>
+            </wp:cNvGraphicFramePr>
+            <a:graphic xmlns:a="http://schemas.openxmlformats.org/drawingml/2006/main">
+              <a:graphicData uri="http://schemas.openxmlformats.org/drawingml/2006/picture">
+                <pic:pic xmlns:pic="http://schemas.openxmlformats.org/drawingml/2006/picture">
+                  <pic:nvPicPr>
+                    <pic:cNvPr id="1" name="ImGui_Menu.png"/>
+                    <pic:cNvPicPr/>
+                  </pic:nvPicPr>
+                  <pic:blipFill>
+                    <a:blip r:embed="rId11">
+                      <a:extLst>
+                        <a:ext uri="{28A0092B-C50C-407E-A947-70E740481C1C}">
+                          <a14:useLocalDpi xmlns:a14="http://schemas.microsoft.com/office/drawing/2010/main" val="0"/>
+                        </a:ext>
+                      </a:extLst>
+                    </a:blip>
+                    <a:stretch>
+                      <a:fillRect/>
+                    </a:stretch>
+                  </pic:blipFill>
+                  <pic:spPr>
+                    <a:xfrm>
+                      <a:off x="0" y="0"/>
+                      <a:ext cx="2574936" cy="3384000"/>
+                    </a:xfrm>
+                    <a:prstGeom prst="rect">
+                      <a:avLst/>
+                    </a:prstGeom>
+                  </pic:spPr>
+                </pic:pic>
+              </a:graphicData>
+            </a:graphic>
+          </wp:inline>
+        </w:drawing>
+      </w:r>
+    </w:p>
+    <w:p>
+      <w:r>
+        <w:t xml:space="preserve">When the user has the mouse unlocked from the centre of the screen, they </w:t>
+      </w:r>
+      <w:r>
+        <w:t>can</w:t>
+      </w:r>
+      <w:r>
+        <w:t xml:space="preserve"> interact with the above ImGui menu.</w:t>
+      </w:r>
+      <w:r>
+        <w:t xml:space="preserve"> As you can see, the menu is composed of many sections which relate to specific terrain altering functions. These functions are detailed below.</w:t>
+      </w:r>
+    </w:p>
+    <w:p>
+      <w:pPr>
         <w:pStyle w:val="Heading2"/>
       </w:pPr>
-      <w:bookmarkStart w:id="2" w:name="_Toc6946868"/>
+      <w:bookmarkStart w:id="4" w:name="_Toc6948394"/>
+      <w:r>
+        <w:lastRenderedPageBreak/>
+        <w:t>Basic Features</w:t>
+      </w:r>
+    </w:p>
+    <w:p>
+      <w:r>
+        <w:t>The ImGui menu show the current framerate of the application. This is useful as it really shows just how terrible that one function you wrote really was as you watch the framerate plummet.</w:t>
+      </w:r>
+    </w:p>
+    <w:p>
+      <w:r>
+        <w:t>It also has a “Wireframe mode” toggle which -as the name suggests- allows the user to see all the objects in the scene in their wireframe mode.</w:t>
+      </w:r>
+    </w:p>
+    <w:p>
+      <w:pPr>
+        <w:jc w:val="center"/>
+      </w:pPr>
+      <w:r>
+        <w:t>[WIREFRAME PICTURE]</w:t>
+      </w:r>
+    </w:p>
+    <w:p>
+      <w:r>
+        <w:t>The displacement value is a float that is passed into most -if not all- of the terrain altering functions to determine how much the terrain should be displaced by. This may have been a poor choice, as you can sometimes forget you set it to a high value when you begin experimenting with other features which start to cause bizarre results.</w:t>
+      </w:r>
+    </w:p>
+    <w:p>
+      <w:r>
+        <w:t>The button “Flat Plane” simply does as the name suggests, acting as a reset button it allows the user to revert the terrain back to its default flat state.</w:t>
+      </w:r>
+    </w:p>
+    <w:p>
+      <w:r>
+        <w:t xml:space="preserve">The button “Generate Height” was more of an introductory feature that kind of just stuck around. Very basic in that all it does is loop through the </w:t>
+      </w:r>
+      <w:r>
+        <w:t>terrain’s</w:t>
+      </w:r>
+      <w:r>
+        <w:t xml:space="preserve"> vertices array assigning random values to the y-position at each point.</w:t>
+      </w:r>
+    </w:p>
+    <w:p>
+      <w:pPr>
+        <w:jc w:val="center"/>
+      </w:pPr>
+      <w:r>
+        <w:t>[UGLY DEFAULT HEIGHT GENERATION PICTURE]</w:t>
+      </w:r>
+    </w:p>
+    <w:p>
+      <w:pPr>
+        <w:pStyle w:val="Heading2"/>
+      </w:pPr>
       <w:r>
         <w:t>Smoothing</w:t>
       </w:r>
-      <w:bookmarkEnd w:id="2"/>
+      <w:bookmarkEnd w:id="4"/>
+    </w:p>
+    <w:p>
+      <w:r>
+        <w:t>Following the “Simple terrain smoothing” blogpost, the Smoothing function again loops through the terrain’s vertices array checking the neighbours of each vertex and averages the value for the y-position.</w:t>
+      </w:r>
+    </w:p>
+    <w:p>
+      <w:pPr>
+        <w:ind w:firstLine="720"/>
+      </w:pPr>
+      <w:r>
+        <w:t>[BEFORE SMOOTHING PICTURE]</w:t>
+      </w:r>
+      <w:r>
+        <w:tab/>
+      </w:r>
+      <w:r>
+        <w:tab/>
+      </w:r>
+      <w:r>
+        <w:tab/>
+      </w:r>
+      <w:r>
+        <w:tab/>
+        <w:t>[AFTER SMOOTHING PICTURE]</w:t>
+      </w:r>
+    </w:p>
+    <w:p>
+      <w:r>
+        <w:t>Its current implementation could do with a bit of refinement, but I’ll cover this in the critical appraisal section.</w:t>
+      </w:r>
     </w:p>
     <w:p>
       <w:pPr>
         <w:pStyle w:val="Heading2"/>
       </w:pPr>
-      <w:bookmarkStart w:id="3" w:name="_Toc6946869"/>
+      <w:bookmarkStart w:id="5" w:name="_Toc6948395"/>
       <w:r>
         <w:t>Faulting</w:t>
       </w:r>
-      <w:bookmarkEnd w:id="3"/>
+      <w:bookmarkEnd w:id="5"/>
+    </w:p>
+    <w:p>
+      <w:r>
+        <w:t>The Faulting function utilises the fault line algorithm</w:t>
+      </w:r>
+      <w:r>
+        <w:t xml:space="preserve"> (as detailed </w:t>
+      </w:r>
+      <w:r>
+        <w:t xml:space="preserve">in </w:t>
+      </w:r>
+      <w:r>
+        <w:rPr>
+          <w:i/>
+        </w:rPr>
+        <w:t>The Fault Algorithm</w:t>
+      </w:r>
+      <w:r>
+        <w:t>)</w:t>
+      </w:r>
+      <w:r>
+        <w:t>. This works based on choosing two random points at each side of the plane, drawing a line between them and depending on what side of the line a vertex is, its position is either raised or lowered.</w:t>
+      </w:r>
+    </w:p>
+    <w:p>
+      <w:pPr>
+        <w:jc w:val="center"/>
+      </w:pPr>
+      <w:r>
+        <w:t>[FAULTING PICTURE]</w:t>
+      </w:r>
     </w:p>
     <w:p>
       <w:pPr>
         <w:pStyle w:val="Heading2"/>
       </w:pPr>
-      <w:bookmarkStart w:id="4" w:name="_Toc6946870"/>
+      <w:bookmarkStart w:id="6" w:name="_Toc6948396"/>
       <w:r>
         <w:t>Circle Algorithm</w:t>
       </w:r>
-      <w:bookmarkEnd w:id="4"/>
+      <w:bookmarkEnd w:id="6"/>
+    </w:p>
+    <w:p>
+      <w:r>
+        <w:t>Quite possibly my favourite function of the application. There are two variations of this function; a random circle algorithm and a refined circle algorithm which is used in the terrain picking function. The random circle algorithm loops one hundred times choosing random points on the plane to alter based on whether a vertex is within a circle of random radius around the random point.</w:t>
+      </w:r>
+    </w:p>
+    <w:p>
+      <w:pPr>
+        <w:jc w:val="center"/>
+      </w:pPr>
+      <w:r>
+        <w:t>[CIRCLE ALGORITHM PICTURE]</w:t>
+      </w:r>
     </w:p>
     <w:p>
       <w:pPr>
         <w:pStyle w:val="Heading2"/>
       </w:pPr>
-      <w:bookmarkStart w:id="5" w:name="_Toc6946871"/>
+      <w:bookmarkStart w:id="7" w:name="_Toc6948397"/>
       <w:r>
         <w:t>Midpoint Displacement</w:t>
       </w:r>
-      <w:bookmarkEnd w:id="5"/>
+      <w:bookmarkEnd w:id="7"/>
+    </w:p>
+    <w:p>
+      <w:r>
+        <w:t xml:space="preserve">The Midpoint Displacement function (as adapted from </w:t>
+      </w:r>
+      <w:r>
+        <w:rPr>
+          <w:i/>
+        </w:rPr>
+        <w:t>Terrain Generation with Midpoint Displacement</w:t>
+      </w:r>
+      <w:r>
+        <w:t>)</w:t>
+      </w:r>
+      <w:r>
+        <w:t xml:space="preserve"> alters the terrains height by getting the “corners” y-position value and set</w:t>
+      </w:r>
+      <w:r>
+        <w:t>ting</w:t>
+      </w:r>
+      <w:r>
+        <w:t xml:space="preserve"> the mid-point</w:t>
+      </w:r>
+      <w:r>
+        <w:t xml:space="preserve">s </w:t>
+      </w:r>
+      <w:r>
+        <w:t xml:space="preserve">y-value </w:t>
+      </w:r>
+      <w:r>
+        <w:t>of these two “corners”</w:t>
+      </w:r>
+      <w:r>
+        <w:t xml:space="preserve"> to be an average of </w:t>
+      </w:r>
+      <w:r>
+        <w:t>the two y-position values. This is the recursively done as it moves closer to the centre of the terrain.</w:t>
+      </w:r>
+    </w:p>
+    <w:p>
+      <w:r>
+        <w:lastRenderedPageBreak/>
+        <w:t xml:space="preserve">Note: The terrain </w:t>
+      </w:r>
+      <w:r>
+        <w:rPr>
+          <w:b/>
+          <w:u w:val="single"/>
+        </w:rPr>
+        <w:t>must</w:t>
+      </w:r>
+      <w:r>
+        <w:t xml:space="preserve"> be an odd value dimension for this function to work. E.g. 3, 5, 7, 9 etc.</w:t>
+      </w:r>
+    </w:p>
+    <w:p>
+      <w:pPr>
+        <w:jc w:val="center"/>
+      </w:pPr>
+      <w:r>
+        <w:t>[MIDPOINT DISPLACEMENT PICTURE]</w:t>
+      </w:r>
     </w:p>
     <w:p>
       <w:pPr>
         <w:pStyle w:val="Heading2"/>
       </w:pPr>
-      <w:bookmarkStart w:id="6" w:name="_Toc6946872"/>
+      <w:bookmarkStart w:id="8" w:name="_Toc6948398"/>
       <w:r>
         <w:t>Simplex Noise</w:t>
       </w:r>
-      <w:bookmarkEnd w:id="6"/>
+      <w:bookmarkEnd w:id="8"/>
+    </w:p>
+    <w:p>
+      <w:r>
+        <w:t xml:space="preserve">The Simplex Noise function (as detailed in </w:t>
+      </w:r>
+      <w:r>
+        <w:rPr>
+          <w:i/>
+        </w:rPr>
+        <w:t>Simplex Nosie Demystified</w:t>
+      </w:r>
+      <w:r>
+        <w:t>)</w:t>
+      </w:r>
+      <w:r>
+        <w:t xml:space="preserve"> utilises the simplex noise algorithm – a replacement </w:t>
+      </w:r>
+      <w:r>
+        <w:t>for Ken Perlin’s “Classic Perlin Noise” algorithm.</w:t>
+      </w:r>
+    </w:p>
+    <w:p>
+      <w:r>
+        <w:t>This is an improvement of Perlin’s Class Noise algorithm in that it is less computationally complex, scales to higher dimensions with less computational cost and has no noticeable directional artefacts.</w:t>
+      </w:r>
+    </w:p>
+    <w:p>
+      <w:r>
+        <w:t xml:space="preserve">It works by </w:t>
+      </w:r>
+      <w:r>
+        <w:t>sample an array for a gradient value that you use to displace the entire terrain as you displace it based on its position.</w:t>
+      </w:r>
+    </w:p>
+    <w:p>
+      <w:pPr>
+        <w:jc w:val="center"/>
+      </w:pPr>
+      <w:r>
+        <w:t>[SIMPLEX NOISE PICTURE]</w:t>
+      </w:r>
     </w:p>
     <w:p>
       <w:pPr>
         <w:pStyle w:val="Heading2"/>
       </w:pPr>
-      <w:bookmarkStart w:id="7" w:name="_Toc6946873"/>
+      <w:bookmarkStart w:id="9" w:name="_Toc6948399"/>
       <w:r>
         <w:t>Fractal Brownian Motion</w:t>
       </w:r>
-      <w:bookmarkEnd w:id="7"/>
+      <w:bookmarkEnd w:id="9"/>
+    </w:p>
+    <w:p>
+      <w:r>
+        <w:t>More of an extension of conventional noise function in that it would use something like Simplex Noise as a base (this application does) and merely repeats the noise function based on set values.</w:t>
+      </w:r>
+    </w:p>
+    <w:p>
+      <w:pPr>
+        <w:jc w:val="center"/>
+      </w:pPr>
+      <w:r>
+        <w:t>[</w:t>
+      </w:r>
+      <w:proofErr w:type="spellStart"/>
+      <w:r>
+        <w:t>fBM</w:t>
+      </w:r>
+      <w:proofErr w:type="spellEnd"/>
+      <w:r>
+        <w:t xml:space="preserve"> PICTURE]</w:t>
+      </w:r>
     </w:p>
     <w:p>
       <w:pPr>
         <w:pStyle w:val="Heading2"/>
       </w:pPr>
-      <w:bookmarkStart w:id="8" w:name="_Toc6946874"/>
+      <w:bookmarkStart w:id="10" w:name="_Toc6948400"/>
       <w:r>
         <w:t>Voronoi Regions</w:t>
       </w:r>
-      <w:bookmarkEnd w:id="8"/>
+      <w:bookmarkEnd w:id="10"/>
+    </w:p>
+    <w:p>
+      <w:r>
+        <w:t>Like the fault line algorithm, the Voronoi Regions function splits the terrain into sections. This works by picking random points on the terrain, deciding (based on nearest distance to these random points) which “region” these points belong to, and then finally displacing the height based on what region it is in.</w:t>
+      </w:r>
+    </w:p>
+    <w:p>
+      <w:pPr>
+        <w:jc w:val="center"/>
+      </w:pPr>
+      <w:r>
+        <w:t>[VORONOI PICTURE]</w:t>
+      </w:r>
     </w:p>
     <w:p>
       <w:pPr>
         <w:pStyle w:val="Heading2"/>
       </w:pPr>
-      <w:bookmarkStart w:id="9" w:name="_Toc6946875"/>
+      <w:bookmarkStart w:id="11" w:name="_Toc6948401"/>
       <w:r>
         <w:t>Terrain Picking</w:t>
       </w:r>
-      <w:bookmarkEnd w:id="9"/>
+      <w:bookmarkEnd w:id="11"/>
+    </w:p>
+    <w:p>
+      <w:r>
+        <w:t>Essentially, ray-casting. When it is enabled, and the user clicks on the terrain, the screen co-ordinates of the mouse are converted into world co-ordinates via calculating a directional vector from the cameras position to the terrain. Where this directional vector intersects the terrain, a check is done to see what specific vertices it is nearest to. For the vertices near this intersection point, the refined circle algorithm is used to displace them if they are near this point and in the radius of the circle in the algorithm.</w:t>
+      </w:r>
+    </w:p>
+    <w:p>
+      <w:pPr>
+        <w:jc w:val="center"/>
+      </w:pPr>
+      <w:r>
+        <w:t>[TERRAIN PICKING PICTURE]</w:t>
+      </w:r>
     </w:p>
     <w:p>
       <w:pPr>
         <w:pStyle w:val="Heading2"/>
+      </w:pPr>
+      <w:bookmarkStart w:id="12" w:name="_Toc6948402"/>
+      <w:r>
+        <w:t>L-Systems</w:t>
+      </w:r>
+      <w:bookmarkEnd w:id="12"/>
+    </w:p>
+    <w:p>
+      <w:r>
+        <w:t>Linden-Mayer systems or L-Systems are used to generate self-similar fractals. In this applications case, it generates a 2D river as it follows two specific rules</w:t>
+      </w:r>
+      <w:r>
+        <w:t>. The L-System could be better integrated with the terrain, but this will be explored in more detail in the Critical Appraisal section. Based on a starting character, some input rules and an interpreter to determine what should be done when coming across certain character (E.g. F means move forward), a variety of shapes can be made.</w:t>
+      </w:r>
+    </w:p>
+    <w:p>
+      <w:pPr>
+        <w:jc w:val="center"/>
         <w:rPr>
           <w:sz w:val="32"/>
           <w:szCs w:val="32"/>
         </w:rPr>
       </w:pPr>
-      <w:bookmarkStart w:id="10" w:name="_Toc6946876"/>
-      <w:r>
-        <w:t>L-Systems</w:t>
-      </w:r>
-      <w:bookmarkEnd w:id="10"/>
+      <w:r>
+        <w:t>[L-SYSTEM PICTURE]</w:t>
+      </w:r>
+      <w:bookmarkStart w:id="13" w:name="_GoBack"/>
+      <w:bookmarkEnd w:id="13"/>
       <w:r>
         <w:br w:type="page"/>
       </w:r>
@@ -2910,12 +3717,12 @@
       <w:pPr>
         <w:pStyle w:val="Heading1"/>
       </w:pPr>
-      <w:bookmarkStart w:id="11" w:name="_Toc6946877"/>
+      <w:bookmarkStart w:id="14" w:name="_Toc6948403"/>
       <w:r>
         <w:lastRenderedPageBreak/>
         <w:t>Organisation</w:t>
       </w:r>
-      <w:bookmarkEnd w:id="11"/>
+      <w:bookmarkEnd w:id="14"/>
     </w:p>
     <w:p>
       <w:pPr>
@@ -2933,51 +3740,51 @@
       <w:pPr>
         <w:pStyle w:val="Heading2"/>
       </w:pPr>
-      <w:bookmarkStart w:id="12" w:name="_Toc6946878"/>
+      <w:bookmarkStart w:id="15" w:name="_Toc6948404"/>
       <w:r>
         <w:t>Terrain</w:t>
       </w:r>
-      <w:bookmarkEnd w:id="12"/>
+      <w:bookmarkEnd w:id="15"/>
     </w:p>
     <w:p>
       <w:pPr>
         <w:pStyle w:val="Heading2"/>
       </w:pPr>
-      <w:bookmarkStart w:id="13" w:name="_Toc6946879"/>
+      <w:bookmarkStart w:id="16" w:name="_Toc6948405"/>
       <w:r>
         <w:t>L-System</w:t>
       </w:r>
-      <w:bookmarkEnd w:id="13"/>
+      <w:bookmarkEnd w:id="16"/>
     </w:p>
     <w:p>
       <w:pPr>
         <w:pStyle w:val="Heading2"/>
       </w:pPr>
-      <w:bookmarkStart w:id="14" w:name="_Toc6946880"/>
+      <w:bookmarkStart w:id="17" w:name="_Toc6948406"/>
       <w:r>
         <w:t>Sizeable Quad</w:t>
       </w:r>
-      <w:bookmarkEnd w:id="14"/>
+      <w:bookmarkEnd w:id="17"/>
     </w:p>
     <w:p>
       <w:pPr>
         <w:pStyle w:val="Heading2"/>
       </w:pPr>
-      <w:bookmarkStart w:id="15" w:name="_Toc6946881"/>
+      <w:bookmarkStart w:id="18" w:name="_Toc6948407"/>
       <w:r>
         <w:t>Simplex Noise</w:t>
       </w:r>
-      <w:bookmarkEnd w:id="15"/>
+      <w:bookmarkEnd w:id="18"/>
     </w:p>
     <w:p>
       <w:pPr>
         <w:pStyle w:val="Heading2"/>
       </w:pPr>
-      <w:bookmarkStart w:id="16" w:name="_Toc6946882"/>
+      <w:bookmarkStart w:id="19" w:name="_Toc6948408"/>
       <w:r>
         <w:t>Terrain Shader</w:t>
       </w:r>
-      <w:bookmarkEnd w:id="16"/>
+      <w:bookmarkEnd w:id="19"/>
     </w:p>
     <w:p>
       <w:pPr>
@@ -2987,11 +3794,11 @@
           <w:szCs w:val="32"/>
         </w:rPr>
       </w:pPr>
-      <w:bookmarkStart w:id="17" w:name="_Toc6946883"/>
+      <w:bookmarkStart w:id="20" w:name="_Toc6948409"/>
       <w:r>
         <w:t>Manipulation Shader</w:t>
       </w:r>
-      <w:bookmarkEnd w:id="17"/>
+      <w:bookmarkEnd w:id="20"/>
       <w:r>
         <w:br w:type="page"/>
       </w:r>
@@ -3000,12 +3807,12 @@
       <w:pPr>
         <w:pStyle w:val="Heading1"/>
       </w:pPr>
-      <w:bookmarkStart w:id="18" w:name="_Toc6946884"/>
+      <w:bookmarkStart w:id="21" w:name="_Toc6948410"/>
       <w:r>
         <w:lastRenderedPageBreak/>
         <w:t>Critical Appraisal</w:t>
       </w:r>
-      <w:bookmarkEnd w:id="18"/>
+      <w:bookmarkEnd w:id="21"/>
     </w:p>
     <w:p>
       <w:pPr>
@@ -3023,11 +3830,11 @@
       <w:pPr>
         <w:pStyle w:val="Heading2"/>
       </w:pPr>
-      <w:bookmarkStart w:id="19" w:name="_Toc6946885"/>
+      <w:bookmarkStart w:id="22" w:name="_Toc6948411"/>
       <w:r>
         <w:t>Terrain Class</w:t>
       </w:r>
-      <w:bookmarkEnd w:id="19"/>
+      <w:bookmarkEnd w:id="22"/>
     </w:p>
     <w:p>
       <w:r>
@@ -3038,11 +3845,11 @@
       <w:pPr>
         <w:pStyle w:val="Heading2"/>
       </w:pPr>
-      <w:bookmarkStart w:id="20" w:name="_Toc6946886"/>
+      <w:bookmarkStart w:id="23" w:name="_Toc6948412"/>
       <w:r>
         <w:t>L-System</w:t>
       </w:r>
-      <w:bookmarkEnd w:id="20"/>
+      <w:bookmarkEnd w:id="23"/>
     </w:p>
     <w:p>
       <w:r>
@@ -3053,11 +3860,11 @@
       <w:pPr>
         <w:pStyle w:val="Heading2"/>
       </w:pPr>
-      <w:bookmarkStart w:id="21" w:name="_Toc6946887"/>
+      <w:bookmarkStart w:id="24" w:name="_Toc6948413"/>
       <w:r>
         <w:t>Tessellation</w:t>
       </w:r>
-      <w:bookmarkEnd w:id="21"/>
+      <w:bookmarkEnd w:id="24"/>
     </w:p>
     <w:p>
       <w:r>
@@ -3068,11 +3875,11 @@
       <w:pPr>
         <w:pStyle w:val="Heading2"/>
       </w:pPr>
-      <w:bookmarkStart w:id="22" w:name="_Toc6946888"/>
+      <w:bookmarkStart w:id="25" w:name="_Toc6948414"/>
       <w:r>
         <w:t>Overall</w:t>
       </w:r>
-      <w:bookmarkEnd w:id="22"/>
+      <w:bookmarkEnd w:id="25"/>
     </w:p>
     <w:p>
       <w:r>
@@ -3083,11 +3890,11 @@
       <w:pPr>
         <w:pStyle w:val="Heading2"/>
       </w:pPr>
-      <w:bookmarkStart w:id="23" w:name="_Toc6946889"/>
+      <w:bookmarkStart w:id="26" w:name="_Toc6948415"/>
       <w:r>
         <w:t>Changes</w:t>
       </w:r>
-      <w:bookmarkEnd w:id="23"/>
+      <w:bookmarkEnd w:id="26"/>
     </w:p>
     <w:p>
       <w:r>
@@ -3101,12 +3908,12 @@
       <w:pPr>
         <w:pStyle w:val="Heading1"/>
       </w:pPr>
-      <w:bookmarkStart w:id="24" w:name="_Toc6946890"/>
+      <w:bookmarkStart w:id="27" w:name="_Toc6948416"/>
       <w:r>
         <w:lastRenderedPageBreak/>
         <w:t>Reflection</w:t>
       </w:r>
-      <w:bookmarkEnd w:id="24"/>
+      <w:bookmarkEnd w:id="27"/>
     </w:p>
     <w:p>
       <w:pPr>
@@ -3124,21 +3931,21 @@
       <w:pPr>
         <w:pStyle w:val="Heading2"/>
       </w:pPr>
-      <w:bookmarkStart w:id="25" w:name="_Toc6946891"/>
+      <w:bookmarkStart w:id="28" w:name="_Toc6948417"/>
       <w:r>
         <w:t>Topics</w:t>
       </w:r>
-      <w:bookmarkEnd w:id="25"/>
+      <w:bookmarkEnd w:id="28"/>
     </w:p>
     <w:p>
       <w:pPr>
         <w:pStyle w:val="Heading2"/>
       </w:pPr>
-      <w:bookmarkStart w:id="26" w:name="_Toc6946892"/>
+      <w:bookmarkStart w:id="29" w:name="_Toc6948418"/>
       <w:r>
         <w:t>Further/Alternative Applications</w:t>
       </w:r>
-      <w:bookmarkEnd w:id="26"/>
+      <w:bookmarkEnd w:id="29"/>
     </w:p>
     <w:p>
       <w:pPr>
@@ -3156,176 +3963,81 @@
       <w:pPr>
         <w:pStyle w:val="Heading1"/>
       </w:pPr>
-      <w:bookmarkStart w:id="27" w:name="_Toc6946893"/>
+      <w:bookmarkStart w:id="30" w:name="_Toc6948419"/>
       <w:r>
         <w:lastRenderedPageBreak/>
         <w:t>References</w:t>
       </w:r>
-      <w:bookmarkEnd w:id="27"/>
-    </w:p>
-    <w:p>
-      <w:pPr>
-        <w:rPr>
-          <w:sz w:val="20"/>
-        </w:rPr>
-      </w:pPr>
-      <w:r>
-        <w:rPr>
-          <w:sz w:val="20"/>
-        </w:rPr>
-        <w:t>Nic</w:t>
-      </w:r>
-      <w:r>
-        <w:rPr>
-          <w:sz w:val="20"/>
-        </w:rPr>
-        <w:t xml:space="preserve">. </w:t>
-      </w:r>
-      <w:r>
-        <w:rPr>
-          <w:sz w:val="20"/>
-        </w:rPr>
-        <w:t>2013</w:t>
-      </w:r>
-      <w:r>
-        <w:rPr>
-          <w:sz w:val="20"/>
-        </w:rPr>
-        <w:t xml:space="preserve">. </w:t>
-      </w:r>
-      <w:r>
-        <w:rPr>
-          <w:sz w:val="20"/>
-        </w:rPr>
-        <w:t>Simple terrain smoothing</w:t>
-      </w:r>
-      <w:r>
-        <w:rPr>
-          <w:sz w:val="20"/>
-        </w:rPr>
-        <w:t>. [ONLINE] Available at:</w:t>
-      </w:r>
-    </w:p>
-    <w:p>
-      <w:pPr>
-        <w:rPr>
-          <w:sz w:val="20"/>
-        </w:rPr>
-      </w:pPr>
-      <w:hyperlink r:id="rId11" w:history="1">
-        <w:r>
-          <w:rPr>
-            <w:rStyle w:val="Hyperlink"/>
-            <w:sz w:val="20"/>
-          </w:rPr>
-          <w:t>http://nic-gamedev.blogspot.com/2013/02/simple-terrain-smoothing.html</w:t>
-        </w:r>
-      </w:hyperlink>
-      <w:r>
-        <w:rPr>
-          <w:sz w:val="20"/>
-        </w:rPr>
-        <w:t xml:space="preserve"> [Accessed </w:t>
-      </w:r>
-      <w:r>
-        <w:rPr>
-          <w:sz w:val="20"/>
-        </w:rPr>
-        <w:t>23</w:t>
-      </w:r>
-      <w:r>
-        <w:rPr>
-          <w:sz w:val="20"/>
-        </w:rPr>
-        <w:t>/04/2019]</w:t>
-      </w:r>
-    </w:p>
-    <w:p>
-      <w:pPr>
-        <w:rPr>
-          <w:sz w:val="20"/>
-        </w:rPr>
-      </w:pPr>
-      <w:r>
-        <w:rPr>
-          <w:sz w:val="20"/>
-        </w:rPr>
-        <w:t xml:space="preserve">Antonio </w:t>
+      <w:bookmarkEnd w:id="30"/>
+    </w:p>
+    <w:p>
+      <w:pPr>
+        <w:rPr>
+          <w:sz w:val="20"/>
+          <w:szCs w:val="20"/>
+        </w:rPr>
+      </w:pPr>
+      <w:r>
+        <w:rPr>
+          <w:sz w:val="20"/>
+          <w:szCs w:val="20"/>
+        </w:rPr>
+        <w:t xml:space="preserve">Elias </w:t>
       </w:r>
       <w:proofErr w:type="spellStart"/>
       <w:r>
         <w:rPr>
           <w:sz w:val="20"/>
-        </w:rPr>
-        <w:t>Ramires</w:t>
+          <w:szCs w:val="20"/>
+        </w:rPr>
+        <w:t>Daler</w:t>
       </w:r>
       <w:proofErr w:type="spellEnd"/>
       <w:r>
         <w:rPr>
           <w:sz w:val="20"/>
-        </w:rPr>
-        <w:t xml:space="preserve"> Fernandes. 2019. The Fault Algorithm. [ONLINE] Available at:</w:t>
-      </w:r>
-    </w:p>
-    <w:p>
-      <w:pPr>
-        <w:rPr>
-          <w:sz w:val="20"/>
-        </w:rPr>
-      </w:pPr>
+          <w:szCs w:val="20"/>
+        </w:rPr>
+        <w:t xml:space="preserve">. 2019. Dear ImGui: Bloat-free Immediate Mode Graphical User interface for C++ with minimal dependencies. [ONLINE] Available at: </w:t>
+      </w:r>
       <w:hyperlink r:id="rId12" w:history="1">
         <w:r>
           <w:rPr>
             <w:rStyle w:val="Hyperlink"/>
             <w:sz w:val="20"/>
+            <w:szCs w:val="20"/>
           </w:rPr>
-          <w:t>http://www.lighthouse3d.com/opengl/terrain/index.php?fault</w:t>
+          <w:t>https://github.com/ocornut/imgui</w:t>
         </w:r>
       </w:hyperlink>
       <w:r>
         <w:rPr>
           <w:sz w:val="20"/>
-        </w:rPr>
-        <w:t xml:space="preserve"> </w:t>
-      </w:r>
-      <w:r>
-        <w:rPr>
-          <w:sz w:val="20"/>
-        </w:rPr>
-        <w:t>[Accessed 23/04/2019]</w:t>
-      </w:r>
-    </w:p>
-    <w:p>
-      <w:pPr>
-        <w:rPr>
-          <w:sz w:val="20"/>
-        </w:rPr>
-      </w:pPr>
-      <w:r>
-        <w:rPr>
-          <w:sz w:val="20"/>
-        </w:rPr>
-        <w:t xml:space="preserve">Steve </w:t>
-      </w:r>
-      <w:proofErr w:type="spellStart"/>
-      <w:r>
-        <w:rPr>
-          <w:sz w:val="20"/>
-        </w:rPr>
-        <w:t>Losh</w:t>
-      </w:r>
-      <w:proofErr w:type="spellEnd"/>
-      <w:r>
-        <w:rPr>
-          <w:sz w:val="20"/>
-        </w:rPr>
-        <w:t>. 2016. Terrain Generation with Midpoint Displacement. [ONLINE] Available at:</w:t>
-      </w:r>
-    </w:p>
-    <w:p>
-      <w:pPr>
-        <w:rPr>
-          <w:sz w:val="20"/>
+          <w:szCs w:val="20"/>
+        </w:rPr>
+        <w:t xml:space="preserve"> [Accessed 23/04/2019]</w:t>
+      </w:r>
+    </w:p>
+    <w:p>
+      <w:pPr>
+        <w:rPr>
+          <w:sz w:val="20"/>
+          <w:szCs w:val="20"/>
+        </w:rPr>
+      </w:pPr>
+      <w:r>
+        <w:rPr>
+          <w:sz w:val="20"/>
+          <w:szCs w:val="20"/>
+        </w:rPr>
+        <w:t>Nic. 2013. Simple terrain smoothing. [ONLINE] Available at:</w:t>
+      </w:r>
+    </w:p>
+    <w:p>
+      <w:pPr>
+        <w:rPr>
+          <w:sz w:val="20"/>
+          <w:szCs w:val="20"/>
         </w:rPr>
       </w:pPr>
       <w:hyperlink r:id="rId13" w:history="1">
@@ -3333,54 +4045,55 @@
           <w:rPr>
             <w:rStyle w:val="Hyperlink"/>
             <w:sz w:val="20"/>
+            <w:szCs w:val="20"/>
           </w:rPr>
-          <w:t>http://stevelosh.com/blog/2016/02/midpoint-displacement/</w:t>
+          <w:t>http://nic-gamedev.blogspot.com/2013/02/simple-terrain-smoothing.html</w:t>
         </w:r>
       </w:hyperlink>
       <w:r>
         <w:rPr>
           <w:sz w:val="20"/>
-        </w:rPr>
-        <w:t xml:space="preserve"> </w:t>
-      </w:r>
-      <w:r>
-        <w:rPr>
-          <w:sz w:val="20"/>
-        </w:rPr>
-        <w:t>[Accessed 23/04/2019]</w:t>
-      </w:r>
-    </w:p>
-    <w:p>
-      <w:pPr>
-        <w:rPr>
-          <w:sz w:val="20"/>
-        </w:rPr>
-      </w:pPr>
-      <w:r>
-        <w:rPr>
-          <w:sz w:val="20"/>
-        </w:rPr>
-        <w:t xml:space="preserve">Stefan </w:t>
+          <w:szCs w:val="20"/>
+        </w:rPr>
+        <w:t xml:space="preserve"> [Accessed 23/04/2019]</w:t>
+      </w:r>
+    </w:p>
+    <w:p>
+      <w:pPr>
+        <w:rPr>
+          <w:sz w:val="20"/>
+          <w:szCs w:val="20"/>
+        </w:rPr>
+      </w:pPr>
+      <w:r>
+        <w:rPr>
+          <w:sz w:val="20"/>
+          <w:szCs w:val="20"/>
+        </w:rPr>
+        <w:t xml:space="preserve">Antonio </w:t>
       </w:r>
       <w:proofErr w:type="spellStart"/>
       <w:r>
         <w:rPr>
           <w:sz w:val="20"/>
-        </w:rPr>
-        <w:t>Gustavson</w:t>
+          <w:szCs w:val="20"/>
+        </w:rPr>
+        <w:t>Ramires</w:t>
       </w:r>
       <w:proofErr w:type="spellEnd"/>
       <w:r>
         <w:rPr>
           <w:sz w:val="20"/>
-        </w:rPr>
-        <w:t>. 2005. Simplex noise demystified. [ONLINE] Available at:</w:t>
-      </w:r>
-    </w:p>
-    <w:p>
-      <w:pPr>
-        <w:rPr>
-          <w:sz w:val="20"/>
+          <w:szCs w:val="20"/>
+        </w:rPr>
+        <w:t xml:space="preserve"> Fernandes. 2019. The Fault Algorithm. [ONLINE] Available at:</w:t>
+      </w:r>
+    </w:p>
+    <w:p>
+      <w:pPr>
+        <w:rPr>
+          <w:sz w:val="20"/>
+          <w:szCs w:val="20"/>
         </w:rPr>
       </w:pPr>
       <w:hyperlink r:id="rId14" w:history="1">
@@ -3388,40 +4101,55 @@
           <w:rPr>
             <w:rStyle w:val="Hyperlink"/>
             <w:sz w:val="20"/>
+            <w:szCs w:val="20"/>
           </w:rPr>
-          <w:t>http://staffwww.itn.liu.se/~stegu/simplexnoise/simplexnoise.pdf</w:t>
+          <w:t>http://www.lighthouse3d.com/opengl/terrain/index.php?fault</w:t>
         </w:r>
       </w:hyperlink>
       <w:r>
         <w:rPr>
           <w:sz w:val="20"/>
-        </w:rPr>
-        <w:t xml:space="preserve"> </w:t>
-      </w:r>
-      <w:r>
-        <w:rPr>
-          <w:sz w:val="20"/>
-        </w:rPr>
-        <w:t>[Accessed 23/04/2019]</w:t>
-      </w:r>
-    </w:p>
-    <w:p>
-      <w:pPr>
-        <w:rPr>
-          <w:sz w:val="20"/>
-        </w:rPr>
-      </w:pPr>
-      <w:r>
-        <w:rPr>
-          <w:sz w:val="20"/>
-        </w:rPr>
-        <w:t>Patricio Gonzalez Vivo &amp; Jen Lowe. 2015. Fractal Brownian Motion. [ONLINE] Available at:</w:t>
-      </w:r>
-    </w:p>
-    <w:p>
-      <w:pPr>
-        <w:rPr>
-          <w:sz w:val="20"/>
+          <w:szCs w:val="20"/>
+        </w:rPr>
+        <w:t xml:space="preserve"> [Accessed 23/04/2019]</w:t>
+      </w:r>
+    </w:p>
+    <w:p>
+      <w:pPr>
+        <w:rPr>
+          <w:sz w:val="20"/>
+          <w:szCs w:val="20"/>
+        </w:rPr>
+      </w:pPr>
+      <w:r>
+        <w:rPr>
+          <w:sz w:val="20"/>
+          <w:szCs w:val="20"/>
+        </w:rPr>
+        <w:t xml:space="preserve">Steve </w:t>
+      </w:r>
+      <w:proofErr w:type="spellStart"/>
+      <w:r>
+        <w:rPr>
+          <w:sz w:val="20"/>
+          <w:szCs w:val="20"/>
+        </w:rPr>
+        <w:t>Losh</w:t>
+      </w:r>
+      <w:proofErr w:type="spellEnd"/>
+      <w:r>
+        <w:rPr>
+          <w:sz w:val="20"/>
+          <w:szCs w:val="20"/>
+        </w:rPr>
+        <w:t>. 2016. Terrain Generation with Midpoint Displacement. [ONLINE] Available at:</w:t>
+      </w:r>
+    </w:p>
+    <w:p>
+      <w:pPr>
+        <w:rPr>
+          <w:sz w:val="20"/>
+          <w:szCs w:val="20"/>
         </w:rPr>
       </w:pPr>
       <w:hyperlink r:id="rId15" w:history="1">
@@ -3429,40 +4157,55 @@
           <w:rPr>
             <w:rStyle w:val="Hyperlink"/>
             <w:sz w:val="20"/>
+            <w:szCs w:val="20"/>
           </w:rPr>
-          <w:t>https://thebookofshaders.com/13/</w:t>
+          <w:t>http://stevelosh.com/blog/2016/02/midpoint-displacement/</w:t>
         </w:r>
       </w:hyperlink>
       <w:r>
         <w:rPr>
           <w:sz w:val="20"/>
-        </w:rPr>
-        <w:t xml:space="preserve"> </w:t>
-      </w:r>
-      <w:r>
-        <w:rPr>
-          <w:sz w:val="20"/>
-        </w:rPr>
-        <w:t>[Accessed 23/04/2019]</w:t>
-      </w:r>
-    </w:p>
-    <w:p>
-      <w:pPr>
-        <w:rPr>
-          <w:sz w:val="20"/>
-        </w:rPr>
-      </w:pPr>
-      <w:r>
-        <w:rPr>
-          <w:sz w:val="20"/>
-        </w:rPr>
-        <w:t>Glare Technologies. 2019. Advanced Fractional Brownian Motion Noise. [ONLINE] Available at:</w:t>
-      </w:r>
-    </w:p>
-    <w:p>
-      <w:pPr>
-        <w:rPr>
-          <w:sz w:val="20"/>
+          <w:szCs w:val="20"/>
+        </w:rPr>
+        <w:t xml:space="preserve"> [Accessed 23/04/2019]</w:t>
+      </w:r>
+    </w:p>
+    <w:p>
+      <w:pPr>
+        <w:rPr>
+          <w:sz w:val="20"/>
+          <w:szCs w:val="20"/>
+        </w:rPr>
+      </w:pPr>
+      <w:r>
+        <w:rPr>
+          <w:sz w:val="20"/>
+          <w:szCs w:val="20"/>
+        </w:rPr>
+        <w:t xml:space="preserve">Stefan </w:t>
+      </w:r>
+      <w:proofErr w:type="spellStart"/>
+      <w:r>
+        <w:rPr>
+          <w:sz w:val="20"/>
+          <w:szCs w:val="20"/>
+        </w:rPr>
+        <w:t>Gustavson</w:t>
+      </w:r>
+      <w:proofErr w:type="spellEnd"/>
+      <w:r>
+        <w:rPr>
+          <w:sz w:val="20"/>
+          <w:szCs w:val="20"/>
+        </w:rPr>
+        <w:t>. 2005. Simplex noise demystified. [ONLINE] Available at:</w:t>
+      </w:r>
+    </w:p>
+    <w:p>
+      <w:pPr>
+        <w:rPr>
+          <w:sz w:val="20"/>
+          <w:szCs w:val="20"/>
         </w:rPr>
       </w:pPr>
       <w:hyperlink r:id="rId16" w:history="1">
@@ -3470,94 +4213,79 @@
           <w:rPr>
             <w:rStyle w:val="Hyperlink"/>
             <w:sz w:val="20"/>
+            <w:szCs w:val="20"/>
           </w:rPr>
-          <w:t>https://www.indigorenderer.com/indigo-technical-reference/indigo-shader-language-reference/built-functions-%E2%80%93-procedural-noise-fun-0</w:t>
+          <w:t>http://staffwww.itn.liu.se/~stegu/simplexnoise/simplexnoise.pdf</w:t>
         </w:r>
       </w:hyperlink>
       <w:r>
         <w:rPr>
           <w:sz w:val="20"/>
-        </w:rPr>
-        <w:t xml:space="preserve"> </w:t>
-      </w:r>
-      <w:r>
-        <w:rPr>
-          <w:sz w:val="20"/>
-        </w:rPr>
-        <w:t>[Accessed 23/04/2019]</w:t>
-      </w:r>
-    </w:p>
-    <w:p>
-      <w:pPr>
-        <w:rPr>
-          <w:sz w:val="20"/>
-        </w:rPr>
-      </w:pPr>
-      <w:r>
-        <w:rPr>
-          <w:sz w:val="20"/>
-        </w:rPr>
-        <w:t xml:space="preserve">Matej </w:t>
-      </w:r>
-      <w:proofErr w:type="spellStart"/>
-      <w:r>
-        <w:rPr>
-          <w:sz w:val="20"/>
-        </w:rPr>
-        <w:t>Zabsky</w:t>
-      </w:r>
-      <w:proofErr w:type="spellEnd"/>
-      <w:r>
-        <w:rPr>
-          <w:sz w:val="20"/>
-        </w:rPr>
-        <w:t xml:space="preserve">. 2016. Procedural Terrain with Ridged Fractal Noise. [ONLINE] Available at: </w:t>
-      </w:r>
+          <w:szCs w:val="20"/>
+        </w:rPr>
+        <w:t xml:space="preserve"> [Accessed 23/04/2019]</w:t>
+      </w:r>
+    </w:p>
+    <w:p>
+      <w:pPr>
+        <w:rPr>
+          <w:sz w:val="20"/>
+          <w:szCs w:val="20"/>
+        </w:rPr>
+      </w:pPr>
+      <w:r>
+        <w:rPr>
+          <w:sz w:val="20"/>
+          <w:szCs w:val="20"/>
+        </w:rPr>
+        <w:t>Patricio Gonzalez Vivo &amp; Jen Lowe. 2015. Fractal Brownian Motion. [ONLINE] Available at:</w:t>
+      </w:r>
+    </w:p>
+    <w:p>
+      <w:pPr>
+        <w:rPr>
+          <w:sz w:val="20"/>
+          <w:szCs w:val="20"/>
+        </w:rPr>
+      </w:pPr>
       <w:hyperlink r:id="rId17" w:history="1">
         <w:r>
           <w:rPr>
             <w:rStyle w:val="Hyperlink"/>
             <w:sz w:val="20"/>
+            <w:szCs w:val="20"/>
           </w:rPr>
-          <w:t>https://stackoverflow.com/questions/36796829/procedural-terrain-with-ridged-fractal-noise</w:t>
+          <w:t>https://thebookofshaders.com/13/</w:t>
         </w:r>
       </w:hyperlink>
       <w:r>
         <w:rPr>
           <w:sz w:val="20"/>
-        </w:rPr>
-        <w:t xml:space="preserve"> </w:t>
-      </w:r>
-      <w:r>
-        <w:rPr>
-          <w:sz w:val="20"/>
-        </w:rPr>
-        <w:t>[Accessed 23/04/2019]</w:t>
-      </w:r>
-    </w:p>
-    <w:p>
-      <w:pPr>
-        <w:rPr>
-          <w:sz w:val="20"/>
-        </w:rPr>
-      </w:pPr>
-      <w:r>
-        <w:rPr>
-          <w:sz w:val="20"/>
-        </w:rPr>
-        <w:t xml:space="preserve">Red Blob Games. 2016. Making maps with noise functions. [ONLINE] Available </w:t>
-      </w:r>
-      <w:r>
-        <w:rPr>
-          <w:sz w:val="20"/>
-        </w:rPr>
-        <w:t>at:</w:t>
-      </w:r>
-    </w:p>
-    <w:p>
-      <w:pPr>
-        <w:rPr>
-          <w:sz w:val="20"/>
+          <w:szCs w:val="20"/>
+        </w:rPr>
+        <w:t xml:space="preserve"> [Accessed 23/04/2019]</w:t>
+      </w:r>
+    </w:p>
+    <w:p>
+      <w:pPr>
+        <w:rPr>
+          <w:sz w:val="20"/>
+          <w:szCs w:val="20"/>
+        </w:rPr>
+      </w:pPr>
+      <w:r>
+        <w:rPr>
+          <w:sz w:val="20"/>
+          <w:szCs w:val="20"/>
+        </w:rPr>
+        <w:t>Glare Technologies. 2019. Advanced Fractional Brownian Motion Noise. [ONLINE] Available at:</w:t>
+      </w:r>
+    </w:p>
+    <w:p>
+      <w:pPr>
+        <w:rPr>
+          <w:sz w:val="20"/>
+          <w:szCs w:val="20"/>
         </w:rPr>
       </w:pPr>
       <w:hyperlink r:id="rId18" w:history="1">
@@ -3565,446 +4293,485 @@
           <w:rPr>
             <w:rStyle w:val="Hyperlink"/>
             <w:sz w:val="20"/>
+            <w:szCs w:val="20"/>
           </w:rPr>
-          <w:t>https://www.redblobgames.com/maps/terrain-from-noise/</w:t>
+          <w:t>https://www.indigorenderer.com/indigo-technical-reference/indigo-shader-language-reference/built-functions-%E2%80%93-procedural-noise-fun-0</w:t>
         </w:r>
       </w:hyperlink>
       <w:r>
         <w:rPr>
           <w:sz w:val="20"/>
-        </w:rPr>
-        <w:t xml:space="preserve"> </w:t>
-      </w:r>
-      <w:r>
-        <w:rPr>
-          <w:sz w:val="20"/>
-        </w:rPr>
-        <w:t>[Accessed 23/04/2019]</w:t>
-      </w:r>
-    </w:p>
-    <w:p>
-      <w:pPr>
-        <w:rPr>
-          <w:sz w:val="20"/>
-        </w:rPr>
-      </w:pPr>
-      <w:r>
-        <w:rPr>
-          <w:sz w:val="20"/>
-        </w:rPr>
-        <w:t xml:space="preserve">Paul Bourke. 1989. Efficient Triangulation Algorithm Suitable for Terrain Modelling. [ONLINE] Available at: </w:t>
+          <w:szCs w:val="20"/>
+        </w:rPr>
+        <w:t xml:space="preserve"> [Accessed 23/04/2019]</w:t>
+      </w:r>
+    </w:p>
+    <w:p>
+      <w:pPr>
+        <w:rPr>
+          <w:sz w:val="20"/>
+          <w:szCs w:val="20"/>
+        </w:rPr>
+      </w:pPr>
+      <w:r>
+        <w:rPr>
+          <w:sz w:val="20"/>
+          <w:szCs w:val="20"/>
+        </w:rPr>
+        <w:t xml:space="preserve">Matej </w:t>
+      </w:r>
+      <w:proofErr w:type="spellStart"/>
+      <w:r>
+        <w:rPr>
+          <w:sz w:val="20"/>
+          <w:szCs w:val="20"/>
+        </w:rPr>
+        <w:t>Zabsky</w:t>
+      </w:r>
+      <w:proofErr w:type="spellEnd"/>
+      <w:r>
+        <w:rPr>
+          <w:sz w:val="20"/>
+          <w:szCs w:val="20"/>
+        </w:rPr>
+        <w:t xml:space="preserve">. 2016. Procedural Terrain with Ridged Fractal Noise. [ONLINE] Available at: </w:t>
       </w:r>
       <w:hyperlink r:id="rId19" w:history="1">
         <w:r>
           <w:rPr>
             <w:rStyle w:val="Hyperlink"/>
             <w:sz w:val="20"/>
+            <w:szCs w:val="20"/>
           </w:rPr>
-          <w:t>http://paulbourke.net/papers/triangulate/</w:t>
+          <w:t>https://stackoverflow.com/questions/36796829/procedural-terrain-with-ridged-fractal-noise</w:t>
         </w:r>
       </w:hyperlink>
       <w:r>
         <w:rPr>
           <w:sz w:val="20"/>
-        </w:rPr>
-        <w:t xml:space="preserve">  </w:t>
-      </w:r>
-      <w:r>
-        <w:rPr>
-          <w:sz w:val="20"/>
-        </w:rPr>
-        <w:t>[Accessed 23/04/2019]</w:t>
-      </w:r>
-    </w:p>
-    <w:p>
-      <w:pPr>
-        <w:rPr>
-          <w:sz w:val="20"/>
-        </w:rPr>
-      </w:pPr>
-      <w:proofErr w:type="spellStart"/>
-      <w:r>
-        <w:rPr>
-          <w:sz w:val="20"/>
-        </w:rPr>
-        <w:t>Iedoc</w:t>
-      </w:r>
-      <w:proofErr w:type="spellEnd"/>
-      <w:r>
-        <w:rPr>
-          <w:sz w:val="20"/>
-        </w:rPr>
-        <w:t xml:space="preserve">. 2015. Picking. [ONLINE] Available at: </w:t>
-      </w:r>
+          <w:szCs w:val="20"/>
+        </w:rPr>
+        <w:t xml:space="preserve"> [Accessed 23/04/2019]</w:t>
+      </w:r>
+    </w:p>
+    <w:p>
+      <w:pPr>
+        <w:rPr>
+          <w:sz w:val="20"/>
+          <w:szCs w:val="20"/>
+        </w:rPr>
+      </w:pPr>
+      <w:r>
+        <w:rPr>
+          <w:sz w:val="20"/>
+          <w:szCs w:val="20"/>
+        </w:rPr>
+        <w:t xml:space="preserve">Red Blob Games. 2016. Making maps with noise functions. [ONLINE] Available </w:t>
+      </w:r>
+      <w:r>
+        <w:rPr>
+          <w:sz w:val="20"/>
+          <w:szCs w:val="20"/>
+        </w:rPr>
+        <w:t>at:</w:t>
+      </w:r>
+    </w:p>
+    <w:p>
+      <w:pPr>
+        <w:rPr>
+          <w:sz w:val="20"/>
+          <w:szCs w:val="20"/>
+        </w:rPr>
+      </w:pPr>
       <w:hyperlink r:id="rId20" w:history="1">
         <w:r>
           <w:rPr>
             <w:rStyle w:val="Hyperlink"/>
             <w:sz w:val="20"/>
+            <w:szCs w:val="20"/>
           </w:rPr>
-          <w:t>https://www.braynzarsoft.net/viewtutorial/q16390-24-picking</w:t>
+          <w:t>https://www.redblobgames.com/maps/terrain-from-noise/</w:t>
         </w:r>
       </w:hyperlink>
       <w:r>
         <w:rPr>
           <w:sz w:val="20"/>
-        </w:rPr>
-        <w:t xml:space="preserve"> </w:t>
-      </w:r>
-      <w:r>
-        <w:rPr>
-          <w:sz w:val="20"/>
-        </w:rPr>
-        <w:t>[Accessed 23/04/2019]</w:t>
-      </w:r>
-    </w:p>
-    <w:p>
-      <w:pPr>
-        <w:rPr>
-          <w:sz w:val="20"/>
-        </w:rPr>
-      </w:pPr>
-      <w:proofErr w:type="spellStart"/>
-      <w:r>
-        <w:rPr>
-          <w:sz w:val="20"/>
-        </w:rPr>
-        <w:t>Przemyslaw</w:t>
-      </w:r>
-      <w:proofErr w:type="spellEnd"/>
-      <w:r>
-        <w:rPr>
-          <w:sz w:val="20"/>
-        </w:rPr>
-        <w:t xml:space="preserve"> </w:t>
-      </w:r>
-      <w:proofErr w:type="spellStart"/>
-      <w:r>
-        <w:rPr>
-          <w:sz w:val="20"/>
-        </w:rPr>
-        <w:t>Prusinkiewicz</w:t>
-      </w:r>
-      <w:proofErr w:type="spellEnd"/>
-      <w:r>
-        <w:rPr>
-          <w:sz w:val="20"/>
-        </w:rPr>
-        <w:t xml:space="preserve"> &amp; James Hanan. 2016. </w:t>
-      </w:r>
-      <w:proofErr w:type="spellStart"/>
-      <w:r>
-        <w:rPr>
-          <w:sz w:val="20"/>
-        </w:rPr>
-        <w:t>Lindenmayer</w:t>
-      </w:r>
-      <w:proofErr w:type="spellEnd"/>
-      <w:r>
-        <w:rPr>
-          <w:sz w:val="20"/>
-        </w:rPr>
-        <w:t xml:space="preserve"> Systems, Fractals, and Plants. [ONLINE] Available at: </w:t>
+          <w:szCs w:val="20"/>
+        </w:rPr>
+        <w:t xml:space="preserve"> [Accessed 23/04/2019]</w:t>
+      </w:r>
+    </w:p>
+    <w:p>
+      <w:pPr>
+        <w:rPr>
+          <w:sz w:val="20"/>
+          <w:szCs w:val="20"/>
+        </w:rPr>
+      </w:pPr>
+      <w:r>
+        <w:rPr>
+          <w:sz w:val="20"/>
+          <w:szCs w:val="20"/>
+        </w:rPr>
+        <w:t xml:space="preserve">Paul Bourke. 1989. Efficient Triangulation Algorithm Suitable for Terrain Modelling. [ONLINE] Available at: </w:t>
       </w:r>
       <w:hyperlink r:id="rId21" w:history="1">
         <w:r>
           <w:rPr>
             <w:rStyle w:val="Hyperlink"/>
             <w:sz w:val="20"/>
+            <w:szCs w:val="20"/>
           </w:rPr>
-          <w:t>http://algorithmicbotany.org/papers/lsfp.pdf</w:t>
+          <w:t>http://paulbourke.net/papers/triangulate/</w:t>
         </w:r>
       </w:hyperlink>
       <w:r>
         <w:rPr>
           <w:sz w:val="20"/>
-        </w:rPr>
-        <w:t xml:space="preserve"> </w:t>
-      </w:r>
-      <w:r>
-        <w:rPr>
-          <w:sz w:val="20"/>
-        </w:rPr>
-        <w:t>[Accessed 23/04/2019]</w:t>
-      </w:r>
-    </w:p>
-    <w:p>
-      <w:pPr>
-        <w:rPr>
-          <w:sz w:val="20"/>
-        </w:rPr>
-      </w:pPr>
-      <w:r>
-        <w:rPr>
-          <w:sz w:val="20"/>
-        </w:rPr>
-        <w:t xml:space="preserve">Richard Hawkes. 2016. Unity Algorithms – The </w:t>
-      </w:r>
+          <w:szCs w:val="20"/>
+        </w:rPr>
+        <w:t xml:space="preserve">  [Accessed 23/04/2019]</w:t>
+      </w:r>
+    </w:p>
+    <w:p>
+      <w:pPr>
+        <w:rPr>
+          <w:sz w:val="20"/>
+          <w:szCs w:val="20"/>
+        </w:rPr>
+      </w:pPr>
       <w:proofErr w:type="spellStart"/>
       <w:r>
         <w:rPr>
           <w:sz w:val="20"/>
-        </w:rPr>
-        <w:t>Lindenmayer</w:t>
+          <w:szCs w:val="20"/>
+        </w:rPr>
+        <w:t>Iedoc</w:t>
       </w:r>
       <w:proofErr w:type="spellEnd"/>
       <w:r>
         <w:rPr>
           <w:sz w:val="20"/>
-        </w:rPr>
-        <w:t xml:space="preserve"> Series (L Series). </w:t>
-      </w:r>
-      <w:r>
-        <w:rPr>
-          <w:sz w:val="20"/>
-        </w:rPr>
-        <w:t xml:space="preserve">[ONLINE] Available at: </w:t>
+          <w:szCs w:val="20"/>
+        </w:rPr>
+        <w:t xml:space="preserve">. 2015. Picking. [ONLINE] Available at: </w:t>
       </w:r>
       <w:hyperlink r:id="rId22" w:history="1">
         <w:r>
           <w:rPr>
             <w:rStyle w:val="Hyperlink"/>
             <w:sz w:val="20"/>
+            <w:szCs w:val="20"/>
           </w:rPr>
-          <w:t>https://www.youtube.com/watch?v=uBEA6VSUybk</w:t>
+          <w:t>https://www.braynzarsoft.net/viewtutorial/q16390-24-picking</w:t>
         </w:r>
       </w:hyperlink>
       <w:r>
         <w:rPr>
           <w:sz w:val="20"/>
-        </w:rPr>
-        <w:t xml:space="preserve">  </w:t>
-      </w:r>
-      <w:r>
-        <w:rPr>
-          <w:sz w:val="20"/>
-        </w:rPr>
-        <w:t>[Accessed 23/04/2019]</w:t>
-      </w:r>
-    </w:p>
-    <w:p>
-      <w:pPr>
-        <w:rPr>
-          <w:sz w:val="20"/>
-        </w:rPr>
-      </w:pPr>
-      <w:r>
-        <w:rPr>
-          <w:sz w:val="20"/>
-        </w:rPr>
-        <w:t xml:space="preserve">Sher </w:t>
-      </w:r>
+          <w:szCs w:val="20"/>
+        </w:rPr>
+        <w:t xml:space="preserve"> [Accessed 23/04/2019]</w:t>
+      </w:r>
+    </w:p>
+    <w:p>
+      <w:pPr>
+        <w:rPr>
+          <w:sz w:val="20"/>
+          <w:szCs w:val="20"/>
+        </w:rPr>
+      </w:pPr>
       <w:proofErr w:type="spellStart"/>
       <w:r>
         <w:rPr>
           <w:sz w:val="20"/>
-        </w:rPr>
-        <w:t>Minn</w:t>
+          <w:szCs w:val="20"/>
+        </w:rPr>
+        <w:t>Przemyslaw</w:t>
       </w:r>
       <w:proofErr w:type="spellEnd"/>
       <w:r>
         <w:rPr>
           <w:sz w:val="20"/>
-        </w:rPr>
-        <w:t xml:space="preserve"> Chong. 2018. L-Systems Renderer. [ONLINE] Available at: </w:t>
+          <w:szCs w:val="20"/>
+        </w:rPr>
+        <w:t xml:space="preserve"> </w:t>
+      </w:r>
+      <w:proofErr w:type="spellStart"/>
+      <w:r>
+        <w:rPr>
+          <w:sz w:val="20"/>
+          <w:szCs w:val="20"/>
+        </w:rPr>
+        <w:t>Prusinkiewicz</w:t>
+      </w:r>
+      <w:proofErr w:type="spellEnd"/>
+      <w:r>
+        <w:rPr>
+          <w:sz w:val="20"/>
+          <w:szCs w:val="20"/>
+        </w:rPr>
+        <w:t xml:space="preserve"> &amp; James Hanan. 2016. </w:t>
+      </w:r>
+      <w:proofErr w:type="spellStart"/>
+      <w:r>
+        <w:rPr>
+          <w:sz w:val="20"/>
+          <w:szCs w:val="20"/>
+        </w:rPr>
+        <w:t>Lindenmayer</w:t>
+      </w:r>
+      <w:proofErr w:type="spellEnd"/>
+      <w:r>
+        <w:rPr>
+          <w:sz w:val="20"/>
+          <w:szCs w:val="20"/>
+        </w:rPr>
+        <w:t xml:space="preserve"> Systems, Fractals, and Plants. [ONLINE] Available at: </w:t>
       </w:r>
       <w:hyperlink r:id="rId23" w:history="1">
         <w:r>
           <w:rPr>
             <w:rStyle w:val="Hyperlink"/>
             <w:sz w:val="20"/>
+            <w:szCs w:val="20"/>
           </w:rPr>
-          <w:t>http://piratefsh.github.io/p5js-art/public/lsystems/</w:t>
+          <w:t>http://algorithmicbotany.org/papers/lsfp.pdf</w:t>
         </w:r>
       </w:hyperlink>
       <w:r>
         <w:rPr>
           <w:sz w:val="20"/>
-        </w:rPr>
-        <w:t xml:space="preserve"> </w:t>
-      </w:r>
-      <w:r>
-        <w:rPr>
-          <w:sz w:val="20"/>
-        </w:rPr>
-        <w:t>[Accessed 23/04/2019]</w:t>
-      </w:r>
-    </w:p>
-    <w:p>
-      <w:pPr>
-        <w:rPr>
-          <w:sz w:val="20"/>
-        </w:rPr>
-      </w:pPr>
+          <w:szCs w:val="20"/>
+        </w:rPr>
+        <w:t xml:space="preserve"> [Accessed 23/04/2019]</w:t>
+      </w:r>
+    </w:p>
+    <w:p>
+      <w:pPr>
+        <w:rPr>
+          <w:sz w:val="20"/>
+          <w:szCs w:val="20"/>
+        </w:rPr>
+      </w:pPr>
+      <w:r>
+        <w:rPr>
+          <w:sz w:val="20"/>
+          <w:szCs w:val="20"/>
+        </w:rPr>
+        <w:t xml:space="preserve">Richard Hawkes. 2016. Unity Algorithms – The </w:t>
+      </w:r>
       <w:proofErr w:type="spellStart"/>
       <w:r>
         <w:rPr>
           <w:sz w:val="20"/>
-        </w:rPr>
-        <w:t>Rastertek</w:t>
+          <w:szCs w:val="20"/>
+        </w:rPr>
+        <w:t>Lindenmayer</w:t>
       </w:r>
       <w:proofErr w:type="spellEnd"/>
       <w:r>
         <w:rPr>
           <w:sz w:val="20"/>
-        </w:rPr>
-        <w:t>. Unknown. Slop</w:t>
-      </w:r>
-      <w:r>
-        <w:rPr>
-          <w:sz w:val="20"/>
-        </w:rPr>
-        <w:t>e</w:t>
-      </w:r>
-      <w:r>
-        <w:rPr>
-          <w:sz w:val="20"/>
-        </w:rPr>
-        <w:t xml:space="preserve"> Based Texturing. [ONLINE] Available at: </w:t>
+          <w:szCs w:val="20"/>
+        </w:rPr>
+        <w:t xml:space="preserve"> Series (L Series). </w:t>
+      </w:r>
+      <w:r>
+        <w:rPr>
+          <w:sz w:val="20"/>
+          <w:szCs w:val="20"/>
+        </w:rPr>
+        <w:t xml:space="preserve">[ONLINE] Available at: </w:t>
       </w:r>
       <w:hyperlink r:id="rId24" w:history="1">
         <w:r>
           <w:rPr>
             <w:rStyle w:val="Hyperlink"/>
             <w:sz w:val="20"/>
+            <w:szCs w:val="20"/>
           </w:rPr>
-          <w:t>http://www.rastertek.com/tertut14.html</w:t>
+          <w:t>https://www.youtube.com/watch?v=uBEA6VSUybk</w:t>
         </w:r>
       </w:hyperlink>
       <w:r>
         <w:rPr>
           <w:sz w:val="20"/>
-        </w:rPr>
-        <w:t xml:space="preserve"> </w:t>
-      </w:r>
-      <w:r>
-        <w:rPr>
-          <w:sz w:val="20"/>
-        </w:rPr>
-        <w:t>[Accessed 23/04/2019]</w:t>
-      </w:r>
-    </w:p>
-    <w:p>
-      <w:pPr>
-        <w:rPr>
-          <w:sz w:val="20"/>
-        </w:rPr>
-      </w:pPr>
-      <w:r>
-        <w:rPr>
-          <w:sz w:val="20"/>
-        </w:rPr>
-        <w:t xml:space="preserve">Xing Mei, Philippe </w:t>
+          <w:szCs w:val="20"/>
+        </w:rPr>
+        <w:t xml:space="preserve">  [Accessed 23/04/2019]</w:t>
+      </w:r>
+    </w:p>
+    <w:p>
+      <w:pPr>
+        <w:rPr>
+          <w:sz w:val="20"/>
+          <w:szCs w:val="20"/>
+        </w:rPr>
+      </w:pPr>
+      <w:r>
+        <w:rPr>
+          <w:sz w:val="20"/>
+          <w:szCs w:val="20"/>
+        </w:rPr>
+        <w:t xml:space="preserve">Sher </w:t>
       </w:r>
       <w:proofErr w:type="spellStart"/>
       <w:r>
         <w:rPr>
           <w:sz w:val="20"/>
-        </w:rPr>
-        <w:t>Decaudin</w:t>
+          <w:szCs w:val="20"/>
+        </w:rPr>
+        <w:t>Minn</w:t>
       </w:r>
       <w:proofErr w:type="spellEnd"/>
       <w:r>
         <w:rPr>
           <w:sz w:val="20"/>
-        </w:rPr>
-        <w:t xml:space="preserve"> &amp; Bao-Gang Hu. 2007. Fast Hydraulic Erosion Simulation and Visualization on GPU. [ONLINE] Available at: </w:t>
+          <w:szCs w:val="20"/>
+        </w:rPr>
+        <w:t xml:space="preserve"> Chong. 2018. L-Systems Renderer. [ONLINE] Available at: </w:t>
       </w:r>
       <w:hyperlink r:id="rId25" w:history="1">
         <w:r>
           <w:rPr>
             <w:rStyle w:val="Hyperlink"/>
             <w:sz w:val="20"/>
+            <w:szCs w:val="20"/>
           </w:rPr>
-          <w:t>http://www-evasion.imag.fr/Publications/2007/MDH07/FastErosion_PG07.pdf</w:t>
+          <w:t>http://piratefsh.github.io/p5js-art/public/lsystems/</w:t>
         </w:r>
       </w:hyperlink>
       <w:r>
         <w:rPr>
           <w:sz w:val="20"/>
-        </w:rPr>
-        <w:t xml:space="preserve"> </w:t>
-      </w:r>
-      <w:r>
-        <w:rPr>
-          <w:sz w:val="20"/>
-        </w:rPr>
-        <w:t>[Accessed 23/04/2019]</w:t>
-      </w:r>
-    </w:p>
-    <w:p>
-      <w:pPr>
-        <w:rPr>
-          <w:sz w:val="20"/>
+          <w:szCs w:val="20"/>
+        </w:rPr>
+        <w:t xml:space="preserve"> [Accessed 23/04/2019]</w:t>
+      </w:r>
+    </w:p>
+    <w:p>
+      <w:pPr>
+        <w:rPr>
+          <w:sz w:val="20"/>
+          <w:szCs w:val="20"/>
         </w:rPr>
       </w:pPr>
       <w:proofErr w:type="spellStart"/>
       <w:r>
         <w:rPr>
           <w:sz w:val="20"/>
-        </w:rPr>
-        <w:t>Balazs</w:t>
+          <w:szCs w:val="20"/>
+        </w:rPr>
+        <w:t>Rastertek</w:t>
       </w:r>
       <w:proofErr w:type="spellEnd"/>
       <w:r>
         <w:rPr>
           <w:sz w:val="20"/>
-        </w:rPr>
-        <w:t xml:space="preserve"> </w:t>
-      </w:r>
-      <w:proofErr w:type="spellStart"/>
-      <w:r>
-        <w:rPr>
-          <w:sz w:val="20"/>
-        </w:rPr>
-        <w:t>Jako</w:t>
-      </w:r>
-      <w:proofErr w:type="spellEnd"/>
-      <w:r>
-        <w:rPr>
-          <w:sz w:val="20"/>
-        </w:rPr>
-        <w:t xml:space="preserve">. 2011. Fast Hydraulic and Thermal Erosion on the GPU. [ONLINE] Available at: </w:t>
+          <w:szCs w:val="20"/>
+        </w:rPr>
+        <w:t>. Unknown. Slop</w:t>
+      </w:r>
+      <w:r>
+        <w:rPr>
+          <w:sz w:val="20"/>
+          <w:szCs w:val="20"/>
+        </w:rPr>
+        <w:t>e</w:t>
+      </w:r>
+      <w:r>
+        <w:rPr>
+          <w:sz w:val="20"/>
+          <w:szCs w:val="20"/>
+        </w:rPr>
+        <w:t xml:space="preserve"> Based Texturing. [ONLINE] Available at: </w:t>
       </w:r>
       <w:hyperlink r:id="rId26" w:history="1">
         <w:r>
           <w:rPr>
             <w:rStyle w:val="Hyperlink"/>
             <w:sz w:val="20"/>
+            <w:szCs w:val="20"/>
           </w:rPr>
-          <w:t>http://old.cescg.org/CESCG-2011/papers/TUBudapest-Jako-Balazs.pdf</w:t>
+          <w:t>http://www.rastertek.com/tertut14.html</w:t>
         </w:r>
       </w:hyperlink>
       <w:r>
         <w:rPr>
           <w:sz w:val="20"/>
-        </w:rPr>
-        <w:t xml:space="preserve"> </w:t>
-      </w:r>
-      <w:r>
-        <w:rPr>
-          <w:sz w:val="20"/>
-        </w:rPr>
-        <w:t>[Accessed 23/04/2019]</w:t>
-      </w:r>
-    </w:p>
-    <w:p>
-      <w:pPr>
-        <w:rPr>
-          <w:sz w:val="20"/>
-        </w:rPr>
-      </w:pPr>
-      <w:r>
-        <w:rPr>
-          <w:sz w:val="20"/>
-        </w:rPr>
-        <w:t xml:space="preserve">Florian Bosch. 2011. WebGL Landscaping and Erosion. [ONLINE] Available at: </w:t>
+          <w:szCs w:val="20"/>
+        </w:rPr>
+        <w:t xml:space="preserve"> [Accessed 23/04/2019]</w:t>
+      </w:r>
+    </w:p>
+    <w:p>
+      <w:pPr>
+        <w:rPr>
+          <w:sz w:val="20"/>
+          <w:szCs w:val="20"/>
+        </w:rPr>
+      </w:pPr>
+      <w:r>
+        <w:rPr>
+          <w:sz w:val="20"/>
+          <w:szCs w:val="20"/>
+        </w:rPr>
+        <w:t xml:space="preserve">Xing Mei, Philippe </w:t>
+      </w:r>
+      <w:proofErr w:type="spellStart"/>
+      <w:r>
+        <w:rPr>
+          <w:sz w:val="20"/>
+          <w:szCs w:val="20"/>
+        </w:rPr>
+        <w:t>Decaudin</w:t>
+      </w:r>
+      <w:proofErr w:type="spellEnd"/>
+      <w:r>
+        <w:rPr>
+          <w:sz w:val="20"/>
+          <w:szCs w:val="20"/>
+        </w:rPr>
+        <w:t xml:space="preserve"> &amp; Bao-Gang Hu. 2007. Fast Hydraulic Erosion Simulation and Visualization on GPU. [ONLINE] Available at: </w:t>
       </w:r>
       <w:hyperlink r:id="rId27" w:history="1">
         <w:r>
           <w:rPr>
             <w:rStyle w:val="Hyperlink"/>
             <w:sz w:val="20"/>
+            <w:szCs w:val="20"/>
+          </w:rPr>
+          <w:t>http://www-evasion.imag.fr/Publications/2007/MDH07/FastErosion_PG07.pdf</w:t>
+        </w:r>
+      </w:hyperlink>
+      <w:r>
+        <w:rPr>
+          <w:sz w:val="20"/>
+          <w:szCs w:val="20"/>
+        </w:rPr>
+        <w:t xml:space="preserve"> [Accessed 23/04/2019]</w:t>
+      </w:r>
+    </w:p>
+    <w:p>
+      <w:pPr>
+        <w:rPr>
+          <w:sz w:val="20"/>
+        </w:rPr>
+      </w:pPr>
+      <w:r>
+        <w:rPr>
+          <w:sz w:val="20"/>
+          <w:szCs w:val="20"/>
+        </w:rPr>
+        <w:t xml:space="preserve">Florian Bosch. 2011. WebGL Landscaping and Erosion. [ONLINE] Available at: </w:t>
+      </w:r>
+      <w:hyperlink r:id="rId28" w:history="1">
+        <w:r>
+          <w:rPr>
+            <w:rStyle w:val="Hyperlink"/>
+            <w:sz w:val="20"/>
+            <w:szCs w:val="20"/>
           </w:rPr>
           <w:t>http://codeflow.org/webgl/craftscape/</w:t>
         </w:r>
@@ -4012,18 +4779,13 @@
       <w:r>
         <w:rPr>
           <w:sz w:val="20"/>
-        </w:rPr>
-        <w:t xml:space="preserve"> </w:t>
-      </w:r>
-      <w:r>
-        <w:rPr>
-          <w:sz w:val="20"/>
-        </w:rPr>
-        <w:t>[Accessed 23/04/2019]</w:t>
+          <w:szCs w:val="20"/>
+        </w:rPr>
+        <w:t xml:space="preserve"> [Accessed 23/04/2019]</w:t>
       </w:r>
     </w:p>
     <w:sectPr>
-      <w:footerReference w:type="default" r:id="rId28"/>
+      <w:footerReference w:type="default" r:id="rId29"/>
       <w:pgSz w:w="11906" w:h="16838"/>
       <w:pgMar w:top="1440" w:right="1440" w:bottom="1440" w:left="1440" w:header="708" w:footer="708" w:gutter="0"/>
       <w:pgNumType w:start="0"/>
@@ -4141,6 +4903,119 @@
 <file path=word/numbering.xml><?xml version="1.0" encoding="utf-8"?>
 <w:numbering xmlns:wpc="http://schemas.microsoft.com/office/word/2010/wordprocessingCanvas" xmlns:cx="http://schemas.microsoft.com/office/drawing/2014/chartex" xmlns:cx1="http://schemas.microsoft.com/office/drawing/2015/9/8/chartex" xmlns:cx2="http://schemas.microsoft.com/office/drawing/2015/10/21/chartex" xmlns:cx3="http://schemas.microsoft.com/office/drawing/2016/5/9/chartex" xmlns:cx4="http://schemas.microsoft.com/office/drawing/2016/5/10/chartex" xmlns:cx5="http://schemas.microsoft.com/office/drawing/2016/5/11/chartex" xmlns:cx6="http://schemas.microsoft.com/office/drawing/2016/5/12/chartex" xmlns:cx7="http://schemas.microsoft.com/office/drawing/2016/5/13/chartex" xmlns:cx8="http://schemas.microsoft.com/office/drawing/2016/5/14/chartex" xmlns:mc="http://schemas.openxmlformats.org/markup-compatibility/2006" xmlns:aink="http://schemas.microsoft.com/office/drawing/2016/ink" xmlns:am3d="http://schemas.microsoft.com/office/drawing/2017/model3d" xmlns:o="urn:schemas-microsoft-com:office:office" xmlns:r="http://schemas.openxmlformats.org/officeDocument/2006/relationships" xmlns:m="http://schemas.openxmlformats.org/officeDocument/2006/math" xmlns:v="urn:schemas-microsoft-com:vml" xmlns:wp14="http://schemas.microsoft.com/office/word/2010/wordprocessingDrawing" xmlns:wp="http://schemas.openxmlformats.org/drawingml/2006/wordprocessingDrawing" xmlns:w10="urn:schemas-microsoft-com:office:word" xmlns:w="http://schemas.openxmlformats.org/wordprocessingml/2006/main" xmlns:w14="http://schemas.microsoft.com/office/word/2010/wordml" xmlns:w15="http://schemas.microsoft.com/office/word/2012/wordml" xmlns:w16cid="http://schemas.microsoft.com/office/word/2016/wordml/cid" xmlns:w16se="http://schemas.microsoft.com/office/word/2015/wordml/symex" xmlns:wpg="http://schemas.microsoft.com/office/word/2010/wordprocessingGroup" xmlns:wpi="http://schemas.microsoft.com/office/word/2010/wordprocessingInk" xmlns:wne="http://schemas.microsoft.com/office/word/2006/wordml" xmlns:wps="http://schemas.microsoft.com/office/word/2010/wordprocessingShape" mc:Ignorable="w14 w15 w16se w16cid wp14">
   <w:abstractNum w:abstractNumId="0" w15:restartNumberingAfterBreak="0">
+    <w:nsid w:val="05247634"/>
+    <w:multiLevelType w:val="hybridMultilevel"/>
+    <w:tmpl w:val="E80219C2"/>
+    <w:lvl w:ilvl="0" w:tplc="08090001">
+      <w:start w:val="1"/>
+      <w:numFmt w:val="bullet"/>
+      <w:lvlText w:val=""/>
+      <w:lvlJc w:val="left"/>
+      <w:pPr>
+        <w:ind w:left="720" w:hanging="360"/>
+      </w:pPr>
+      <w:rPr>
+        <w:rFonts w:ascii="Symbol" w:hAnsi="Symbol" w:hint="default"/>
+      </w:rPr>
+    </w:lvl>
+    <w:lvl w:ilvl="1" w:tplc="08090003" w:tentative="1">
+      <w:start w:val="1"/>
+      <w:numFmt w:val="bullet"/>
+      <w:lvlText w:val="o"/>
+      <w:lvlJc w:val="left"/>
+      <w:pPr>
+        <w:ind w:left="1440" w:hanging="360"/>
+      </w:pPr>
+      <w:rPr>
+        <w:rFonts w:ascii="Courier New" w:hAnsi="Courier New" w:cs="Courier New" w:hint="default"/>
+      </w:rPr>
+    </w:lvl>
+    <w:lvl w:ilvl="2" w:tplc="08090005" w:tentative="1">
+      <w:start w:val="1"/>
+      <w:numFmt w:val="bullet"/>
+      <w:lvlText w:val=""/>
+      <w:lvlJc w:val="left"/>
+      <w:pPr>
+        <w:ind w:left="2160" w:hanging="360"/>
+      </w:pPr>
+      <w:rPr>
+        <w:rFonts w:ascii="Wingdings" w:hAnsi="Wingdings" w:hint="default"/>
+      </w:rPr>
+    </w:lvl>
+    <w:lvl w:ilvl="3" w:tplc="08090001" w:tentative="1">
+      <w:start w:val="1"/>
+      <w:numFmt w:val="bullet"/>
+      <w:lvlText w:val=""/>
+      <w:lvlJc w:val="left"/>
+      <w:pPr>
+        <w:ind w:left="2880" w:hanging="360"/>
+      </w:pPr>
+      <w:rPr>
+        <w:rFonts w:ascii="Symbol" w:hAnsi="Symbol" w:hint="default"/>
+      </w:rPr>
+    </w:lvl>
+    <w:lvl w:ilvl="4" w:tplc="08090003" w:tentative="1">
+      <w:start w:val="1"/>
+      <w:numFmt w:val="bullet"/>
+      <w:lvlText w:val="o"/>
+      <w:lvlJc w:val="left"/>
+      <w:pPr>
+        <w:ind w:left="3600" w:hanging="360"/>
+      </w:pPr>
+      <w:rPr>
+        <w:rFonts w:ascii="Courier New" w:hAnsi="Courier New" w:cs="Courier New" w:hint="default"/>
+      </w:rPr>
+    </w:lvl>
+    <w:lvl w:ilvl="5" w:tplc="08090005" w:tentative="1">
+      <w:start w:val="1"/>
+      <w:numFmt w:val="bullet"/>
+      <w:lvlText w:val=""/>
+      <w:lvlJc w:val="left"/>
+      <w:pPr>
+        <w:ind w:left="4320" w:hanging="360"/>
+      </w:pPr>
+      <w:rPr>
+        <w:rFonts w:ascii="Wingdings" w:hAnsi="Wingdings" w:hint="default"/>
+      </w:rPr>
+    </w:lvl>
+    <w:lvl w:ilvl="6" w:tplc="08090001" w:tentative="1">
+      <w:start w:val="1"/>
+      <w:numFmt w:val="bullet"/>
+      <w:lvlText w:val=""/>
+      <w:lvlJc w:val="left"/>
+      <w:pPr>
+        <w:ind w:left="5040" w:hanging="360"/>
+      </w:pPr>
+      <w:rPr>
+        <w:rFonts w:ascii="Symbol" w:hAnsi="Symbol" w:hint="default"/>
+      </w:rPr>
+    </w:lvl>
+    <w:lvl w:ilvl="7" w:tplc="08090003" w:tentative="1">
+      <w:start w:val="1"/>
+      <w:numFmt w:val="bullet"/>
+      <w:lvlText w:val="o"/>
+      <w:lvlJc w:val="left"/>
+      <w:pPr>
+        <w:ind w:left="5760" w:hanging="360"/>
+      </w:pPr>
+      <w:rPr>
+        <w:rFonts w:ascii="Courier New" w:hAnsi="Courier New" w:cs="Courier New" w:hint="default"/>
+      </w:rPr>
+    </w:lvl>
+    <w:lvl w:ilvl="8" w:tplc="08090005" w:tentative="1">
+      <w:start w:val="1"/>
+      <w:numFmt w:val="bullet"/>
+      <w:lvlText w:val=""/>
+      <w:lvlJc w:val="left"/>
+      <w:pPr>
+        <w:ind w:left="6480" w:hanging="360"/>
+      </w:pPr>
+      <w:rPr>
+        <w:rFonts w:ascii="Wingdings" w:hAnsi="Wingdings" w:hint="default"/>
+      </w:rPr>
+    </w:lvl>
+  </w:abstractNum>
+  <w:abstractNum w:abstractNumId="1" w15:restartNumberingAfterBreak="0">
     <w:nsid w:val="1B897B21"/>
     <w:multiLevelType w:val="hybridMultilevel"/>
     <w:tmpl w:val="1BB40CF8"/>
@@ -4256,7 +5131,7 @@
       </w:pPr>
     </w:lvl>
   </w:abstractNum>
-  <w:abstractNum w:abstractNumId="1" w15:restartNumberingAfterBreak="0">
+  <w:abstractNum w:abstractNumId="2" w15:restartNumberingAfterBreak="0">
     <w:nsid w:val="21AE36DC"/>
     <w:multiLevelType w:val="hybridMultilevel"/>
     <w:tmpl w:val="1BB40CF8"/>
@@ -4372,7 +5247,7 @@
       </w:pPr>
     </w:lvl>
   </w:abstractNum>
-  <w:abstractNum w:abstractNumId="2" w15:restartNumberingAfterBreak="0">
+  <w:abstractNum w:abstractNumId="3" w15:restartNumberingAfterBreak="0">
     <w:nsid w:val="55AC6745"/>
     <w:multiLevelType w:val="hybridMultilevel"/>
     <w:tmpl w:val="1EDE824C"/>
@@ -4488,7 +5363,7 @@
       </w:pPr>
     </w:lvl>
   </w:abstractNum>
-  <w:abstractNum w:abstractNumId="3" w15:restartNumberingAfterBreak="0">
+  <w:abstractNum w:abstractNumId="4" w15:restartNumberingAfterBreak="0">
     <w:nsid w:val="7B00142A"/>
     <w:multiLevelType w:val="hybridMultilevel"/>
     <w:tmpl w:val="1EDE824C"/>
@@ -4605,16 +5480,19 @@
     </w:lvl>
   </w:abstractNum>
   <w:num w:numId="1">
+    <w:abstractNumId w:val="2"/>
+  </w:num>
+  <w:num w:numId="2">
     <w:abstractNumId w:val="1"/>
   </w:num>
-  <w:num w:numId="2">
-    <w:abstractNumId w:val="0"/>
-  </w:num>
   <w:num w:numId="3">
-    <w:abstractNumId w:val="2"/>
+    <w:abstractNumId w:val="3"/>
   </w:num>
   <w:num w:numId="4">
-    <w:abstractNumId w:val="3"/>
+    <w:abstractNumId w:val="4"/>
+  </w:num>
+  <w:num w:numId="5">
+    <w:abstractNumId w:val="0"/>
   </w:num>
 </w:numbering>
 </file>
@@ -5057,6 +5935,28 @@
       <w:szCs w:val="26"/>
     </w:rPr>
   </w:style>
+  <w:style w:type="paragraph" w:styleId="Heading3">
+    <w:name w:val="heading 3"/>
+    <w:basedOn w:val="Normal"/>
+    <w:next w:val="Normal"/>
+    <w:link w:val="Heading3Char"/>
+    <w:uiPriority w:val="9"/>
+    <w:unhideWhenUsed/>
+    <w:qFormat/>
+    <w:rsid w:val="00C0784D"/>
+    <w:pPr>
+      <w:keepNext/>
+      <w:keepLines/>
+      <w:spacing w:before="40" w:after="0"/>
+      <w:outlineLvl w:val="2"/>
+    </w:pPr>
+    <w:rPr>
+      <w:rFonts w:asciiTheme="majorHAnsi" w:eastAsiaTheme="majorEastAsia" w:hAnsiTheme="majorHAnsi" w:cstheme="majorBidi"/>
+      <w:color w:val="1F4D78" w:themeColor="accent1" w:themeShade="7F"/>
+      <w:sz w:val="24"/>
+      <w:szCs w:val="24"/>
+    </w:rPr>
+  </w:style>
   <w:style w:type="character" w:default="1" w:styleId="DefaultParagraphFont">
     <w:name w:val="Default Paragraph Font"/>
     <w:uiPriority w:val="1"/>
@@ -5228,6 +6128,43 @@
     <w:pPr>
       <w:spacing w:after="100"/>
       <w:ind w:left="220"/>
+    </w:pPr>
+  </w:style>
+  <w:style w:type="character" w:customStyle="1" w:styleId="Heading3Char">
+    <w:name w:val="Heading 3 Char"/>
+    <w:basedOn w:val="DefaultParagraphFont"/>
+    <w:link w:val="Heading3"/>
+    <w:uiPriority w:val="9"/>
+    <w:rsid w:val="00C0784D"/>
+    <w:rPr>
+      <w:rFonts w:asciiTheme="majorHAnsi" w:eastAsiaTheme="majorEastAsia" w:hAnsiTheme="majorHAnsi" w:cstheme="majorBidi"/>
+      <w:color w:val="1F4D78" w:themeColor="accent1" w:themeShade="7F"/>
+      <w:sz w:val="24"/>
+      <w:szCs w:val="24"/>
+    </w:rPr>
+  </w:style>
+  <w:style w:type="paragraph" w:styleId="ListParagraph">
+    <w:name w:val="List Paragraph"/>
+    <w:basedOn w:val="Normal"/>
+    <w:uiPriority w:val="34"/>
+    <w:qFormat/>
+    <w:rsid w:val="00936B6F"/>
+    <w:pPr>
+      <w:ind w:left="720"/>
+      <w:contextualSpacing/>
+    </w:pPr>
+  </w:style>
+  <w:style w:type="paragraph" w:styleId="TOC3">
+    <w:name w:val="toc 3"/>
+    <w:basedOn w:val="Normal"/>
+    <w:next w:val="Normal"/>
+    <w:autoRedefine/>
+    <w:uiPriority w:val="39"/>
+    <w:unhideWhenUsed/>
+    <w:rsid w:val="003D5179"/>
+    <w:pPr>
+      <w:spacing w:after="100"/>
+      <w:ind w:left="440"/>
     </w:pPr>
   </w:style>
 </w:styles>
@@ -5518,7 +6455,7 @@
 </file>
 
 <file path=customXml/itemProps2.xml><?xml version="1.0" encoding="utf-8"?>
-<ds:datastoreItem xmlns:ds="http://schemas.openxmlformats.org/officeDocument/2006/customXml" ds:itemID="{B043729C-4B39-4FBE-94EC-AFEF9D59FFA0}">
+<ds:datastoreItem xmlns:ds="http://schemas.openxmlformats.org/officeDocument/2006/customXml" ds:itemID="{CA99B038-6257-42BF-9E3F-D5D528C67146}">
   <ds:schemaRefs>
     <ds:schemaRef ds:uri="http://schemas.openxmlformats.org/officeDocument/2006/bibliography"/>
   </ds:schemaRefs>

</xml_diff>